<commit_message>
Doplneny priklad na free print
</commit_message>
<xml_diff>
--- a/Datapac OEC API Howto_en.docx
+++ b/Datapac OEC API Howto_en.docx
@@ -4031,7 +4031,7 @@
               </wp:anchor>
             </w:drawing>
           </mc:Choice>
-          <mc:Fallback xmlns:w16cid="http://schemas.microsoft.com/office/word/2016/wordml/cid" xmlns:am3d="http://schemas.microsoft.com/office/drawing/2017/model3d" xmlns:aink="http://schemas.microsoft.com/office/drawing/2016/ink" xmlns:cx8="http://schemas.microsoft.com/office/drawing/2016/5/14/chartex" xmlns:cx7="http://schemas.microsoft.com/office/drawing/2016/5/13/chartex" xmlns:cx6="http://schemas.microsoft.com/office/drawing/2016/5/12/chartex" xmlns:cx5="http://schemas.microsoft.com/office/drawing/2016/5/11/chartex" xmlns:cx4="http://schemas.microsoft.com/office/drawing/2016/5/10/chartex" xmlns:cx3="http://schemas.microsoft.com/office/drawing/2016/5/9/chartex" xmlns:cx2="http://schemas.microsoft.com/office/drawing/2015/10/21/chartex">
+          <mc:Fallback>
             <w:pict>
               <v:shapetype w14:anchorId="3FD05B21" id="_x0000_t202" coordsize="21600,21600" o:spt="202" path="m,l,21600r21600,l21600,xe">
                 <v:stroke joinstyle="miter"/>
@@ -22241,7 +22241,45 @@
         </w:rPr>
         <w:t xml:space="preserve">  }</w:t>
       </w:r>
-      <w:bookmarkStart w:id="22" w:name="_GoBack"/>
+    </w:p>
+    <w:p>
+      <w:pPr>
+        <w:shd w:val="clear" w:color="auto" w:fill="FFFFFF"/>
+        <w:spacing w:after="0" w:line="285" w:lineRule="atLeast"/>
+        <w:rPr>
+          <w:rFonts w:ascii="Consolas" w:eastAsia="Times New Roman" w:hAnsi="Consolas" w:cs="Times New Roman"/>
+          <w:color w:val="000000"/>
+          <w:sz w:val="21"/>
+          <w:szCs w:val="21"/>
+          <w:lang w:eastAsia="sk-SK"/>
+        </w:rPr>
+      </w:pPr>
+      <w:r>
+        <w:rPr>
+          <w:rFonts w:ascii="Consolas" w:eastAsia="Times New Roman" w:hAnsi="Consolas" w:cs="Times New Roman"/>
+          <w:color w:val="000000"/>
+          <w:sz w:val="21"/>
+          <w:szCs w:val="21"/>
+          <w:lang w:eastAsia="sk-SK"/>
+        </w:rPr>
+        <w:t>}</w:t>
+      </w:r>
+    </w:p>
+    <w:p>
+      <w:pPr>
+        <w:rPr>
+          <w:lang w:val="en-US"/>
+        </w:rPr>
+      </w:pPr>
+    </w:p>
+    <w:p>
+      <w:pPr>
+        <w:pStyle w:val="Heading2"/>
+      </w:pPr>
+      <w:bookmarkStart w:id="22" w:name="_Toc8810569"/>
+      <w:r>
+        <w:t>Location with address</w:t>
+      </w:r>
       <w:bookmarkEnd w:id="22"/>
     </w:p>
     <w:p>
@@ -22264,6 +22302,343 @@
           <w:szCs w:val="21"/>
           <w:lang w:eastAsia="sk-SK"/>
         </w:rPr>
+        <w:t xml:space="preserve">POST http: </w:t>
+      </w:r>
+      <w:r>
+        <w:rPr>
+          <w:rFonts w:ascii="Consolas" w:eastAsia="Times New Roman" w:hAnsi="Consolas" w:cs="Times New Roman"/>
+          <w:color w:val="008000"/>
+          <w:sz w:val="21"/>
+          <w:szCs w:val="21"/>
+          <w:lang w:eastAsia="sk-SK"/>
+        </w:rPr>
+        <w:t>//localhost/oeclan/api/location/88812345678900001 HTTP/1.1</w:t>
+      </w:r>
+    </w:p>
+    <w:p>
+      <w:pPr>
+        <w:shd w:val="clear" w:color="auto" w:fill="FFFFFF"/>
+        <w:spacing w:after="0" w:line="285" w:lineRule="atLeast"/>
+        <w:rPr>
+          <w:rFonts w:ascii="Consolas" w:eastAsia="Times New Roman" w:hAnsi="Consolas" w:cs="Times New Roman"/>
+          <w:color w:val="000000"/>
+          <w:sz w:val="21"/>
+          <w:szCs w:val="21"/>
+          <w:lang w:eastAsia="sk-SK"/>
+        </w:rPr>
+      </w:pPr>
+      <w:r>
+        <w:rPr>
+          <w:rFonts w:ascii="Consolas" w:eastAsia="Times New Roman" w:hAnsi="Consolas" w:cs="Times New Roman"/>
+          <w:color w:val="000000"/>
+          <w:sz w:val="21"/>
+          <w:szCs w:val="21"/>
+          <w:lang w:eastAsia="sk-SK"/>
+        </w:rPr>
+        <w:t>Content-Type: application/json</w:t>
+      </w:r>
+    </w:p>
+    <w:p>
+      <w:pPr>
+        <w:shd w:val="clear" w:color="auto" w:fill="FFFFFF"/>
+        <w:spacing w:after="0" w:line="285" w:lineRule="atLeast"/>
+        <w:rPr>
+          <w:rFonts w:ascii="Consolas" w:eastAsia="Times New Roman" w:hAnsi="Consolas" w:cs="Times New Roman"/>
+          <w:color w:val="000000"/>
+          <w:sz w:val="21"/>
+          <w:szCs w:val="21"/>
+          <w:lang w:eastAsia="sk-SK"/>
+        </w:rPr>
+      </w:pPr>
+    </w:p>
+    <w:p>
+      <w:pPr>
+        <w:shd w:val="clear" w:color="auto" w:fill="FFFFFF"/>
+        <w:spacing w:after="0" w:line="285" w:lineRule="atLeast"/>
+        <w:rPr>
+          <w:rFonts w:ascii="Consolas" w:eastAsia="Times New Roman" w:hAnsi="Consolas" w:cs="Times New Roman"/>
+          <w:color w:val="000000"/>
+          <w:sz w:val="21"/>
+          <w:szCs w:val="21"/>
+          <w:lang w:eastAsia="sk-SK"/>
+        </w:rPr>
+      </w:pPr>
+      <w:r>
+        <w:rPr>
+          <w:rFonts w:ascii="Consolas" w:eastAsia="Times New Roman" w:hAnsi="Consolas" w:cs="Times New Roman"/>
+          <w:color w:val="000000"/>
+          <w:sz w:val="21"/>
+          <w:szCs w:val="21"/>
+          <w:lang w:eastAsia="sk-SK"/>
+        </w:rPr>
+        <w:t>{</w:t>
+      </w:r>
+    </w:p>
+    <w:p>
+      <w:pPr>
+        <w:shd w:val="clear" w:color="auto" w:fill="FFFFFF"/>
+        <w:spacing w:after="0" w:line="285" w:lineRule="atLeast"/>
+        <w:rPr>
+          <w:rFonts w:ascii="Consolas" w:eastAsia="Times New Roman" w:hAnsi="Consolas" w:cs="Times New Roman"/>
+          <w:color w:val="000000"/>
+          <w:sz w:val="21"/>
+          <w:szCs w:val="21"/>
+          <w:lang w:eastAsia="sk-SK"/>
+        </w:rPr>
+      </w:pPr>
+      <w:r>
+        <w:rPr>
+          <w:rFonts w:ascii="Consolas" w:eastAsia="Times New Roman" w:hAnsi="Consolas" w:cs="Times New Roman"/>
+          <w:color w:val="000000"/>
+          <w:sz w:val="21"/>
+          <w:szCs w:val="21"/>
+          <w:lang w:eastAsia="sk-SK"/>
+        </w:rPr>
+        <w:t xml:space="preserve">  </w:t>
+      </w:r>
+      <w:r>
+        <w:rPr>
+          <w:rFonts w:ascii="Consolas" w:eastAsia="Times New Roman" w:hAnsi="Consolas" w:cs="Times New Roman"/>
+          <w:color w:val="0451A5"/>
+          <w:sz w:val="21"/>
+          <w:szCs w:val="21"/>
+          <w:lang w:eastAsia="sk-SK"/>
+        </w:rPr>
+        <w:t>"CreateDate"</w:t>
+      </w:r>
+      <w:r>
+        <w:rPr>
+          <w:rFonts w:ascii="Consolas" w:eastAsia="Times New Roman" w:hAnsi="Consolas" w:cs="Times New Roman"/>
+          <w:color w:val="000000"/>
+          <w:sz w:val="21"/>
+          <w:szCs w:val="21"/>
+          <w:lang w:eastAsia="sk-SK"/>
+        </w:rPr>
+        <w:t xml:space="preserve">: </w:t>
+      </w:r>
+      <w:r>
+        <w:rPr>
+          <w:rFonts w:ascii="Consolas" w:eastAsia="Times New Roman" w:hAnsi="Consolas" w:cs="Times New Roman"/>
+          <w:color w:val="A31515"/>
+          <w:sz w:val="21"/>
+          <w:szCs w:val="21"/>
+          <w:lang w:eastAsia="sk-SK"/>
+        </w:rPr>
+        <w:t>"2019-04-07T15:58:00"</w:t>
+      </w:r>
+      <w:r>
+        <w:rPr>
+          <w:rFonts w:ascii="Consolas" w:eastAsia="Times New Roman" w:hAnsi="Consolas" w:cs="Times New Roman"/>
+          <w:color w:val="000000"/>
+          <w:sz w:val="21"/>
+          <w:szCs w:val="21"/>
+          <w:lang w:eastAsia="sk-SK"/>
+        </w:rPr>
+        <w:t>,</w:t>
+      </w:r>
+    </w:p>
+    <w:p>
+      <w:pPr>
+        <w:shd w:val="clear" w:color="auto" w:fill="FFFFFF"/>
+        <w:spacing w:after="0" w:line="285" w:lineRule="atLeast"/>
+        <w:rPr>
+          <w:rFonts w:ascii="Consolas" w:eastAsia="Times New Roman" w:hAnsi="Consolas" w:cs="Times New Roman"/>
+          <w:color w:val="000000"/>
+          <w:sz w:val="21"/>
+          <w:szCs w:val="21"/>
+          <w:lang w:eastAsia="sk-SK"/>
+        </w:rPr>
+      </w:pPr>
+      <w:r>
+        <w:rPr>
+          <w:rFonts w:ascii="Consolas" w:eastAsia="Times New Roman" w:hAnsi="Consolas" w:cs="Times New Roman"/>
+          <w:color w:val="000000"/>
+          <w:sz w:val="21"/>
+          <w:szCs w:val="21"/>
+          <w:lang w:eastAsia="sk-SK"/>
+        </w:rPr>
+        <w:t xml:space="preserve">  </w:t>
+      </w:r>
+      <w:r>
+        <w:rPr>
+          <w:rFonts w:ascii="Consolas" w:eastAsia="Times New Roman" w:hAnsi="Consolas" w:cs="Times New Roman"/>
+          <w:color w:val="0451A5"/>
+          <w:sz w:val="21"/>
+          <w:szCs w:val="21"/>
+          <w:lang w:eastAsia="sk-SK"/>
+        </w:rPr>
+        <w:t>"PhysicalAddress"</w:t>
+      </w:r>
+      <w:r>
+        <w:rPr>
+          <w:rFonts w:ascii="Consolas" w:eastAsia="Times New Roman" w:hAnsi="Consolas" w:cs="Times New Roman"/>
+          <w:color w:val="000000"/>
+          <w:sz w:val="21"/>
+          <w:szCs w:val="21"/>
+          <w:lang w:eastAsia="sk-SK"/>
+        </w:rPr>
+        <w:t>: {</w:t>
+      </w:r>
+    </w:p>
+    <w:p>
+      <w:pPr>
+        <w:shd w:val="clear" w:color="auto" w:fill="FFFFFF"/>
+        <w:spacing w:after="0" w:line="285" w:lineRule="atLeast"/>
+        <w:rPr>
+          <w:rFonts w:ascii="Consolas" w:eastAsia="Times New Roman" w:hAnsi="Consolas" w:cs="Times New Roman"/>
+          <w:color w:val="000000"/>
+          <w:sz w:val="21"/>
+          <w:szCs w:val="21"/>
+          <w:lang w:eastAsia="sk-SK"/>
+        </w:rPr>
+      </w:pPr>
+      <w:r>
+        <w:rPr>
+          <w:rFonts w:ascii="Consolas" w:eastAsia="Times New Roman" w:hAnsi="Consolas" w:cs="Times New Roman"/>
+          <w:color w:val="000000"/>
+          <w:sz w:val="21"/>
+          <w:szCs w:val="21"/>
+          <w:lang w:eastAsia="sk-SK"/>
+        </w:rPr>
+        <w:t xml:space="preserve">    </w:t>
+      </w:r>
+      <w:r>
+        <w:rPr>
+          <w:rFonts w:ascii="Consolas" w:eastAsia="Times New Roman" w:hAnsi="Consolas" w:cs="Times New Roman"/>
+          <w:color w:val="0451A5"/>
+          <w:sz w:val="21"/>
+          <w:szCs w:val="21"/>
+          <w:lang w:eastAsia="sk-SK"/>
+        </w:rPr>
+        <w:t>"Municipality"</w:t>
+      </w:r>
+      <w:r>
+        <w:rPr>
+          <w:rFonts w:ascii="Consolas" w:eastAsia="Times New Roman" w:hAnsi="Consolas" w:cs="Times New Roman"/>
+          <w:color w:val="000000"/>
+          <w:sz w:val="21"/>
+          <w:szCs w:val="21"/>
+          <w:lang w:eastAsia="sk-SK"/>
+        </w:rPr>
+        <w:t xml:space="preserve">: </w:t>
+      </w:r>
+      <w:r>
+        <w:rPr>
+          <w:rFonts w:ascii="Consolas" w:eastAsia="Times New Roman" w:hAnsi="Consolas" w:cs="Times New Roman"/>
+          <w:color w:val="A31515"/>
+          <w:sz w:val="21"/>
+          <w:szCs w:val="21"/>
+          <w:lang w:eastAsia="sk-SK"/>
+        </w:rPr>
+        <w:t>"Bratislava"</w:t>
+      </w:r>
+      <w:r>
+        <w:rPr>
+          <w:rFonts w:ascii="Consolas" w:eastAsia="Times New Roman" w:hAnsi="Consolas" w:cs="Times New Roman"/>
+          <w:color w:val="000000"/>
+          <w:sz w:val="21"/>
+          <w:szCs w:val="21"/>
+          <w:lang w:eastAsia="sk-SK"/>
+        </w:rPr>
+        <w:t>,</w:t>
+      </w:r>
+    </w:p>
+    <w:p>
+      <w:pPr>
+        <w:shd w:val="clear" w:color="auto" w:fill="FFFFFF"/>
+        <w:spacing w:after="0" w:line="285" w:lineRule="atLeast"/>
+        <w:rPr>
+          <w:rFonts w:ascii="Consolas" w:eastAsia="Times New Roman" w:hAnsi="Consolas" w:cs="Times New Roman"/>
+          <w:color w:val="000000"/>
+          <w:sz w:val="21"/>
+          <w:szCs w:val="21"/>
+          <w:lang w:eastAsia="sk-SK"/>
+        </w:rPr>
+      </w:pPr>
+      <w:r>
+        <w:rPr>
+          <w:rFonts w:ascii="Consolas" w:eastAsia="Times New Roman" w:hAnsi="Consolas" w:cs="Times New Roman"/>
+          <w:color w:val="000000"/>
+          <w:sz w:val="21"/>
+          <w:szCs w:val="21"/>
+          <w:lang w:eastAsia="sk-SK"/>
+        </w:rPr>
+        <w:t xml:space="preserve">    </w:t>
+      </w:r>
+      <w:r>
+        <w:rPr>
+          <w:rFonts w:ascii="Consolas" w:eastAsia="Times New Roman" w:hAnsi="Consolas" w:cs="Times New Roman"/>
+          <w:color w:val="0451A5"/>
+          <w:sz w:val="21"/>
+          <w:szCs w:val="21"/>
+          <w:lang w:eastAsia="sk-SK"/>
+        </w:rPr>
+        <w:t>"StreetName"</w:t>
+      </w:r>
+      <w:r>
+        <w:rPr>
+          <w:rFonts w:ascii="Consolas" w:eastAsia="Times New Roman" w:hAnsi="Consolas" w:cs="Times New Roman"/>
+          <w:color w:val="000000"/>
+          <w:sz w:val="21"/>
+          <w:szCs w:val="21"/>
+          <w:lang w:eastAsia="sk-SK"/>
+        </w:rPr>
+        <w:t xml:space="preserve">: </w:t>
+      </w:r>
+      <w:r>
+        <w:rPr>
+          <w:rFonts w:ascii="Consolas" w:eastAsia="Times New Roman" w:hAnsi="Consolas" w:cs="Times New Roman"/>
+          <w:color w:val="A31515"/>
+          <w:sz w:val="21"/>
+          <w:szCs w:val="21"/>
+          <w:lang w:eastAsia="sk-SK"/>
+        </w:rPr>
+        <w:t>"Elektrárenská"</w:t>
+      </w:r>
+    </w:p>
+    <w:p>
+      <w:pPr>
+        <w:shd w:val="clear" w:color="auto" w:fill="FFFFFF"/>
+        <w:spacing w:after="0" w:line="285" w:lineRule="atLeast"/>
+        <w:rPr>
+          <w:rFonts w:ascii="Consolas" w:eastAsia="Times New Roman" w:hAnsi="Consolas" w:cs="Times New Roman"/>
+          <w:color w:val="000000"/>
+          <w:sz w:val="21"/>
+          <w:szCs w:val="21"/>
+          <w:lang w:eastAsia="sk-SK"/>
+        </w:rPr>
+      </w:pPr>
+      <w:r>
+        <w:rPr>
+          <w:rFonts w:ascii="Consolas" w:eastAsia="Times New Roman" w:hAnsi="Consolas" w:cs="Times New Roman"/>
+          <w:color w:val="000000"/>
+          <w:sz w:val="21"/>
+          <w:szCs w:val="21"/>
+          <w:lang w:eastAsia="sk-SK"/>
+        </w:rPr>
+        <w:t xml:space="preserve">  }</w:t>
+      </w:r>
+    </w:p>
+    <w:p>
+      <w:pPr>
+        <w:shd w:val="clear" w:color="auto" w:fill="FFFFFF"/>
+        <w:spacing w:after="0" w:line="285" w:lineRule="atLeast"/>
+        <w:rPr>
+          <w:rFonts w:ascii="Consolas" w:eastAsia="Times New Roman" w:hAnsi="Consolas" w:cs="Times New Roman"/>
+          <w:color w:val="000000"/>
+          <w:sz w:val="21"/>
+          <w:szCs w:val="21"/>
+          <w:lang w:eastAsia="sk-SK"/>
+        </w:rPr>
+      </w:pPr>
+      <w:r>
+        <w:rPr>
+          <w:rFonts w:ascii="Consolas" w:eastAsia="Times New Roman" w:hAnsi="Consolas" w:cs="Times New Roman"/>
+          <w:color w:val="000000"/>
+          <w:sz w:val="21"/>
+          <w:szCs w:val="21"/>
+          <w:lang w:eastAsia="sk-SK"/>
+        </w:rPr>
         <w:t>}</w:t>
       </w:r>
     </w:p>
@@ -22278,9 +22653,9 @@
       <w:pPr>
         <w:pStyle w:val="Heading2"/>
       </w:pPr>
-      <w:bookmarkStart w:id="23" w:name="_Toc8810569"/>
-      <w:r>
-        <w:t>Location with address</w:t>
+      <w:bookmarkStart w:id="23" w:name="_Toc8810570"/>
+      <w:r>
+        <w:t>Location, other</w:t>
       </w:r>
       <w:bookmarkEnd w:id="23"/>
     </w:p>
@@ -22469,40 +22844,220 @@
           <w:szCs w:val="21"/>
           <w:lang w:eastAsia="sk-SK"/>
         </w:rPr>
-        <w:t>"PhysicalAddress"</w:t>
-      </w:r>
-      <w:r>
-        <w:rPr>
-          <w:rFonts w:ascii="Consolas" w:eastAsia="Times New Roman" w:hAnsi="Consolas" w:cs="Times New Roman"/>
-          <w:color w:val="000000"/>
-          <w:sz w:val="21"/>
-          <w:szCs w:val="21"/>
-          <w:lang w:eastAsia="sk-SK"/>
-        </w:rPr>
-        <w:t>: {</w:t>
-      </w:r>
-    </w:p>
-    <w:p>
-      <w:pPr>
-        <w:shd w:val="clear" w:color="auto" w:fill="FFFFFF"/>
-        <w:spacing w:after="0" w:line="285" w:lineRule="atLeast"/>
-        <w:rPr>
-          <w:rFonts w:ascii="Consolas" w:eastAsia="Times New Roman" w:hAnsi="Consolas" w:cs="Times New Roman"/>
-          <w:color w:val="000000"/>
-          <w:sz w:val="21"/>
-          <w:szCs w:val="21"/>
-          <w:lang w:eastAsia="sk-SK"/>
-        </w:rPr>
-      </w:pPr>
-      <w:r>
-        <w:rPr>
-          <w:rFonts w:ascii="Consolas" w:eastAsia="Times New Roman" w:hAnsi="Consolas" w:cs="Times New Roman"/>
-          <w:color w:val="000000"/>
-          <w:sz w:val="21"/>
-          <w:szCs w:val="21"/>
-          <w:lang w:eastAsia="sk-SK"/>
-        </w:rPr>
-        <w:t xml:space="preserve">    </w:t>
+        <w:t>"Other"</w:t>
+      </w:r>
+      <w:r>
+        <w:rPr>
+          <w:rFonts w:ascii="Consolas" w:eastAsia="Times New Roman" w:hAnsi="Consolas" w:cs="Times New Roman"/>
+          <w:color w:val="000000"/>
+          <w:sz w:val="21"/>
+          <w:szCs w:val="21"/>
+          <w:lang w:eastAsia="sk-SK"/>
+        </w:rPr>
+        <w:t xml:space="preserve">: </w:t>
+      </w:r>
+      <w:r>
+        <w:rPr>
+          <w:rFonts w:ascii="Consolas" w:eastAsia="Times New Roman" w:hAnsi="Consolas" w:cs="Times New Roman"/>
+          <w:color w:val="A31515"/>
+          <w:sz w:val="21"/>
+          <w:szCs w:val="21"/>
+          <w:lang w:eastAsia="sk-SK"/>
+        </w:rPr>
+        <w:t>"BL111ZZ"</w:t>
+      </w:r>
+    </w:p>
+    <w:p>
+      <w:pPr>
+        <w:shd w:val="clear" w:color="auto" w:fill="FFFFFF"/>
+        <w:spacing w:after="0" w:line="285" w:lineRule="atLeast"/>
+        <w:rPr>
+          <w:rFonts w:ascii="Consolas" w:eastAsia="Times New Roman" w:hAnsi="Consolas" w:cs="Times New Roman"/>
+          <w:color w:val="000000"/>
+          <w:sz w:val="21"/>
+          <w:szCs w:val="21"/>
+          <w:lang w:eastAsia="sk-SK"/>
+        </w:rPr>
+      </w:pPr>
+      <w:r>
+        <w:rPr>
+          <w:rFonts w:ascii="Consolas" w:eastAsia="Times New Roman" w:hAnsi="Consolas" w:cs="Times New Roman"/>
+          <w:color w:val="000000"/>
+          <w:sz w:val="21"/>
+          <w:szCs w:val="21"/>
+          <w:lang w:eastAsia="sk-SK"/>
+        </w:rPr>
+        <w:t>}</w:t>
+      </w:r>
+    </w:p>
+    <w:p>
+      <w:pPr>
+        <w:shd w:val="clear" w:color="auto" w:fill="FFFFFF"/>
+        <w:spacing w:after="0" w:line="285" w:lineRule="atLeast"/>
+        <w:rPr>
+          <w:rFonts w:ascii="Consolas" w:eastAsia="Times New Roman" w:hAnsi="Consolas" w:cs="Times New Roman"/>
+          <w:color w:val="000000"/>
+          <w:sz w:val="21"/>
+          <w:szCs w:val="21"/>
+          <w:lang w:eastAsia="sk-SK"/>
+        </w:rPr>
+      </w:pPr>
+    </w:p>
+    <w:p>
+      <w:pPr>
+        <w:shd w:val="clear" w:color="auto" w:fill="FFFFFF"/>
+        <w:spacing w:after="0" w:line="285" w:lineRule="atLeast"/>
+        <w:rPr>
+          <w:rFonts w:ascii="Consolas" w:eastAsia="Times New Roman" w:hAnsi="Consolas" w:cs="Times New Roman"/>
+          <w:color w:val="000000"/>
+          <w:sz w:val="21"/>
+          <w:szCs w:val="21"/>
+          <w:lang w:eastAsia="sk-SK"/>
+        </w:rPr>
+      </w:pPr>
+    </w:p>
+    <w:p>
+      <w:pPr>
+        <w:pStyle w:val="Heading2"/>
+      </w:pPr>
+      <w:r>
+        <w:lastRenderedPageBreak/>
+        <w:t>Free print</w:t>
+      </w:r>
+    </w:p>
+    <w:p>
+      <w:pPr>
+        <w:shd w:val="clear" w:color="auto" w:fill="FFFFFF"/>
+        <w:spacing w:after="0" w:line="285" w:lineRule="atLeast"/>
+        <w:rPr>
+          <w:rFonts w:ascii="Consolas" w:eastAsia="Times New Roman" w:hAnsi="Consolas" w:cs="Times New Roman"/>
+          <w:color w:val="000000"/>
+          <w:sz w:val="21"/>
+          <w:szCs w:val="21"/>
+          <w:lang w:eastAsia="sk-SK"/>
+        </w:rPr>
+      </w:pPr>
+      <w:r>
+        <w:rPr>
+          <w:rFonts w:ascii="Consolas" w:eastAsia="Times New Roman" w:hAnsi="Consolas" w:cs="Times New Roman"/>
+          <w:color w:val="000000"/>
+          <w:sz w:val="21"/>
+          <w:szCs w:val="21"/>
+          <w:lang w:eastAsia="sk-SK"/>
+        </w:rPr>
+        <w:t xml:space="preserve">POST http: </w:t>
+      </w:r>
+      <w:r>
+        <w:rPr>
+          <w:rFonts w:ascii="Consolas" w:eastAsia="Times New Roman" w:hAnsi="Consolas" w:cs="Times New Roman"/>
+          <w:color w:val="008000"/>
+          <w:sz w:val="21"/>
+          <w:szCs w:val="21"/>
+          <w:lang w:eastAsia="sk-SK"/>
+        </w:rPr>
+        <w:t>//localhost/oec/api/</w:t>
+      </w:r>
+      <w:r>
+        <w:rPr>
+          <w:rFonts w:ascii="Consolas" w:eastAsia="Times New Roman" w:hAnsi="Consolas" w:cs="Times New Roman"/>
+          <w:color w:val="008000"/>
+          <w:sz w:val="21"/>
+          <w:szCs w:val="21"/>
+          <w:lang w:eastAsia="sk-SK"/>
+        </w:rPr>
+        <w:t>print</w:t>
+      </w:r>
+      <w:r>
+        <w:rPr>
+          <w:rFonts w:ascii="Consolas" w:eastAsia="Times New Roman" w:hAnsi="Consolas" w:cs="Times New Roman"/>
+          <w:color w:val="008000"/>
+          <w:sz w:val="21"/>
+          <w:szCs w:val="21"/>
+          <w:lang w:eastAsia="sk-SK"/>
+        </w:rPr>
+        <w:t>/88812345678900001 HTTP/1.1</w:t>
+      </w:r>
+    </w:p>
+    <w:p>
+      <w:pPr>
+        <w:shd w:val="clear" w:color="auto" w:fill="FFFFFF"/>
+        <w:spacing w:after="0" w:line="285" w:lineRule="atLeast"/>
+        <w:rPr>
+          <w:rFonts w:ascii="Consolas" w:eastAsia="Times New Roman" w:hAnsi="Consolas" w:cs="Times New Roman"/>
+          <w:color w:val="000000"/>
+          <w:sz w:val="21"/>
+          <w:szCs w:val="21"/>
+          <w:lang w:eastAsia="sk-SK"/>
+        </w:rPr>
+      </w:pPr>
+      <w:r>
+        <w:rPr>
+          <w:rFonts w:ascii="Consolas" w:eastAsia="Times New Roman" w:hAnsi="Consolas" w:cs="Times New Roman"/>
+          <w:color w:val="000000"/>
+          <w:sz w:val="21"/>
+          <w:szCs w:val="21"/>
+          <w:lang w:eastAsia="sk-SK"/>
+        </w:rPr>
+        <w:t>Content-Type: application/json</w:t>
+      </w:r>
+    </w:p>
+    <w:p>
+      <w:pPr>
+        <w:shd w:val="clear" w:color="auto" w:fill="FFFFFF"/>
+        <w:spacing w:after="0" w:line="285" w:lineRule="atLeast"/>
+        <w:rPr>
+          <w:rFonts w:ascii="Consolas" w:eastAsia="Times New Roman" w:hAnsi="Consolas" w:cs="Times New Roman"/>
+          <w:color w:val="000000"/>
+          <w:sz w:val="21"/>
+          <w:szCs w:val="21"/>
+          <w:lang w:eastAsia="sk-SK"/>
+        </w:rPr>
+      </w:pPr>
+    </w:p>
+    <w:p>
+      <w:pPr>
+        <w:shd w:val="clear" w:color="auto" w:fill="FFFFFF"/>
+        <w:spacing w:after="0" w:line="285" w:lineRule="atLeast"/>
+        <w:rPr>
+          <w:rFonts w:ascii="Consolas" w:eastAsia="Times New Roman" w:hAnsi="Consolas" w:cs="Times New Roman"/>
+          <w:color w:val="000000"/>
+          <w:sz w:val="21"/>
+          <w:szCs w:val="21"/>
+          <w:lang w:eastAsia="sk-SK"/>
+        </w:rPr>
+      </w:pPr>
+      <w:r>
+        <w:rPr>
+          <w:rFonts w:ascii="Consolas" w:eastAsia="Times New Roman" w:hAnsi="Consolas" w:cs="Times New Roman"/>
+          <w:color w:val="000000"/>
+          <w:sz w:val="21"/>
+          <w:szCs w:val="21"/>
+          <w:lang w:eastAsia="sk-SK"/>
+        </w:rPr>
+        <w:t>{</w:t>
+      </w:r>
+    </w:p>
+    <w:p>
+      <w:pPr>
+        <w:shd w:val="clear" w:color="auto" w:fill="FFFFFF"/>
+        <w:spacing w:after="0" w:line="285" w:lineRule="atLeast"/>
+        <w:rPr>
+          <w:rFonts w:ascii="Consolas" w:eastAsia="Times New Roman" w:hAnsi="Consolas" w:cs="Times New Roman"/>
+          <w:color w:val="000000"/>
+          <w:sz w:val="21"/>
+          <w:szCs w:val="21"/>
+          <w:lang w:eastAsia="sk-SK"/>
+        </w:rPr>
+      </w:pPr>
+      <w:r>
+        <w:rPr>
+          <w:rFonts w:ascii="Consolas" w:eastAsia="Times New Roman" w:hAnsi="Consolas" w:cs="Times New Roman"/>
+          <w:color w:val="000000"/>
+          <w:sz w:val="21"/>
+          <w:szCs w:val="21"/>
+          <w:lang w:eastAsia="sk-SK"/>
+        </w:rPr>
+        <w:t xml:space="preserve">  </w:t>
       </w:r>
       <w:r>
         <w:rPr>
@@ -22512,7 +23067,27 @@
           <w:szCs w:val="21"/>
           <w:lang w:eastAsia="sk-SK"/>
         </w:rPr>
-        <w:t>"Municipality"</w:t>
+        <w:t>"</w:t>
+      </w:r>
+      <w:r>
+        <w:rPr>
+          <w:rFonts w:ascii="Consolas" w:eastAsia="Times New Roman" w:hAnsi="Consolas" w:cs="Times New Roman"/>
+          <w:color w:val="0451A5"/>
+          <w:sz w:val="21"/>
+          <w:szCs w:val="21"/>
+          <w:lang w:eastAsia="sk-SK"/>
+        </w:rPr>
+        <w:t>Value</w:t>
+      </w:r>
+      <w:r>
+        <w:rPr>
+          <w:rFonts w:ascii="Consolas" w:eastAsia="Times New Roman" w:hAnsi="Consolas" w:cs="Times New Roman"/>
+          <w:color w:val="0451A5"/>
+          <w:sz w:val="21"/>
+          <w:szCs w:val="21"/>
+          <w:lang w:eastAsia="sk-SK"/>
+        </w:rPr>
+        <w:t>"</w:t>
       </w:r>
       <w:r>
         <w:rPr>
@@ -22532,60 +23107,7 @@
           <w:szCs w:val="21"/>
           <w:lang w:eastAsia="sk-SK"/>
         </w:rPr>
-        <w:t>"Bratislava"</w:t>
-      </w:r>
-      <w:r>
-        <w:rPr>
-          <w:rFonts w:ascii="Consolas" w:eastAsia="Times New Roman" w:hAnsi="Consolas" w:cs="Times New Roman"/>
-          <w:color w:val="000000"/>
-          <w:sz w:val="21"/>
-          <w:szCs w:val="21"/>
-          <w:lang w:eastAsia="sk-SK"/>
-        </w:rPr>
-        <w:t>,</w:t>
-      </w:r>
-    </w:p>
-    <w:p>
-      <w:pPr>
-        <w:shd w:val="clear" w:color="auto" w:fill="FFFFFF"/>
-        <w:spacing w:after="0" w:line="285" w:lineRule="atLeast"/>
-        <w:rPr>
-          <w:rFonts w:ascii="Consolas" w:eastAsia="Times New Roman" w:hAnsi="Consolas" w:cs="Times New Roman"/>
-          <w:color w:val="000000"/>
-          <w:sz w:val="21"/>
-          <w:szCs w:val="21"/>
-          <w:lang w:eastAsia="sk-SK"/>
-        </w:rPr>
-      </w:pPr>
-      <w:r>
-        <w:rPr>
-          <w:rFonts w:ascii="Consolas" w:eastAsia="Times New Roman" w:hAnsi="Consolas" w:cs="Times New Roman"/>
-          <w:color w:val="000000"/>
-          <w:sz w:val="21"/>
-          <w:szCs w:val="21"/>
-          <w:lang w:eastAsia="sk-SK"/>
-        </w:rPr>
-        <w:t xml:space="preserve">    </w:t>
-      </w:r>
-      <w:r>
-        <w:rPr>
-          <w:rFonts w:ascii="Consolas" w:eastAsia="Times New Roman" w:hAnsi="Consolas" w:cs="Times New Roman"/>
-          <w:color w:val="0451A5"/>
-          <w:sz w:val="21"/>
-          <w:szCs w:val="21"/>
-          <w:lang w:eastAsia="sk-SK"/>
-        </w:rPr>
-        <w:t>"StreetName"</w:t>
-      </w:r>
-      <w:r>
-        <w:rPr>
-          <w:rFonts w:ascii="Consolas" w:eastAsia="Times New Roman" w:hAnsi="Consolas" w:cs="Times New Roman"/>
-          <w:color w:val="000000"/>
-          <w:sz w:val="21"/>
-          <w:szCs w:val="21"/>
-          <w:lang w:eastAsia="sk-SK"/>
-        </w:rPr>
-        <w:t xml:space="preserve">: </w:t>
+        <w:t>"</w:t>
       </w:r>
       <w:r>
         <w:rPr>
@@ -22595,30 +23117,7 @@
           <w:szCs w:val="21"/>
           <w:lang w:eastAsia="sk-SK"/>
         </w:rPr>
-        <w:t>"Elektrárenská"</w:t>
-      </w:r>
-    </w:p>
-    <w:p>
-      <w:pPr>
-        <w:shd w:val="clear" w:color="auto" w:fill="FFFFFF"/>
-        <w:spacing w:after="0" w:line="285" w:lineRule="atLeast"/>
-        <w:rPr>
-          <w:rFonts w:ascii="Consolas" w:eastAsia="Times New Roman" w:hAnsi="Consolas" w:cs="Times New Roman"/>
-          <w:color w:val="000000"/>
-          <w:sz w:val="21"/>
-          <w:szCs w:val="21"/>
-          <w:lang w:eastAsia="sk-SK"/>
-        </w:rPr>
-      </w:pPr>
-      <w:r>
-        <w:rPr>
-          <w:rFonts w:ascii="Consolas" w:eastAsia="Times New Roman" w:hAnsi="Consolas" w:cs="Times New Roman"/>
-          <w:color w:val="000000"/>
-          <w:sz w:val="21"/>
-          <w:szCs w:val="21"/>
-          <w:lang w:eastAsia="sk-SK"/>
-        </w:rPr>
-        <w:t xml:space="preserve">  }</w:t>
+        <w:t>[codePage]This is free text\r\n\r\n\r\n\r\n\r\n[paperCut]",</w:t>
       </w:r>
     </w:p>
     <w:p>
@@ -22646,251 +23145,672 @@
     </w:p>
     <w:p>
       <w:pPr>
+        <w:shd w:val="clear" w:color="auto" w:fill="FFFFFF"/>
+        <w:spacing w:after="0" w:line="285" w:lineRule="atLeast"/>
+        <w:rPr>
+          <w:rFonts w:ascii="Consolas" w:eastAsia="Times New Roman" w:hAnsi="Consolas" w:cs="Times New Roman"/>
+          <w:color w:val="000000"/>
+          <w:sz w:val="21"/>
+          <w:szCs w:val="21"/>
+          <w:lang w:eastAsia="sk-SK"/>
+        </w:rPr>
+      </w:pPr>
+    </w:p>
+    <w:p>
+      <w:pPr>
+        <w:shd w:val="clear" w:color="auto" w:fill="FFFFFF"/>
+        <w:spacing w:after="0" w:line="285" w:lineRule="atLeast"/>
+        <w:rPr>
+          <w:rFonts w:ascii="Consolas" w:eastAsia="Times New Roman" w:hAnsi="Consolas" w:cs="Times New Roman"/>
+          <w:color w:val="000000"/>
+          <w:sz w:val="21"/>
+          <w:szCs w:val="21"/>
+          <w:lang w:eastAsia="sk-SK"/>
+        </w:rPr>
+      </w:pPr>
+      <w:r>
+        <w:rPr>
+          <w:rFonts w:ascii="Consolas" w:eastAsia="Times New Roman" w:hAnsi="Consolas" w:cs="Times New Roman"/>
+          <w:color w:val="000000"/>
+          <w:sz w:val="21"/>
+          <w:szCs w:val="21"/>
+          <w:lang w:eastAsia="sk-SK"/>
+        </w:rPr>
+        <w:t>You can also use tags [codePage] to set correct code page of the printer and a paper cut sequence.</w:t>
+      </w:r>
+    </w:p>
+    <w:p>
+      <w:pPr>
+        <w:shd w:val="clear" w:color="auto" w:fill="FFFFFF"/>
+        <w:spacing w:after="0" w:line="285" w:lineRule="atLeast"/>
+        <w:rPr>
+          <w:rFonts w:ascii="Consolas" w:eastAsia="Times New Roman" w:hAnsi="Consolas" w:cs="Times New Roman"/>
+          <w:color w:val="000000"/>
+          <w:sz w:val="21"/>
+          <w:szCs w:val="21"/>
+          <w:lang w:eastAsia="sk-SK"/>
+        </w:rPr>
+      </w:pPr>
+    </w:p>
+    <w:p>
+      <w:pPr>
+        <w:pStyle w:val="Heading2"/>
+      </w:pPr>
+      <w:r>
+        <w:t>Get errors messages</w:t>
+      </w:r>
+    </w:p>
+    <w:p>
+      <w:pPr>
+        <w:shd w:val="clear" w:color="auto" w:fill="FFFFFF"/>
+        <w:spacing w:after="0" w:line="285" w:lineRule="atLeast"/>
+        <w:rPr>
+          <w:rFonts w:ascii="Consolas" w:eastAsia="Times New Roman" w:hAnsi="Consolas" w:cs="Times New Roman"/>
+          <w:color w:val="000000"/>
+          <w:sz w:val="21"/>
+          <w:szCs w:val="21"/>
+          <w:lang w:eastAsia="sk-SK"/>
+        </w:rPr>
+      </w:pPr>
+      <w:r>
+        <w:rPr>
+          <w:rFonts w:ascii="Consolas" w:eastAsia="Times New Roman" w:hAnsi="Consolas" w:cs="Times New Roman"/>
+          <w:color w:val="000000"/>
+          <w:sz w:val="21"/>
+          <w:szCs w:val="21"/>
+          <w:lang w:eastAsia="sk-SK"/>
+        </w:rPr>
+        <w:t>GET</w:t>
+      </w:r>
+      <w:r>
+        <w:rPr>
+          <w:rFonts w:ascii="Consolas" w:eastAsia="Times New Roman" w:hAnsi="Consolas" w:cs="Times New Roman"/>
+          <w:color w:val="000000"/>
+          <w:sz w:val="21"/>
+          <w:szCs w:val="21"/>
+          <w:lang w:eastAsia="sk-SK"/>
+        </w:rPr>
+        <w:t xml:space="preserve"> http: </w:t>
+      </w:r>
+      <w:r>
+        <w:rPr>
+          <w:rFonts w:ascii="Consolas" w:eastAsia="Times New Roman" w:hAnsi="Consolas" w:cs="Times New Roman"/>
+          <w:color w:val="008000"/>
+          <w:sz w:val="21"/>
+          <w:szCs w:val="21"/>
+          <w:lang w:eastAsia="sk-SK"/>
+        </w:rPr>
+        <w:t>//localhost/oec/api/</w:t>
+      </w:r>
+      <w:r>
+        <w:rPr>
+          <w:rFonts w:ascii="Consolas" w:eastAsia="Times New Roman" w:hAnsi="Consolas" w:cs="Times New Roman"/>
+          <w:color w:val="008000"/>
+          <w:sz w:val="21"/>
+          <w:szCs w:val="21"/>
+          <w:lang w:eastAsia="sk-SK"/>
+        </w:rPr>
+        <w:t>errors</w:t>
+      </w:r>
+      <w:r>
+        <w:rPr>
+          <w:rFonts w:ascii="Consolas" w:eastAsia="Times New Roman" w:hAnsi="Consolas" w:cs="Times New Roman"/>
+          <w:color w:val="008000"/>
+          <w:sz w:val="21"/>
+          <w:szCs w:val="21"/>
+          <w:lang w:eastAsia="sk-SK"/>
+        </w:rPr>
+        <w:t>/88812345678900001 HTTP/1.1</w:t>
+      </w:r>
+    </w:p>
+    <w:p>
+      <w:pPr>
+        <w:shd w:val="clear" w:color="auto" w:fill="FFFFFF"/>
+        <w:spacing w:after="0" w:line="285" w:lineRule="atLeast"/>
+        <w:rPr>
+          <w:rFonts w:ascii="Consolas" w:eastAsia="Times New Roman" w:hAnsi="Consolas" w:cs="Times New Roman"/>
+          <w:color w:val="000000"/>
+          <w:sz w:val="21"/>
+          <w:szCs w:val="21"/>
+          <w:lang w:eastAsia="sk-SK"/>
+        </w:rPr>
+      </w:pPr>
+    </w:p>
+    <w:p>
+      <w:pPr>
+        <w:shd w:val="clear" w:color="auto" w:fill="FFFFFF"/>
+        <w:spacing w:after="0" w:line="285" w:lineRule="atLeast"/>
+        <w:rPr>
+          <w:rFonts w:ascii="Consolas" w:eastAsia="Times New Roman" w:hAnsi="Consolas" w:cs="Times New Roman"/>
+          <w:color w:val="000000"/>
+          <w:sz w:val="21"/>
+          <w:szCs w:val="21"/>
+          <w:lang w:eastAsia="sk-SK"/>
+        </w:rPr>
+      </w:pPr>
+      <w:r>
+        <w:rPr>
+          <w:rFonts w:ascii="Consolas" w:eastAsia="Times New Roman" w:hAnsi="Consolas" w:cs="Times New Roman"/>
+          <w:color w:val="000000"/>
+          <w:sz w:val="21"/>
+          <w:szCs w:val="21"/>
+          <w:lang w:eastAsia="sk-SK"/>
+        </w:rPr>
+        <w:t>This API method returns all messages, that has been rejecty by eKasa server because of incorrect date time.</w:t>
+      </w:r>
+    </w:p>
+    <w:p>
+      <w:pPr>
+        <w:shd w:val="clear" w:color="auto" w:fill="FFFFFF"/>
+        <w:spacing w:after="0" w:line="285" w:lineRule="atLeast"/>
+        <w:rPr>
+          <w:rFonts w:ascii="Consolas" w:eastAsia="Times New Roman" w:hAnsi="Consolas" w:cs="Times New Roman"/>
+          <w:color w:val="000000"/>
+          <w:sz w:val="21"/>
+          <w:szCs w:val="21"/>
+          <w:lang w:eastAsia="sk-SK"/>
+        </w:rPr>
+      </w:pPr>
+    </w:p>
+    <w:p>
+      <w:pPr>
+        <w:shd w:val="clear" w:color="auto" w:fill="FFFFFF"/>
+        <w:spacing w:after="0" w:line="285" w:lineRule="atLeast"/>
+        <w:rPr>
+          <w:rFonts w:ascii="Consolas" w:eastAsia="Times New Roman" w:hAnsi="Consolas" w:cs="Times New Roman"/>
+          <w:color w:val="000000"/>
+          <w:sz w:val="21"/>
+          <w:szCs w:val="21"/>
+          <w:lang w:eastAsia="sk-SK"/>
+        </w:rPr>
+      </w:pPr>
+      <w:r>
+        <w:rPr>
+          <w:rFonts w:ascii="Consolas" w:eastAsia="Times New Roman" w:hAnsi="Consolas" w:cs="Times New Roman"/>
+          <w:color w:val="000000"/>
+          <w:sz w:val="21"/>
+          <w:szCs w:val="21"/>
+          <w:lang w:eastAsia="sk-SK"/>
+        </w:rPr>
+        <w:t>Response:</w:t>
+      </w:r>
+    </w:p>
+    <w:p>
+      <w:pPr>
+        <w:shd w:val="clear" w:color="auto" w:fill="FFFFFF"/>
+        <w:spacing w:after="0" w:line="285" w:lineRule="atLeast"/>
+        <w:rPr>
+          <w:rFonts w:ascii="Consolas" w:eastAsia="Times New Roman" w:hAnsi="Consolas" w:cs="Times New Roman"/>
+          <w:color w:val="000000"/>
+          <w:sz w:val="21"/>
+          <w:szCs w:val="21"/>
+          <w:lang w:eastAsia="sk-SK"/>
+        </w:rPr>
+      </w:pPr>
+    </w:p>
+    <w:p>
+      <w:pPr>
+        <w:shd w:val="clear" w:color="auto" w:fill="FFFFFF"/>
+        <w:spacing w:after="0" w:line="285" w:lineRule="atLeast"/>
+        <w:rPr>
+          <w:rFonts w:ascii="Consolas" w:eastAsia="Times New Roman" w:hAnsi="Consolas" w:cs="Times New Roman"/>
+          <w:color w:val="000000"/>
+          <w:sz w:val="21"/>
+          <w:szCs w:val="21"/>
+          <w:lang w:eastAsia="sk-SK"/>
+        </w:rPr>
+      </w:pPr>
+      <w:r>
+        <w:rPr>
+          <w:rFonts w:ascii="Consolas" w:eastAsia="Times New Roman" w:hAnsi="Consolas" w:cs="Times New Roman"/>
+          <w:color w:val="000000"/>
+          <w:sz w:val="21"/>
+          <w:szCs w:val="21"/>
+          <w:lang w:eastAsia="sk-SK"/>
+        </w:rPr>
+        <w:t>[</w:t>
+      </w:r>
+    </w:p>
+    <w:p>
+      <w:pPr>
+        <w:shd w:val="clear" w:color="auto" w:fill="FFFFFF"/>
+        <w:spacing w:after="0" w:line="285" w:lineRule="atLeast"/>
+        <w:rPr>
+          <w:rFonts w:ascii="Consolas" w:eastAsia="Times New Roman" w:hAnsi="Consolas" w:cs="Times New Roman"/>
+          <w:color w:val="000000"/>
+          <w:sz w:val="21"/>
+          <w:szCs w:val="21"/>
+          <w:lang w:eastAsia="sk-SK"/>
+        </w:rPr>
+      </w:pPr>
+      <w:r>
+        <w:rPr>
+          <w:rFonts w:ascii="Consolas" w:eastAsia="Times New Roman" w:hAnsi="Consolas" w:cs="Times New Roman"/>
+          <w:color w:val="000000"/>
+          <w:sz w:val="21"/>
+          <w:szCs w:val="21"/>
+          <w:lang w:eastAsia="sk-SK"/>
+        </w:rPr>
+        <w:tab/>
+        <w:t>{</w:t>
+      </w:r>
+    </w:p>
+    <w:p>
+      <w:pPr>
+        <w:shd w:val="clear" w:color="auto" w:fill="FFFFFF"/>
+        <w:spacing w:after="0" w:line="285" w:lineRule="atLeast"/>
+        <w:rPr>
+          <w:rFonts w:ascii="Consolas" w:eastAsia="Times New Roman" w:hAnsi="Consolas" w:cs="Times New Roman"/>
+          <w:color w:val="000000"/>
+          <w:sz w:val="21"/>
+          <w:szCs w:val="21"/>
+          <w:lang w:eastAsia="sk-SK"/>
+        </w:rPr>
+      </w:pPr>
+      <w:r>
+        <w:rPr>
+          <w:rFonts w:ascii="Consolas" w:eastAsia="Times New Roman" w:hAnsi="Consolas" w:cs="Times New Roman"/>
+          <w:color w:val="000000"/>
+          <w:sz w:val="21"/>
+          <w:szCs w:val="21"/>
+          <w:lang w:eastAsia="sk-SK"/>
+        </w:rPr>
+        <w:tab/>
+      </w:r>
+      <w:r>
+        <w:rPr>
+          <w:rFonts w:ascii="Consolas" w:eastAsia="Times New Roman" w:hAnsi="Consolas" w:cs="Times New Roman"/>
+          <w:color w:val="000000"/>
+          <w:sz w:val="21"/>
+          <w:szCs w:val="21"/>
+          <w:lang w:eastAsia="sk-SK"/>
+        </w:rPr>
+        <w:tab/>
+        <w:t>"cashRegisterCode": "88812345678900001",</w:t>
+      </w:r>
+    </w:p>
+    <w:p>
+      <w:pPr>
+        <w:shd w:val="clear" w:color="auto" w:fill="FFFFFF"/>
+        <w:spacing w:after="0" w:line="285" w:lineRule="atLeast"/>
+        <w:rPr>
+          <w:rFonts w:ascii="Consolas" w:eastAsia="Times New Roman" w:hAnsi="Consolas" w:cs="Times New Roman"/>
+          <w:color w:val="000000"/>
+          <w:sz w:val="21"/>
+          <w:szCs w:val="21"/>
+          <w:lang w:eastAsia="sk-SK"/>
+        </w:rPr>
+      </w:pPr>
+      <w:r>
+        <w:rPr>
+          <w:rFonts w:ascii="Consolas" w:eastAsia="Times New Roman" w:hAnsi="Consolas" w:cs="Times New Roman"/>
+          <w:color w:val="000000"/>
+          <w:sz w:val="21"/>
+          <w:szCs w:val="21"/>
+          <w:lang w:eastAsia="sk-SK"/>
+        </w:rPr>
+        <w:tab/>
+      </w:r>
+      <w:r>
+        <w:rPr>
+          <w:rFonts w:ascii="Consolas" w:eastAsia="Times New Roman" w:hAnsi="Consolas" w:cs="Times New Roman"/>
+          <w:color w:val="000000"/>
+          <w:sz w:val="21"/>
+          <w:szCs w:val="21"/>
+          <w:lang w:eastAsia="sk-SK"/>
+        </w:rPr>
+        <w:tab/>
+        <w:t>"createDate": "2019-07-06T10:17:16.9807477+02:00",</w:t>
+      </w:r>
+    </w:p>
+    <w:p>
+      <w:pPr>
+        <w:shd w:val="clear" w:color="auto" w:fill="FFFFFF"/>
+        <w:spacing w:after="0" w:line="285" w:lineRule="atLeast"/>
+        <w:rPr>
+          <w:rFonts w:ascii="Consolas" w:eastAsia="Times New Roman" w:hAnsi="Consolas" w:cs="Times New Roman"/>
+          <w:color w:val="000000"/>
+          <w:sz w:val="21"/>
+          <w:szCs w:val="21"/>
+          <w:lang w:eastAsia="sk-SK"/>
+        </w:rPr>
+      </w:pPr>
+      <w:r>
+        <w:rPr>
+          <w:rFonts w:ascii="Consolas" w:eastAsia="Times New Roman" w:hAnsi="Consolas" w:cs="Times New Roman"/>
+          <w:color w:val="000000"/>
+          <w:sz w:val="21"/>
+          <w:szCs w:val="21"/>
+          <w:lang w:eastAsia="sk-SK"/>
+        </w:rPr>
+        <w:tab/>
+      </w:r>
+      <w:r>
+        <w:rPr>
+          <w:rFonts w:ascii="Consolas" w:eastAsia="Times New Roman" w:hAnsi="Consolas" w:cs="Times New Roman"/>
+          <w:color w:val="000000"/>
+          <w:sz w:val="21"/>
+          <w:szCs w:val="21"/>
+          <w:lang w:eastAsia="sk-SK"/>
+        </w:rPr>
+        <w:tab/>
+        <w:t>"id": 1,</w:t>
+      </w:r>
+    </w:p>
+    <w:p>
+      <w:pPr>
+        <w:shd w:val="clear" w:color="auto" w:fill="FFFFFF"/>
+        <w:spacing w:after="0" w:line="285" w:lineRule="atLeast"/>
+        <w:rPr>
+          <w:rFonts w:ascii="Consolas" w:eastAsia="Times New Roman" w:hAnsi="Consolas" w:cs="Times New Roman"/>
+          <w:color w:val="000000"/>
+          <w:sz w:val="21"/>
+          <w:szCs w:val="21"/>
+          <w:lang w:eastAsia="sk-SK"/>
+        </w:rPr>
+      </w:pPr>
+      <w:r>
+        <w:rPr>
+          <w:rFonts w:ascii="Consolas" w:eastAsia="Times New Roman" w:hAnsi="Consolas" w:cs="Times New Roman"/>
+          <w:color w:val="000000"/>
+          <w:sz w:val="21"/>
+          <w:szCs w:val="21"/>
+          <w:lang w:eastAsia="sk-SK"/>
+        </w:rPr>
+        <w:tab/>
+      </w:r>
+      <w:r>
+        <w:rPr>
+          <w:rFonts w:ascii="Consolas" w:eastAsia="Times New Roman" w:hAnsi="Consolas" w:cs="Times New Roman"/>
+          <w:color w:val="000000"/>
+          <w:sz w:val="21"/>
+          <w:szCs w:val="21"/>
+          <w:lang w:eastAsia="sk-SK"/>
+        </w:rPr>
+        <w:tab/>
+        <w:t>"messageContent": "&lt;soapenv:Envelope&gt;...&lt;/soapenv:Envelope&gt;",</w:t>
+      </w:r>
+    </w:p>
+    <w:p>
+      <w:pPr>
+        <w:shd w:val="clear" w:color="auto" w:fill="FFFFFF"/>
+        <w:spacing w:after="0" w:line="285" w:lineRule="atLeast"/>
+        <w:rPr>
+          <w:rFonts w:ascii="Consolas" w:eastAsia="Times New Roman" w:hAnsi="Consolas" w:cs="Times New Roman"/>
+          <w:color w:val="000000"/>
+          <w:sz w:val="21"/>
+          <w:szCs w:val="21"/>
+          <w:lang w:eastAsia="sk-SK"/>
+        </w:rPr>
+      </w:pPr>
+      <w:r>
+        <w:rPr>
+          <w:rFonts w:ascii="Consolas" w:eastAsia="Times New Roman" w:hAnsi="Consolas" w:cs="Times New Roman"/>
+          <w:color w:val="000000"/>
+          <w:sz w:val="21"/>
+          <w:szCs w:val="21"/>
+          <w:lang w:eastAsia="sk-SK"/>
+        </w:rPr>
+        <w:tab/>
+      </w:r>
+      <w:r>
+        <w:rPr>
+          <w:rFonts w:ascii="Consolas" w:eastAsia="Times New Roman" w:hAnsi="Consolas" w:cs="Times New Roman"/>
+          <w:color w:val="000000"/>
+          <w:sz w:val="21"/>
+          <w:szCs w:val="21"/>
+          <w:lang w:eastAsia="sk-SK"/>
+        </w:rPr>
+        <w:tab/>
+        <w:t>"errorCode": -104</w:t>
+      </w:r>
+    </w:p>
+    <w:p>
+      <w:pPr>
+        <w:shd w:val="clear" w:color="auto" w:fill="FFFFFF"/>
+        <w:spacing w:after="0" w:line="285" w:lineRule="atLeast"/>
+        <w:rPr>
+          <w:rFonts w:ascii="Consolas" w:eastAsia="Times New Roman" w:hAnsi="Consolas" w:cs="Times New Roman"/>
+          <w:color w:val="000000"/>
+          <w:sz w:val="21"/>
+          <w:szCs w:val="21"/>
+          <w:lang w:eastAsia="sk-SK"/>
+        </w:rPr>
+      </w:pPr>
+      <w:r>
+        <w:rPr>
+          <w:rFonts w:ascii="Consolas" w:eastAsia="Times New Roman" w:hAnsi="Consolas" w:cs="Times New Roman"/>
+          <w:color w:val="000000"/>
+          <w:sz w:val="21"/>
+          <w:szCs w:val="21"/>
+          <w:lang w:eastAsia="sk-SK"/>
+        </w:rPr>
+        <w:tab/>
+        <w:t>}</w:t>
+      </w:r>
+    </w:p>
+    <w:p>
+      <w:pPr>
+        <w:shd w:val="clear" w:color="auto" w:fill="FFFFFF"/>
+        <w:spacing w:after="0" w:line="285" w:lineRule="atLeast"/>
+        <w:rPr>
+          <w:rFonts w:ascii="Consolas" w:eastAsia="Times New Roman" w:hAnsi="Consolas" w:cs="Times New Roman"/>
+          <w:color w:val="000000"/>
+          <w:sz w:val="21"/>
+          <w:szCs w:val="21"/>
+          <w:lang w:eastAsia="sk-SK"/>
+        </w:rPr>
+      </w:pPr>
+      <w:r>
+        <w:rPr>
+          <w:rFonts w:ascii="Consolas" w:eastAsia="Times New Roman" w:hAnsi="Consolas" w:cs="Times New Roman"/>
+          <w:color w:val="000000"/>
+          <w:sz w:val="21"/>
+          <w:szCs w:val="21"/>
+          <w:lang w:eastAsia="sk-SK"/>
+        </w:rPr>
+        <w:t>]</w:t>
+      </w:r>
+    </w:p>
+    <w:p>
+      <w:pPr>
+        <w:shd w:val="clear" w:color="auto" w:fill="FFFFFF"/>
+        <w:spacing w:after="0" w:line="285" w:lineRule="atLeast"/>
+        <w:rPr>
+          <w:rFonts w:ascii="Consolas" w:eastAsia="Times New Roman" w:hAnsi="Consolas" w:cs="Times New Roman"/>
+          <w:color w:val="000000"/>
+          <w:sz w:val="21"/>
+          <w:szCs w:val="21"/>
+          <w:lang w:eastAsia="sk-SK"/>
+        </w:rPr>
+      </w:pPr>
+    </w:p>
+    <w:p>
+      <w:pPr>
+        <w:shd w:val="clear" w:color="auto" w:fill="FFFFFF"/>
+        <w:spacing w:after="0" w:line="285" w:lineRule="atLeast"/>
+        <w:rPr>
+          <w:rFonts w:ascii="Consolas" w:eastAsia="Times New Roman" w:hAnsi="Consolas" w:cs="Times New Roman"/>
+          <w:color w:val="000000"/>
+          <w:sz w:val="21"/>
+          <w:szCs w:val="21"/>
+          <w:lang w:eastAsia="sk-SK"/>
+        </w:rPr>
+      </w:pPr>
+      <w:r>
+        <w:rPr>
+          <w:rFonts w:ascii="Consolas" w:eastAsia="Times New Roman" w:hAnsi="Consolas" w:cs="Times New Roman"/>
+          <w:color w:val="000000"/>
+          <w:sz w:val="21"/>
+          <w:szCs w:val="21"/>
+          <w:lang w:eastAsia="sk-SK"/>
+        </w:rPr>
+        <w:t>Method returns array of objects represents original messages. Those information we will need to try to fix and resend this message.</w:t>
+      </w:r>
+    </w:p>
+    <w:p>
+      <w:pPr>
+        <w:shd w:val="clear" w:color="auto" w:fill="FFFFFF"/>
+        <w:spacing w:after="0" w:line="285" w:lineRule="atLeast"/>
+        <w:rPr>
+          <w:rFonts w:ascii="Consolas" w:eastAsia="Times New Roman" w:hAnsi="Consolas" w:cs="Times New Roman"/>
+          <w:color w:val="000000"/>
+          <w:sz w:val="21"/>
+          <w:szCs w:val="21"/>
+          <w:lang w:eastAsia="sk-SK"/>
+        </w:rPr>
+      </w:pPr>
+    </w:p>
+    <w:p>
+      <w:pPr>
+        <w:shd w:val="clear" w:color="auto" w:fill="FFFFFF"/>
+        <w:spacing w:after="0" w:line="285" w:lineRule="atLeast"/>
+        <w:rPr>
+          <w:rFonts w:ascii="Consolas" w:eastAsia="Times New Roman" w:hAnsi="Consolas" w:cs="Times New Roman"/>
+          <w:color w:val="000000"/>
+          <w:sz w:val="21"/>
+          <w:szCs w:val="21"/>
+          <w:lang w:eastAsia="sk-SK"/>
+        </w:rPr>
+      </w:pPr>
+    </w:p>
+    <w:p>
+      <w:pPr>
+        <w:shd w:val="clear" w:color="auto" w:fill="FFFFFF"/>
+        <w:spacing w:after="0" w:line="285" w:lineRule="atLeast"/>
+        <w:rPr>
+          <w:rFonts w:ascii="Consolas" w:eastAsia="Times New Roman" w:hAnsi="Consolas" w:cs="Times New Roman"/>
+          <w:color w:val="000000"/>
+          <w:sz w:val="21"/>
+          <w:szCs w:val="21"/>
+          <w:lang w:eastAsia="sk-SK"/>
+        </w:rPr>
+      </w:pPr>
+    </w:p>
+    <w:p>
+      <w:pPr>
+        <w:shd w:val="clear" w:color="auto" w:fill="FFFFFF"/>
+        <w:spacing w:after="0" w:line="285" w:lineRule="atLeast"/>
+        <w:rPr>
+          <w:rFonts w:ascii="Consolas" w:eastAsia="Times New Roman" w:hAnsi="Consolas" w:cs="Times New Roman"/>
+          <w:color w:val="000000"/>
+          <w:sz w:val="21"/>
+          <w:szCs w:val="21"/>
+          <w:lang w:eastAsia="sk-SK"/>
+        </w:rPr>
+      </w:pPr>
+    </w:p>
+    <w:p>
+      <w:pPr>
+        <w:pStyle w:val="Heading2"/>
+      </w:pPr>
+      <w:r>
+        <w:t>Fix error messages</w:t>
+      </w:r>
+    </w:p>
+    <w:p>
+      <w:pPr>
+        <w:shd w:val="clear" w:color="auto" w:fill="FFFFFF"/>
+        <w:spacing w:after="0" w:line="285" w:lineRule="atLeast"/>
+        <w:rPr>
+          <w:rFonts w:ascii="Consolas" w:eastAsia="Times New Roman" w:hAnsi="Consolas" w:cs="Times New Roman"/>
+          <w:color w:val="000000"/>
+          <w:sz w:val="21"/>
+          <w:szCs w:val="21"/>
+          <w:lang w:eastAsia="sk-SK"/>
+        </w:rPr>
+      </w:pPr>
+      <w:r>
+        <w:rPr>
+          <w:rFonts w:ascii="Consolas" w:eastAsia="Times New Roman" w:hAnsi="Consolas" w:cs="Times New Roman"/>
+          <w:color w:val="000000"/>
+          <w:sz w:val="21"/>
+          <w:szCs w:val="21"/>
+          <w:lang w:eastAsia="sk-SK"/>
+        </w:rPr>
+        <w:t>GET</w:t>
+      </w:r>
+      <w:r>
+        <w:rPr>
+          <w:rFonts w:ascii="Consolas" w:eastAsia="Times New Roman" w:hAnsi="Consolas" w:cs="Times New Roman"/>
+          <w:color w:val="000000"/>
+          <w:sz w:val="21"/>
+          <w:szCs w:val="21"/>
+          <w:lang w:eastAsia="sk-SK"/>
+        </w:rPr>
+        <w:t xml:space="preserve"> http: </w:t>
+      </w:r>
+      <w:r>
+        <w:rPr>
+          <w:rFonts w:ascii="Consolas" w:eastAsia="Times New Roman" w:hAnsi="Consolas" w:cs="Times New Roman"/>
+          <w:color w:val="008000"/>
+          <w:sz w:val="21"/>
+          <w:szCs w:val="21"/>
+          <w:lang w:eastAsia="sk-SK"/>
+        </w:rPr>
+        <w:t>//localhost</w:t>
+      </w:r>
+      <w:r>
+        <w:rPr>
+          <w:rFonts w:ascii="Consolas" w:eastAsia="Times New Roman" w:hAnsi="Consolas" w:cs="Times New Roman"/>
+          <w:color w:val="008000"/>
+          <w:sz w:val="21"/>
+          <w:szCs w:val="21"/>
+          <w:lang w:eastAsia="sk-SK"/>
+        </w:rPr>
+        <w:t>/api/receipterror/88812345678900001/2019-07-06T10:17:16.9807477000/1/-104/2019-06-21T14:57:50</w:t>
+      </w:r>
+      <w:r>
+        <w:rPr>
+          <w:rFonts w:ascii="Consolas" w:eastAsia="Times New Roman" w:hAnsi="Consolas" w:cs="Times New Roman"/>
+          <w:color w:val="008000"/>
+          <w:sz w:val="21"/>
+          <w:szCs w:val="21"/>
+          <w:lang w:eastAsia="sk-SK"/>
+        </w:rPr>
+        <w:t xml:space="preserve"> HTTP/1.1</w:t>
+      </w:r>
+    </w:p>
+    <w:p>
+      <w:pPr>
+        <w:shd w:val="clear" w:color="auto" w:fill="FFFFFF"/>
+        <w:spacing w:after="0" w:line="285" w:lineRule="atLeast"/>
+        <w:rPr>
+          <w:rFonts w:ascii="Consolas" w:eastAsia="Times New Roman" w:hAnsi="Consolas" w:cs="Times New Roman"/>
+          <w:color w:val="000000"/>
+          <w:sz w:val="21"/>
+          <w:szCs w:val="21"/>
+          <w:lang w:eastAsia="sk-SK"/>
+        </w:rPr>
+      </w:pPr>
+    </w:p>
+    <w:p>
+      <w:pPr>
         <w:rPr>
           <w:lang w:val="en-US"/>
         </w:rPr>
       </w:pPr>
-    </w:p>
-    <w:p>
-      <w:pPr>
-        <w:pStyle w:val="Heading2"/>
-      </w:pPr>
-      <w:bookmarkStart w:id="24" w:name="_Toc8810570"/>
-      <w:r>
-        <w:t>Location, other</w:t>
-      </w:r>
+      <w:r>
+        <w:rPr>
+          <w:lang w:val="en-US"/>
+        </w:rPr>
+        <w:t>First parameter is cash register code, second is a createDate, third is id, fourth is errorCode and last is a new date time value we want to replace in original message</w:t>
+      </w:r>
+    </w:p>
+    <w:p>
+      <w:pPr>
+        <w:shd w:val="clear" w:color="auto" w:fill="FFFFFF"/>
+        <w:spacing w:after="0" w:line="285" w:lineRule="atLeast"/>
+        <w:rPr>
+          <w:rFonts w:ascii="Consolas" w:eastAsia="Times New Roman" w:hAnsi="Consolas" w:cs="Times New Roman"/>
+          <w:color w:val="000000"/>
+          <w:sz w:val="21"/>
+          <w:szCs w:val="21"/>
+          <w:lang w:eastAsia="sk-SK"/>
+        </w:rPr>
+      </w:pPr>
+      <w:bookmarkStart w:id="24" w:name="_GoBack"/>
       <w:bookmarkEnd w:id="24"/>
-    </w:p>
-    <w:p>
-      <w:pPr>
-        <w:shd w:val="clear" w:color="auto" w:fill="FFFFFF"/>
-        <w:spacing w:after="0" w:line="285" w:lineRule="atLeast"/>
-        <w:rPr>
-          <w:rFonts w:ascii="Consolas" w:eastAsia="Times New Roman" w:hAnsi="Consolas" w:cs="Times New Roman"/>
-          <w:color w:val="000000"/>
-          <w:sz w:val="21"/>
-          <w:szCs w:val="21"/>
-          <w:lang w:eastAsia="sk-SK"/>
-        </w:rPr>
-      </w:pPr>
-      <w:r>
-        <w:rPr>
-          <w:rFonts w:ascii="Consolas" w:eastAsia="Times New Roman" w:hAnsi="Consolas" w:cs="Times New Roman"/>
-          <w:color w:val="000000"/>
-          <w:sz w:val="21"/>
-          <w:szCs w:val="21"/>
-          <w:lang w:eastAsia="sk-SK"/>
-        </w:rPr>
-        <w:t xml:space="preserve">POST http: </w:t>
-      </w:r>
-      <w:r>
-        <w:rPr>
-          <w:rFonts w:ascii="Consolas" w:eastAsia="Times New Roman" w:hAnsi="Consolas" w:cs="Times New Roman"/>
-          <w:color w:val="008000"/>
-          <w:sz w:val="21"/>
-          <w:szCs w:val="21"/>
-          <w:lang w:eastAsia="sk-SK"/>
-        </w:rPr>
-        <w:t>//localhost/oeclan/api/location/88812345678900001 HTTP/1.1</w:t>
-      </w:r>
-    </w:p>
-    <w:p>
-      <w:pPr>
-        <w:shd w:val="clear" w:color="auto" w:fill="FFFFFF"/>
-        <w:spacing w:after="0" w:line="285" w:lineRule="atLeast"/>
-        <w:rPr>
-          <w:rFonts w:ascii="Consolas" w:eastAsia="Times New Roman" w:hAnsi="Consolas" w:cs="Times New Roman"/>
-          <w:color w:val="000000"/>
-          <w:sz w:val="21"/>
-          <w:szCs w:val="21"/>
-          <w:lang w:eastAsia="sk-SK"/>
-        </w:rPr>
-      </w:pPr>
-      <w:r>
-        <w:rPr>
-          <w:rFonts w:ascii="Consolas" w:eastAsia="Times New Roman" w:hAnsi="Consolas" w:cs="Times New Roman"/>
-          <w:color w:val="000000"/>
-          <w:sz w:val="21"/>
-          <w:szCs w:val="21"/>
-          <w:lang w:eastAsia="sk-SK"/>
-        </w:rPr>
-        <w:t>Content-Type: application/json</w:t>
-      </w:r>
-    </w:p>
-    <w:p>
-      <w:pPr>
-        <w:shd w:val="clear" w:color="auto" w:fill="FFFFFF"/>
-        <w:spacing w:after="0" w:line="285" w:lineRule="atLeast"/>
-        <w:rPr>
-          <w:rFonts w:ascii="Consolas" w:eastAsia="Times New Roman" w:hAnsi="Consolas" w:cs="Times New Roman"/>
-          <w:color w:val="000000"/>
-          <w:sz w:val="21"/>
-          <w:szCs w:val="21"/>
-          <w:lang w:eastAsia="sk-SK"/>
-        </w:rPr>
-      </w:pPr>
-    </w:p>
-    <w:p>
-      <w:pPr>
-        <w:shd w:val="clear" w:color="auto" w:fill="FFFFFF"/>
-        <w:spacing w:after="0" w:line="285" w:lineRule="atLeast"/>
-        <w:rPr>
-          <w:rFonts w:ascii="Consolas" w:eastAsia="Times New Roman" w:hAnsi="Consolas" w:cs="Times New Roman"/>
-          <w:color w:val="000000"/>
-          <w:sz w:val="21"/>
-          <w:szCs w:val="21"/>
-          <w:lang w:eastAsia="sk-SK"/>
-        </w:rPr>
-      </w:pPr>
-      <w:r>
-        <w:rPr>
-          <w:rFonts w:ascii="Consolas" w:eastAsia="Times New Roman" w:hAnsi="Consolas" w:cs="Times New Roman"/>
-          <w:color w:val="000000"/>
-          <w:sz w:val="21"/>
-          <w:szCs w:val="21"/>
-          <w:lang w:eastAsia="sk-SK"/>
-        </w:rPr>
-        <w:t>{</w:t>
-      </w:r>
-    </w:p>
-    <w:p>
-      <w:pPr>
-        <w:shd w:val="clear" w:color="auto" w:fill="FFFFFF"/>
-        <w:spacing w:after="0" w:line="285" w:lineRule="atLeast"/>
-        <w:rPr>
-          <w:rFonts w:ascii="Consolas" w:eastAsia="Times New Roman" w:hAnsi="Consolas" w:cs="Times New Roman"/>
-          <w:color w:val="000000"/>
-          <w:sz w:val="21"/>
-          <w:szCs w:val="21"/>
-          <w:lang w:eastAsia="sk-SK"/>
-        </w:rPr>
-      </w:pPr>
-      <w:r>
-        <w:rPr>
-          <w:rFonts w:ascii="Consolas" w:eastAsia="Times New Roman" w:hAnsi="Consolas" w:cs="Times New Roman"/>
-          <w:color w:val="000000"/>
-          <w:sz w:val="21"/>
-          <w:szCs w:val="21"/>
-          <w:lang w:eastAsia="sk-SK"/>
-        </w:rPr>
-        <w:t xml:space="preserve">  </w:t>
-      </w:r>
-      <w:r>
-        <w:rPr>
-          <w:rFonts w:ascii="Consolas" w:eastAsia="Times New Roman" w:hAnsi="Consolas" w:cs="Times New Roman"/>
-          <w:color w:val="0451A5"/>
-          <w:sz w:val="21"/>
-          <w:szCs w:val="21"/>
-          <w:lang w:eastAsia="sk-SK"/>
-        </w:rPr>
-        <w:t>"CreateDate"</w:t>
-      </w:r>
-      <w:r>
-        <w:rPr>
-          <w:rFonts w:ascii="Consolas" w:eastAsia="Times New Roman" w:hAnsi="Consolas" w:cs="Times New Roman"/>
-          <w:color w:val="000000"/>
-          <w:sz w:val="21"/>
-          <w:szCs w:val="21"/>
-          <w:lang w:eastAsia="sk-SK"/>
-        </w:rPr>
-        <w:t xml:space="preserve">: </w:t>
-      </w:r>
-      <w:r>
-        <w:rPr>
-          <w:rFonts w:ascii="Consolas" w:eastAsia="Times New Roman" w:hAnsi="Consolas" w:cs="Times New Roman"/>
-          <w:color w:val="A31515"/>
-          <w:sz w:val="21"/>
-          <w:szCs w:val="21"/>
-          <w:lang w:eastAsia="sk-SK"/>
-        </w:rPr>
-        <w:t>"2019-04-07T15:58:00"</w:t>
-      </w:r>
-      <w:r>
-        <w:rPr>
-          <w:rFonts w:ascii="Consolas" w:eastAsia="Times New Roman" w:hAnsi="Consolas" w:cs="Times New Roman"/>
-          <w:color w:val="000000"/>
-          <w:sz w:val="21"/>
-          <w:szCs w:val="21"/>
-          <w:lang w:eastAsia="sk-SK"/>
-        </w:rPr>
-        <w:t>,</w:t>
-      </w:r>
-    </w:p>
-    <w:p>
-      <w:pPr>
-        <w:shd w:val="clear" w:color="auto" w:fill="FFFFFF"/>
-        <w:spacing w:after="0" w:line="285" w:lineRule="atLeast"/>
-        <w:rPr>
-          <w:rFonts w:ascii="Consolas" w:eastAsia="Times New Roman" w:hAnsi="Consolas" w:cs="Times New Roman"/>
-          <w:color w:val="000000"/>
-          <w:sz w:val="21"/>
-          <w:szCs w:val="21"/>
-          <w:lang w:eastAsia="sk-SK"/>
-        </w:rPr>
-      </w:pPr>
-      <w:r>
-        <w:rPr>
-          <w:rFonts w:ascii="Consolas" w:eastAsia="Times New Roman" w:hAnsi="Consolas" w:cs="Times New Roman"/>
-          <w:color w:val="000000"/>
-          <w:sz w:val="21"/>
-          <w:szCs w:val="21"/>
-          <w:lang w:eastAsia="sk-SK"/>
-        </w:rPr>
-        <w:t xml:space="preserve">  </w:t>
-      </w:r>
-      <w:r>
-        <w:rPr>
-          <w:rFonts w:ascii="Consolas" w:eastAsia="Times New Roman" w:hAnsi="Consolas" w:cs="Times New Roman"/>
-          <w:color w:val="0451A5"/>
-          <w:sz w:val="21"/>
-          <w:szCs w:val="21"/>
-          <w:lang w:eastAsia="sk-SK"/>
-        </w:rPr>
-        <w:t>"Other"</w:t>
-      </w:r>
-      <w:r>
-        <w:rPr>
-          <w:rFonts w:ascii="Consolas" w:eastAsia="Times New Roman" w:hAnsi="Consolas" w:cs="Times New Roman"/>
-          <w:color w:val="000000"/>
-          <w:sz w:val="21"/>
-          <w:szCs w:val="21"/>
-          <w:lang w:eastAsia="sk-SK"/>
-        </w:rPr>
-        <w:t xml:space="preserve">: </w:t>
-      </w:r>
-      <w:r>
-        <w:rPr>
-          <w:rFonts w:ascii="Consolas" w:eastAsia="Times New Roman" w:hAnsi="Consolas" w:cs="Times New Roman"/>
-          <w:color w:val="A31515"/>
-          <w:sz w:val="21"/>
-          <w:szCs w:val="21"/>
-          <w:lang w:eastAsia="sk-SK"/>
-        </w:rPr>
-        <w:t>"BL111ZZ"</w:t>
-      </w:r>
-    </w:p>
-    <w:p>
-      <w:pPr>
-        <w:shd w:val="clear" w:color="auto" w:fill="FFFFFF"/>
-        <w:spacing w:after="0" w:line="285" w:lineRule="atLeast"/>
-        <w:rPr>
-          <w:rFonts w:ascii="Consolas" w:eastAsia="Times New Roman" w:hAnsi="Consolas" w:cs="Times New Roman"/>
-          <w:color w:val="000000"/>
-          <w:sz w:val="21"/>
-          <w:szCs w:val="21"/>
-          <w:lang w:eastAsia="sk-SK"/>
-        </w:rPr>
-      </w:pPr>
-      <w:r>
-        <w:rPr>
-          <w:rFonts w:ascii="Consolas" w:eastAsia="Times New Roman" w:hAnsi="Consolas" w:cs="Times New Roman"/>
-          <w:color w:val="000000"/>
-          <w:sz w:val="21"/>
-          <w:szCs w:val="21"/>
-          <w:lang w:eastAsia="sk-SK"/>
-        </w:rPr>
-        <w:t>}</w:t>
-      </w:r>
     </w:p>
     <w:p>
       <w:pPr>
@@ -23071,7 +23991,7 @@
             </wp:anchor>
           </w:drawing>
         </mc:Choice>
-        <mc:Fallback xmlns:w16cid="http://schemas.microsoft.com/office/word/2016/wordml/cid" xmlns:am3d="http://schemas.microsoft.com/office/drawing/2017/model3d" xmlns:aink="http://schemas.microsoft.com/office/drawing/2016/ink" xmlns:cx8="http://schemas.microsoft.com/office/drawing/2016/5/14/chartex" xmlns:cx7="http://schemas.microsoft.com/office/drawing/2016/5/13/chartex" xmlns:cx6="http://schemas.microsoft.com/office/drawing/2016/5/12/chartex" xmlns:cx5="http://schemas.microsoft.com/office/drawing/2016/5/11/chartex" xmlns:cx4="http://schemas.microsoft.com/office/drawing/2016/5/10/chartex" xmlns:cx3="http://schemas.microsoft.com/office/drawing/2016/5/9/chartex" xmlns:cx2="http://schemas.microsoft.com/office/drawing/2015/10/21/chartex">
+        <mc:Fallback xmlns:cx2="http://schemas.microsoft.com/office/drawing/2015/10/21/chartex" xmlns:cx3="http://schemas.microsoft.com/office/drawing/2016/5/9/chartex" xmlns:cx4="http://schemas.microsoft.com/office/drawing/2016/5/10/chartex" xmlns:cx5="http://schemas.microsoft.com/office/drawing/2016/5/11/chartex" xmlns:cx6="http://schemas.microsoft.com/office/drawing/2016/5/12/chartex" xmlns:cx7="http://schemas.microsoft.com/office/drawing/2016/5/13/chartex" xmlns:cx8="http://schemas.microsoft.com/office/drawing/2016/5/14/chartex" xmlns:aink="http://schemas.microsoft.com/office/drawing/2016/ink" xmlns:am3d="http://schemas.microsoft.com/office/drawing/2017/model3d" xmlns:w16cid="http://schemas.microsoft.com/office/word/2016/wordml/cid">
           <w:pict>
             <v:line w14:anchorId="32139096" id="Straight Connector 74" o:spid="_x0000_s1026" style="position:absolute;z-index:251748352;visibility:visible;mso-wrap-style:square;mso-wrap-distance-left:9pt;mso-wrap-distance-top:0;mso-wrap-distance-right:9pt;mso-wrap-distance-bottom:0;mso-position-horizontal:absolute;mso-position-horizontal-relative:text;mso-position-vertical:absolute;mso-position-vertical-relative:text" from="-10.85pt,7.1pt" to="439.9pt,7.1pt" o:gfxdata="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" strokecolor="black [3200]">
               <v:stroke dashstyle="dash"/>
@@ -23120,7 +24040,7 @@
                       <a:effectLst/>
                       <a:extLst>
                         <a:ext uri="{C572A759-6A51-4108-AA02-DFA0A04FC94B}">
-                          <ma14:wrappingTextBoxFlag xmlns="" xmlns:mo="http://schemas.microsoft.com/office/mac/office/2008/main" xmlns:mv="urn:schemas-microsoft-com:mac:vml" xmlns:o="urn:schemas-microsoft-com:office:office" xmlns:v="urn:schemas-microsoft-com:vml" xmlns:w10="urn:schemas-microsoft-com:office:word" xmlns:w="http://schemas.openxmlformats.org/wordprocessingml/2006/main" xmlns:ma14="http://schemas.microsoft.com/office/mac/drawingml/2011/main" xmlns:w16cid="http://schemas.microsoft.com/office/word/2016/wordml/cid" xmlns:am3d="http://schemas.microsoft.com/office/drawing/2017/model3d" xmlns:aink="http://schemas.microsoft.com/office/drawing/2016/ink" xmlns:cx8="http://schemas.microsoft.com/office/drawing/2016/5/14/chartex" xmlns:cx7="http://schemas.microsoft.com/office/drawing/2016/5/13/chartex" xmlns:cx6="http://schemas.microsoft.com/office/drawing/2016/5/12/chartex" xmlns:cx5="http://schemas.microsoft.com/office/drawing/2016/5/11/chartex" xmlns:cx4="http://schemas.microsoft.com/office/drawing/2016/5/10/chartex" xmlns:cx3="http://schemas.microsoft.com/office/drawing/2016/5/9/chartex" xmlns:cx2="http://schemas.microsoft.com/office/drawing/2015/10/21/chartex"/>
+                          <ma14:wrappingTextBoxFlag xmlns:cx2="http://schemas.microsoft.com/office/drawing/2015/10/21/chartex" xmlns:cx3="http://schemas.microsoft.com/office/drawing/2016/5/9/chartex" xmlns:cx4="http://schemas.microsoft.com/office/drawing/2016/5/10/chartex" xmlns:cx5="http://schemas.microsoft.com/office/drawing/2016/5/11/chartex" xmlns:cx6="http://schemas.microsoft.com/office/drawing/2016/5/12/chartex" xmlns:cx7="http://schemas.microsoft.com/office/drawing/2016/5/13/chartex" xmlns:cx8="http://schemas.microsoft.com/office/drawing/2016/5/14/chartex" xmlns:aink="http://schemas.microsoft.com/office/drawing/2016/ink" xmlns:am3d="http://schemas.microsoft.com/office/drawing/2017/model3d" xmlns:w16cid="http://schemas.microsoft.com/office/word/2016/wordml/cid" xmlns:ma14="http://schemas.microsoft.com/office/mac/drawingml/2011/main" xmlns:w="http://schemas.openxmlformats.org/wordprocessingml/2006/main" xmlns:w10="urn:schemas-microsoft-com:office:word" xmlns:v="urn:schemas-microsoft-com:vml" xmlns:o="urn:schemas-microsoft-com:office:office" xmlns:mv="urn:schemas-microsoft-com:mac:vml" xmlns:mo="http://schemas.microsoft.com/office/mac/office/2008/main" xmlns=""/>
                         </a:ext>
                       </a:extLst>
                     </wps:spPr>
@@ -23244,7 +24164,7 @@
             </wp:anchor>
           </w:drawing>
         </mc:Choice>
-        <mc:Fallback xmlns:w16cid="http://schemas.microsoft.com/office/word/2016/wordml/cid" xmlns:am3d="http://schemas.microsoft.com/office/drawing/2017/model3d" xmlns:aink="http://schemas.microsoft.com/office/drawing/2016/ink" xmlns:cx8="http://schemas.microsoft.com/office/drawing/2016/5/14/chartex" xmlns:cx7="http://schemas.microsoft.com/office/drawing/2016/5/13/chartex" xmlns:cx6="http://schemas.microsoft.com/office/drawing/2016/5/12/chartex" xmlns:cx5="http://schemas.microsoft.com/office/drawing/2016/5/11/chartex" xmlns:cx4="http://schemas.microsoft.com/office/drawing/2016/5/10/chartex" xmlns:cx3="http://schemas.microsoft.com/office/drawing/2016/5/9/chartex" xmlns:cx2="http://schemas.microsoft.com/office/drawing/2015/10/21/chartex">
+        <mc:Fallback>
           <w:pict>
             <v:shapetype w14:anchorId="24DCAAFC" id="_x0000_t202" coordsize="21600,21600" o:spt="202" path="m,l,21600r21600,l21600,xe">
               <v:stroke joinstyle="miter"/>
@@ -23624,7 +24544,7 @@
         <w:sz w:val="18"/>
         <w:szCs w:val="18"/>
       </w:rPr>
-      <w:t>12</w:t>
+      <w:t>13</w:t>
     </w:r>
     <w:r>
       <w:rPr>
@@ -23672,7 +24592,7 @@
         <w:sz w:val="18"/>
         <w:szCs w:val="18"/>
       </w:rPr>
-      <w:t>12</w:t>
+      <w:t>13</w:t>
     </w:r>
     <w:r>
       <w:rPr>
@@ -23758,7 +24678,7 @@
             </wp:anchor>
           </w:drawing>
         </mc:Choice>
-        <mc:Fallback xmlns:w16cid="http://schemas.microsoft.com/office/word/2016/wordml/cid" xmlns:am3d="http://schemas.microsoft.com/office/drawing/2017/model3d" xmlns:aink="http://schemas.microsoft.com/office/drawing/2016/ink" xmlns:cx8="http://schemas.microsoft.com/office/drawing/2016/5/14/chartex" xmlns:cx7="http://schemas.microsoft.com/office/drawing/2016/5/13/chartex" xmlns:cx6="http://schemas.microsoft.com/office/drawing/2016/5/12/chartex" xmlns:cx5="http://schemas.microsoft.com/office/drawing/2016/5/11/chartex" xmlns:cx4="http://schemas.microsoft.com/office/drawing/2016/5/10/chartex" xmlns:cx3="http://schemas.microsoft.com/office/drawing/2016/5/9/chartex" xmlns:cx2="http://schemas.microsoft.com/office/drawing/2015/10/21/chartex">
+        <mc:Fallback xmlns:cx2="http://schemas.microsoft.com/office/drawing/2015/10/21/chartex" xmlns:cx3="http://schemas.microsoft.com/office/drawing/2016/5/9/chartex" xmlns:cx4="http://schemas.microsoft.com/office/drawing/2016/5/10/chartex" xmlns:cx5="http://schemas.microsoft.com/office/drawing/2016/5/11/chartex" xmlns:cx6="http://schemas.microsoft.com/office/drawing/2016/5/12/chartex" xmlns:cx7="http://schemas.microsoft.com/office/drawing/2016/5/13/chartex" xmlns:cx8="http://schemas.microsoft.com/office/drawing/2016/5/14/chartex" xmlns:aink="http://schemas.microsoft.com/office/drawing/2016/ink" xmlns:am3d="http://schemas.microsoft.com/office/drawing/2017/model3d" xmlns:w16cid="http://schemas.microsoft.com/office/word/2016/wordml/cid">
           <w:pict>
             <v:line w14:anchorId="5C8D349C" id="Straight Connector 45" o:spid="_x0000_s1026" style="position:absolute;z-index:251695104;visibility:visible;mso-wrap-style:square;mso-wrap-distance-left:9pt;mso-wrap-distance-top:0;mso-wrap-distance-right:9pt;mso-wrap-distance-bottom:0;mso-position-horizontal:absolute;mso-position-horizontal-relative:text;mso-position-vertical:absolute;mso-position-vertical-relative:text" from="2.65pt,4.25pt" to="453.4pt,4.25pt" o:gfxdata="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" strokecolor="black [3200]">
               <v:stroke dashstyle="dash"/>
@@ -25862,7 +26782,7 @@
     <w:charset w:val="EE"/>
     <w:family w:val="roman"/>
     <w:pitch w:val="variable"/>
-    <w:sig w:usb0="E0002AFF" w:usb1="C0007843" w:usb2="00000009" w:usb3="00000000" w:csb0="000001FF" w:csb1="00000000"/>
+    <w:sig w:usb0="E0002EFF" w:usb1="C000785B" w:usb2="00000009" w:usb3="00000000" w:csb0="000001FF" w:csb1="00000000"/>
   </w:font>
   <w:font w:name="Courier New">
     <w:panose1 w:val="02070309020205020404"/>
@@ -25883,7 +26803,7 @@
     <w:charset w:val="EE"/>
     <w:family w:val="swiss"/>
     <w:pitch w:val="variable"/>
-    <w:sig w:usb0="E0002AFF" w:usb1="C0007843" w:usb2="00000009" w:usb3="00000000" w:csb0="000001FF" w:csb1="00000000"/>
+    <w:sig w:usb0="E0002EFF" w:usb1="C000785B" w:usb2="00000009" w:usb3="00000000" w:csb0="000001FF" w:csb1="00000000"/>
   </w:font>
   <w:font w:name="MingLiU">
     <w:altName w:val="細明體"/>
@@ -25920,14 +26840,14 @@
     <w:charset w:val="EE"/>
     <w:family w:val="swiss"/>
     <w:pitch w:val="variable"/>
-    <w:sig w:usb0="E0002AFF" w:usb1="4000ACFF" w:usb2="00000001" w:usb3="00000000" w:csb0="000001FF" w:csb1="00000000"/>
+    <w:sig w:usb0="E0002EFF" w:usb1="C000247B" w:usb2="00000009" w:usb3="00000000" w:csb0="000001FF" w:csb1="00000000"/>
   </w:font>
   <w:font w:name="Calibri Light">
     <w:panose1 w:val="020F0302020204030204"/>
     <w:charset w:val="EE"/>
     <w:family w:val="swiss"/>
     <w:pitch w:val="variable"/>
-    <w:sig w:usb0="A0002AEF" w:usb1="4000207B" w:usb2="00000000" w:usb3="00000000" w:csb0="000001FF" w:csb1="00000000"/>
+    <w:sig w:usb0="E0002AFF" w:usb1="C000247B" w:usb2="00000009" w:usb3="00000000" w:csb0="000001FF" w:csb1="00000000"/>
   </w:font>
 </w:fonts>
 </file>
@@ -25950,6 +26870,7 @@
     <w:rsidRoot w:val="00DC225B"/>
     <w:rsid w:val="0094253E"/>
     <w:rsid w:val="00DC225B"/>
+    <w:rsid w:val="00DD15DC"/>
   </w:rsids>
   <m:mathPr>
     <m:mathFont m:val="Cambria Math"/>
@@ -26629,18 +27550,18 @@
 </file>
 
 <file path=customXml/item1.xml><?xml version="1.0" encoding="utf-8"?>
-<p:properties xmlns:p="http://schemas.microsoft.com/office/2006/metadata/properties" xmlns:xsi="http://www.w3.org/2001/XMLSchema-instance" xmlns:pc="http://schemas.microsoft.com/office/infopath/2007/PartnerControls">
-  <documentManagement/>
-</p:properties>
-</file>
-
-<file path=customXml/item2.xml><?xml version="1.0" encoding="utf-8"?>
 <?mso-contentType ?>
 <FormTemplates xmlns="http://schemas.microsoft.com/sharepoint/v3/contenttype/forms">
   <Display>DocumentLibraryForm</Display>
   <Edit>DocumentLibraryForm</Edit>
   <New>DocumentLibraryForm</New>
 </FormTemplates>
+</file>
+
+<file path=customXml/item2.xml><?xml version="1.0" encoding="utf-8"?>
+<p:properties xmlns:p="http://schemas.microsoft.com/office/2006/metadata/properties" xmlns:xsi="http://www.w3.org/2001/XMLSchema-instance" xmlns:pc="http://schemas.microsoft.com/office/infopath/2007/PartnerControls">
+  <documentManagement/>
+</p:properties>
 </file>
 
 <file path=customXml/item3.xml><?xml version="1.0" encoding="utf-8"?>
@@ -26853,26 +27774,18 @@
 </file>
 
 <file path=customXml/itemProps1.xml><?xml version="1.0" encoding="utf-8"?>
-<ds:datastoreItem xmlns:ds="http://schemas.openxmlformats.org/officeDocument/2006/customXml" ds:itemID="{0C8E24DD-B30F-42B5-9DFE-A260E1893E51}">
+<ds:datastoreItem xmlns:ds="http://schemas.openxmlformats.org/officeDocument/2006/customXml" ds:itemID="{742AC6A9-68FE-4016-BD1A-ED62B6CC0688}">
   <ds:schemaRefs>
-    <ds:schemaRef ds:uri="http://www.w3.org/XML/1998/namespace"/>
-    <ds:schemaRef ds:uri="http://schemas.microsoft.com/office/2006/documentManagement/types"/>
-    <ds:schemaRef ds:uri="http://schemas.openxmlformats.org/package/2006/metadata/core-properties"/>
-    <ds:schemaRef ds:uri="http://schemas.microsoft.com/office/2006/metadata/properties"/>
-    <ds:schemaRef ds:uri="http://purl.org/dc/terms/"/>
-    <ds:schemaRef ds:uri="http://purl.org/dc/dcmitype/"/>
-    <ds:schemaRef ds:uri="4d5f08f6-cea6-4340-84b9-ba4312552035"/>
-    <ds:schemaRef ds:uri="http://purl.org/dc/elements/1.1/"/>
-    <ds:schemaRef ds:uri="http://schemas.microsoft.com/office/infopath/2007/PartnerControls"/>
-    <ds:schemaRef ds:uri="7aecb95e-b972-4147-a61e-52f527ca1c78"/>
+    <ds:schemaRef ds:uri="http://schemas.microsoft.com/sharepoint/v3/contenttype/forms"/>
   </ds:schemaRefs>
 </ds:datastoreItem>
 </file>
 
 <file path=customXml/itemProps2.xml><?xml version="1.0" encoding="utf-8"?>
-<ds:datastoreItem xmlns:ds="http://schemas.openxmlformats.org/officeDocument/2006/customXml" ds:itemID="{742AC6A9-68FE-4016-BD1A-ED62B6CC0688}">
+<ds:datastoreItem xmlns:ds="http://schemas.openxmlformats.org/officeDocument/2006/customXml" ds:itemID="{0C8E24DD-B30F-42B5-9DFE-A260E1893E51}">
   <ds:schemaRefs>
-    <ds:schemaRef ds:uri="http://schemas.microsoft.com/sharepoint/v3/contenttype/forms"/>
+    <ds:schemaRef ds:uri="http://schemas.microsoft.com/office/2006/metadata/properties"/>
+    <ds:schemaRef ds:uri="http://schemas.microsoft.com/office/infopath/2007/PartnerControls"/>
   </ds:schemaRefs>
 </ds:datastoreItem>
 </file>
@@ -26897,7 +27810,7 @@
 </file>
 
 <file path=customXml/itemProps4.xml><?xml version="1.0" encoding="utf-8"?>
-<ds:datastoreItem xmlns:ds="http://schemas.openxmlformats.org/officeDocument/2006/customXml" ds:itemID="{9F5E2C3B-CBF2-4892-AB3C-7FB6D4AAA08C}">
+<ds:datastoreItem xmlns:ds="http://schemas.openxmlformats.org/officeDocument/2006/customXml" ds:itemID="{F7DE1EEC-246E-4C14-A3D8-91C3964A7EEA}">
   <ds:schemaRefs>
     <ds:schemaRef ds:uri="http://schemas.openxmlformats.org/officeDocument/2006/bibliography"/>
   </ds:schemaRefs>

</xml_diff>

<commit_message>
Doplneny priklad na kopiu dokladu
</commit_message>
<xml_diff>
--- a/Datapac OEC API Howto_en.docx
+++ b/Datapac OEC API Howto_en.docx
@@ -85,7 +85,7 @@
       <w:pPr>
         <w:pStyle w:val="Heading1"/>
       </w:pPr>
-      <w:bookmarkStart w:id="0" w:name="_Toc8810547"/>
+      <w:bookmarkStart w:id="0" w:name="_Toc22111447"/>
       <w:r>
         <w:t>Document information</w:t>
       </w:r>
@@ -491,7 +491,7 @@
       <w:pPr>
         <w:pStyle w:val="Heading1"/>
       </w:pPr>
-      <w:bookmarkStart w:id="1" w:name="_Toc8810548"/>
+      <w:bookmarkStart w:id="1" w:name="_Toc22111448"/>
       <w:r>
         <w:lastRenderedPageBreak/>
         <w:t>Version history</w:t>
@@ -757,7 +757,7 @@
       <w:pPr>
         <w:pStyle w:val="Heading1"/>
       </w:pPr>
-      <w:bookmarkStart w:id="2" w:name="_Toc8810549"/>
+      <w:bookmarkStart w:id="2" w:name="_Toc22111449"/>
       <w:r>
         <w:t>Contents</w:t>
       </w:r>
@@ -816,7 +816,7 @@
           <w:r>
             <w:fldChar w:fldCharType="separate"/>
           </w:r>
-          <w:hyperlink w:anchor="_Toc8810547" w:history="1">
+          <w:hyperlink w:anchor="_Toc22111447" w:history="1">
             <w:r>
               <w:rPr>
                 <w:rStyle w:val="Hyperlink"/>
@@ -858,7 +858,7 @@
                 <w:noProof/>
                 <w:webHidden/>
               </w:rPr>
-              <w:instrText xml:space="preserve"> PAGEREF _Toc8810547 \h </w:instrText>
+              <w:instrText xml:space="preserve"> PAGEREF _Toc22111447 \h </w:instrText>
             </w:r>
             <w:r>
               <w:rPr>
@@ -902,7 +902,7 @@
               <w:lang w:eastAsia="sk-SK"/>
             </w:rPr>
           </w:pPr>
-          <w:hyperlink w:anchor="_Toc8810548" w:history="1">
+          <w:hyperlink w:anchor="_Toc22111448" w:history="1">
             <w:r>
               <w:rPr>
                 <w:rStyle w:val="Hyperlink"/>
@@ -944,7 +944,7 @@
                 <w:noProof/>
                 <w:webHidden/>
               </w:rPr>
-              <w:instrText xml:space="preserve"> PAGEREF _Toc8810548 \h </w:instrText>
+              <w:instrText xml:space="preserve"> PAGEREF _Toc22111448 \h </w:instrText>
             </w:r>
             <w:r>
               <w:rPr>
@@ -988,7 +988,7 @@
               <w:lang w:eastAsia="sk-SK"/>
             </w:rPr>
           </w:pPr>
-          <w:hyperlink w:anchor="_Toc8810549" w:history="1">
+          <w:hyperlink w:anchor="_Toc22111449" w:history="1">
             <w:r>
               <w:rPr>
                 <w:rStyle w:val="Hyperlink"/>
@@ -1030,7 +1030,7 @@
                 <w:noProof/>
                 <w:webHidden/>
               </w:rPr>
-              <w:instrText xml:space="preserve"> PAGEREF _Toc8810549 \h </w:instrText>
+              <w:instrText xml:space="preserve"> PAGEREF _Toc22111449 \h </w:instrText>
             </w:r>
             <w:r>
               <w:rPr>
@@ -1074,7 +1074,7 @@
               <w:lang w:eastAsia="sk-SK"/>
             </w:rPr>
           </w:pPr>
-          <w:hyperlink w:anchor="_Toc8810550" w:history="1">
+          <w:hyperlink w:anchor="_Toc22111450" w:history="1">
             <w:r>
               <w:rPr>
                 <w:rStyle w:val="Hyperlink"/>
@@ -1116,7 +1116,7 @@
                 <w:noProof/>
                 <w:webHidden/>
               </w:rPr>
-              <w:instrText xml:space="preserve"> PAGEREF _Toc8810550 \h </w:instrText>
+              <w:instrText xml:space="preserve"> PAGEREF _Toc22111450 \h </w:instrText>
             </w:r>
             <w:r>
               <w:rPr>
@@ -1136,7 +1136,7 @@
                 <w:noProof/>
                 <w:webHidden/>
               </w:rPr>
-              <w:t>3</w:t>
+              <w:t>4</w:t>
             </w:r>
             <w:r>
               <w:rPr>
@@ -1160,7 +1160,7 @@
               <w:lang w:eastAsia="sk-SK"/>
             </w:rPr>
           </w:pPr>
-          <w:hyperlink w:anchor="_Toc8810551" w:history="1">
+          <w:hyperlink w:anchor="_Toc22111451" w:history="1">
             <w:r>
               <w:rPr>
                 <w:rStyle w:val="Hyperlink"/>
@@ -1202,7 +1202,7 @@
                 <w:noProof/>
                 <w:webHidden/>
               </w:rPr>
-              <w:instrText xml:space="preserve"> PAGEREF _Toc8810551 \h </w:instrText>
+              <w:instrText xml:space="preserve"> PAGEREF _Toc22111451 \h </w:instrText>
             </w:r>
             <w:r>
               <w:rPr>
@@ -1222,7 +1222,7 @@
                 <w:noProof/>
                 <w:webHidden/>
               </w:rPr>
-              <w:t>3</w:t>
+              <w:t>4</w:t>
             </w:r>
             <w:r>
               <w:rPr>
@@ -1246,7 +1246,7 @@
               <w:lang w:eastAsia="sk-SK"/>
             </w:rPr>
           </w:pPr>
-          <w:hyperlink w:anchor="_Toc8810552" w:history="1">
+          <w:hyperlink w:anchor="_Toc22111452" w:history="1">
             <w:r>
               <w:rPr>
                 <w:rStyle w:val="Hyperlink"/>
@@ -1288,7 +1288,7 @@
                 <w:noProof/>
                 <w:webHidden/>
               </w:rPr>
-              <w:instrText xml:space="preserve"> PAGEREF _Toc8810552 \h </w:instrText>
+              <w:instrText xml:space="preserve"> PAGEREF _Toc22111452 \h </w:instrText>
             </w:r>
             <w:r>
               <w:rPr>
@@ -1308,7 +1308,7 @@
                 <w:noProof/>
                 <w:webHidden/>
               </w:rPr>
-              <w:t>3</w:t>
+              <w:t>4</w:t>
             </w:r>
             <w:r>
               <w:rPr>
@@ -1332,7 +1332,7 @@
               <w:lang w:eastAsia="sk-SK"/>
             </w:rPr>
           </w:pPr>
-          <w:hyperlink w:anchor="_Toc8810553" w:history="1">
+          <w:hyperlink w:anchor="_Toc22111453" w:history="1">
             <w:r>
               <w:rPr>
                 <w:rStyle w:val="Hyperlink"/>
@@ -1374,7 +1374,7 @@
                 <w:noProof/>
                 <w:webHidden/>
               </w:rPr>
-              <w:instrText xml:space="preserve"> PAGEREF _Toc8810553 \h </w:instrText>
+              <w:instrText xml:space="preserve"> PAGEREF _Toc22111453 \h </w:instrText>
             </w:r>
             <w:r>
               <w:rPr>
@@ -1394,7 +1394,7 @@
                 <w:noProof/>
                 <w:webHidden/>
               </w:rPr>
-              <w:t>3</w:t>
+              <w:t>4</w:t>
             </w:r>
             <w:r>
               <w:rPr>
@@ -1413,10 +1413,12 @@
               <w:tab w:val="right" w:leader="dot" w:pos="9062"/>
             </w:tabs>
             <w:rPr>
+              <w:rFonts w:asciiTheme="minorHAnsi" w:eastAsiaTheme="minorEastAsia" w:hAnsiTheme="minorHAnsi"/>
               <w:noProof/>
+              <w:lang w:eastAsia="sk-SK"/>
             </w:rPr>
           </w:pPr>
-          <w:hyperlink w:anchor="_Toc8810554" w:history="1">
+          <w:hyperlink w:anchor="_Toc22111454" w:history="1">
             <w:r>
               <w:rPr>
                 <w:rStyle w:val="Hyperlink"/>
@@ -1426,7 +1428,9 @@
             </w:r>
             <w:r>
               <w:rPr>
-                <w:noProof/>
+                <w:rFonts w:asciiTheme="minorHAnsi" w:eastAsiaTheme="minorEastAsia" w:hAnsiTheme="minorHAnsi"/>
+                <w:noProof/>
+                <w:lang w:eastAsia="sk-SK"/>
               </w:rPr>
               <w:tab/>
             </w:r>
@@ -1456,7 +1460,7 @@
                 <w:noProof/>
                 <w:webHidden/>
               </w:rPr>
-              <w:instrText xml:space="preserve"> PAGEREF _Toc8810554 \h </w:instrText>
+              <w:instrText xml:space="preserve"> PAGEREF _Toc22111454 \h </w:instrText>
             </w:r>
             <w:r>
               <w:rPr>
@@ -1476,7 +1480,7 @@
                 <w:noProof/>
                 <w:webHidden/>
               </w:rPr>
-              <w:t>3</w:t>
+              <w:t>4</w:t>
             </w:r>
             <w:r>
               <w:rPr>
@@ -1495,10 +1499,12 @@
               <w:tab w:val="right" w:leader="dot" w:pos="9062"/>
             </w:tabs>
             <w:rPr>
+              <w:rFonts w:asciiTheme="minorHAnsi" w:eastAsiaTheme="minorEastAsia" w:hAnsiTheme="minorHAnsi"/>
               <w:noProof/>
+              <w:lang w:eastAsia="sk-SK"/>
             </w:rPr>
           </w:pPr>
-          <w:hyperlink w:anchor="_Toc8810555" w:history="1">
+          <w:hyperlink w:anchor="_Toc22111455" w:history="1">
             <w:r>
               <w:rPr>
                 <w:rStyle w:val="Hyperlink"/>
@@ -1508,7 +1514,9 @@
             </w:r>
             <w:r>
               <w:rPr>
-                <w:noProof/>
+                <w:rFonts w:asciiTheme="minorHAnsi" w:eastAsiaTheme="minorEastAsia" w:hAnsiTheme="minorHAnsi"/>
+                <w:noProof/>
+                <w:lang w:eastAsia="sk-SK"/>
               </w:rPr>
               <w:tab/>
             </w:r>
@@ -1538,7 +1546,7 @@
                 <w:noProof/>
                 <w:webHidden/>
               </w:rPr>
-              <w:instrText xml:space="preserve"> PAGEREF _Toc8810555 \h </w:instrText>
+              <w:instrText xml:space="preserve"> PAGEREF _Toc22111455 \h </w:instrText>
             </w:r>
             <w:r>
               <w:rPr>
@@ -1558,7 +1566,7 @@
                 <w:noProof/>
                 <w:webHidden/>
               </w:rPr>
-              <w:t>3</w:t>
+              <w:t>4</w:t>
             </w:r>
             <w:r>
               <w:rPr>
@@ -1577,10 +1585,12 @@
               <w:tab w:val="right" w:leader="dot" w:pos="9062"/>
             </w:tabs>
             <w:rPr>
+              <w:rFonts w:asciiTheme="minorHAnsi" w:eastAsiaTheme="minorEastAsia" w:hAnsiTheme="minorHAnsi"/>
               <w:noProof/>
+              <w:lang w:eastAsia="sk-SK"/>
             </w:rPr>
           </w:pPr>
-          <w:hyperlink w:anchor="_Toc8810556" w:history="1">
+          <w:hyperlink w:anchor="_Toc22111456" w:history="1">
             <w:r>
               <w:rPr>
                 <w:rStyle w:val="Hyperlink"/>
@@ -1590,7 +1600,9 @@
             </w:r>
             <w:r>
               <w:rPr>
-                <w:noProof/>
+                <w:rFonts w:asciiTheme="minorHAnsi" w:eastAsiaTheme="minorEastAsia" w:hAnsiTheme="minorHAnsi"/>
+                <w:noProof/>
+                <w:lang w:eastAsia="sk-SK"/>
               </w:rPr>
               <w:tab/>
             </w:r>
@@ -1620,7 +1632,7 @@
                 <w:noProof/>
                 <w:webHidden/>
               </w:rPr>
-              <w:instrText xml:space="preserve"> PAGEREF _Toc8810556 \h </w:instrText>
+              <w:instrText xml:space="preserve"> PAGEREF _Toc22111456 \h </w:instrText>
             </w:r>
             <w:r>
               <w:rPr>
@@ -1640,7 +1652,7 @@
                 <w:noProof/>
                 <w:webHidden/>
               </w:rPr>
-              <w:t>3</w:t>
+              <w:t>4</w:t>
             </w:r>
             <w:r>
               <w:rPr>
@@ -1664,7 +1676,7 @@
               <w:lang w:eastAsia="sk-SK"/>
             </w:rPr>
           </w:pPr>
-          <w:hyperlink w:anchor="_Toc8810557" w:history="1">
+          <w:hyperlink w:anchor="_Toc22111457" w:history="1">
             <w:r>
               <w:rPr>
                 <w:rStyle w:val="Hyperlink"/>
@@ -1706,7 +1718,7 @@
                 <w:noProof/>
                 <w:webHidden/>
               </w:rPr>
-              <w:instrText xml:space="preserve"> PAGEREF _Toc8810557 \h </w:instrText>
+              <w:instrText xml:space="preserve"> PAGEREF _Toc22111457 \h </w:instrText>
             </w:r>
             <w:r>
               <w:rPr>
@@ -1726,7 +1738,7 @@
                 <w:noProof/>
                 <w:webHidden/>
               </w:rPr>
-              <w:t>4</w:t>
+              <w:t>5</w:t>
             </w:r>
             <w:r>
               <w:rPr>
@@ -1745,10 +1757,12 @@
               <w:tab w:val="right" w:leader="dot" w:pos="9062"/>
             </w:tabs>
             <w:rPr>
+              <w:rFonts w:asciiTheme="minorHAnsi" w:eastAsiaTheme="minorEastAsia" w:hAnsiTheme="minorHAnsi"/>
               <w:noProof/>
+              <w:lang w:eastAsia="sk-SK"/>
             </w:rPr>
           </w:pPr>
-          <w:hyperlink w:anchor="_Toc8810558" w:history="1">
+          <w:hyperlink w:anchor="_Toc22111458" w:history="1">
             <w:r>
               <w:rPr>
                 <w:rStyle w:val="Hyperlink"/>
@@ -1758,7 +1772,9 @@
             </w:r>
             <w:r>
               <w:rPr>
-                <w:noProof/>
+                <w:rFonts w:asciiTheme="minorHAnsi" w:eastAsiaTheme="minorEastAsia" w:hAnsiTheme="minorHAnsi"/>
+                <w:noProof/>
+                <w:lang w:eastAsia="sk-SK"/>
               </w:rPr>
               <w:tab/>
             </w:r>
@@ -1788,7 +1804,7 @@
                 <w:noProof/>
                 <w:webHidden/>
               </w:rPr>
-              <w:instrText xml:space="preserve"> PAGEREF _Toc8810558 \h </w:instrText>
+              <w:instrText xml:space="preserve"> PAGEREF _Toc22111458 \h </w:instrText>
             </w:r>
             <w:r>
               <w:rPr>
@@ -1808,7 +1824,7 @@
                 <w:noProof/>
                 <w:webHidden/>
               </w:rPr>
-              <w:t>4</w:t>
+              <w:t>5</w:t>
             </w:r>
             <w:r>
               <w:rPr>
@@ -1827,10 +1843,12 @@
               <w:tab w:val="right" w:leader="dot" w:pos="9062"/>
             </w:tabs>
             <w:rPr>
+              <w:rFonts w:asciiTheme="minorHAnsi" w:eastAsiaTheme="minorEastAsia" w:hAnsiTheme="minorHAnsi"/>
               <w:noProof/>
+              <w:lang w:eastAsia="sk-SK"/>
             </w:rPr>
           </w:pPr>
-          <w:hyperlink w:anchor="_Toc8810559" w:history="1">
+          <w:hyperlink w:anchor="_Toc22111459" w:history="1">
             <w:r>
               <w:rPr>
                 <w:rStyle w:val="Hyperlink"/>
@@ -1840,7 +1858,9 @@
             </w:r>
             <w:r>
               <w:rPr>
-                <w:noProof/>
+                <w:rFonts w:asciiTheme="minorHAnsi" w:eastAsiaTheme="minorEastAsia" w:hAnsiTheme="minorHAnsi"/>
+                <w:noProof/>
+                <w:lang w:eastAsia="sk-SK"/>
               </w:rPr>
               <w:tab/>
             </w:r>
@@ -1870,7 +1890,7 @@
                 <w:noProof/>
                 <w:webHidden/>
               </w:rPr>
-              <w:instrText xml:space="preserve"> PAGEREF _Toc8810559 \h </w:instrText>
+              <w:instrText xml:space="preserve"> PAGEREF _Toc22111459 \h </w:instrText>
             </w:r>
             <w:r>
               <w:rPr>
@@ -1890,7 +1910,7 @@
                 <w:noProof/>
                 <w:webHidden/>
               </w:rPr>
-              <w:t>4</w:t>
+              <w:t>5</w:t>
             </w:r>
             <w:r>
               <w:rPr>
@@ -1909,10 +1929,12 @@
               <w:tab w:val="right" w:leader="dot" w:pos="9062"/>
             </w:tabs>
             <w:rPr>
+              <w:rFonts w:asciiTheme="minorHAnsi" w:eastAsiaTheme="minorEastAsia" w:hAnsiTheme="minorHAnsi"/>
               <w:noProof/>
+              <w:lang w:eastAsia="sk-SK"/>
             </w:rPr>
           </w:pPr>
-          <w:hyperlink w:anchor="_Toc8810560" w:history="1">
+          <w:hyperlink w:anchor="_Toc22111460" w:history="1">
             <w:r>
               <w:rPr>
                 <w:rStyle w:val="Hyperlink"/>
@@ -1922,7 +1944,9 @@
             </w:r>
             <w:r>
               <w:rPr>
-                <w:noProof/>
+                <w:rFonts w:asciiTheme="minorHAnsi" w:eastAsiaTheme="minorEastAsia" w:hAnsiTheme="minorHAnsi"/>
+                <w:noProof/>
+                <w:lang w:eastAsia="sk-SK"/>
               </w:rPr>
               <w:tab/>
             </w:r>
@@ -1952,7 +1976,7 @@
                 <w:noProof/>
                 <w:webHidden/>
               </w:rPr>
-              <w:instrText xml:space="preserve"> PAGEREF _Toc8810560 \h </w:instrText>
+              <w:instrText xml:space="preserve"> PAGEREF _Toc22111460 \h </w:instrText>
             </w:r>
             <w:r>
               <w:rPr>
@@ -1972,7 +1996,7 @@
                 <w:noProof/>
                 <w:webHidden/>
               </w:rPr>
-              <w:t>5</w:t>
+              <w:t>6</w:t>
             </w:r>
             <w:r>
               <w:rPr>
@@ -1991,10 +2015,12 @@
               <w:tab w:val="right" w:leader="dot" w:pos="9062"/>
             </w:tabs>
             <w:rPr>
+              <w:rFonts w:asciiTheme="minorHAnsi" w:eastAsiaTheme="minorEastAsia" w:hAnsiTheme="minorHAnsi"/>
               <w:noProof/>
+              <w:lang w:eastAsia="sk-SK"/>
             </w:rPr>
           </w:pPr>
-          <w:hyperlink w:anchor="_Toc8810561" w:history="1">
+          <w:hyperlink w:anchor="_Toc22111461" w:history="1">
             <w:r>
               <w:rPr>
                 <w:rStyle w:val="Hyperlink"/>
@@ -2004,7 +2030,9 @@
             </w:r>
             <w:r>
               <w:rPr>
-                <w:noProof/>
+                <w:rFonts w:asciiTheme="minorHAnsi" w:eastAsiaTheme="minorEastAsia" w:hAnsiTheme="minorHAnsi"/>
+                <w:noProof/>
+                <w:lang w:eastAsia="sk-SK"/>
               </w:rPr>
               <w:tab/>
             </w:r>
@@ -2034,7 +2062,7 @@
                 <w:noProof/>
                 <w:webHidden/>
               </w:rPr>
-              <w:instrText xml:space="preserve"> PAGEREF _Toc8810561 \h </w:instrText>
+              <w:instrText xml:space="preserve"> PAGEREF _Toc22111461 \h </w:instrText>
             </w:r>
             <w:r>
               <w:rPr>
@@ -2054,7 +2082,7 @@
                 <w:noProof/>
                 <w:webHidden/>
               </w:rPr>
-              <w:t>6</w:t>
+              <w:t>7</w:t>
             </w:r>
             <w:r>
               <w:rPr>
@@ -2073,10 +2101,12 @@
               <w:tab w:val="right" w:leader="dot" w:pos="9062"/>
             </w:tabs>
             <w:rPr>
+              <w:rFonts w:asciiTheme="minorHAnsi" w:eastAsiaTheme="minorEastAsia" w:hAnsiTheme="minorHAnsi"/>
               <w:noProof/>
+              <w:lang w:eastAsia="sk-SK"/>
             </w:rPr>
           </w:pPr>
-          <w:hyperlink w:anchor="_Toc8810562" w:history="1">
+          <w:hyperlink w:anchor="_Toc22111462" w:history="1">
             <w:r>
               <w:rPr>
                 <w:rStyle w:val="Hyperlink"/>
@@ -2086,7 +2116,9 @@
             </w:r>
             <w:r>
               <w:rPr>
-                <w:noProof/>
+                <w:rFonts w:asciiTheme="minorHAnsi" w:eastAsiaTheme="minorEastAsia" w:hAnsiTheme="minorHAnsi"/>
+                <w:noProof/>
+                <w:lang w:eastAsia="sk-SK"/>
               </w:rPr>
               <w:tab/>
             </w:r>
@@ -2116,7 +2148,7 @@
                 <w:noProof/>
                 <w:webHidden/>
               </w:rPr>
-              <w:instrText xml:space="preserve"> PAGEREF _Toc8810562 \h </w:instrText>
+              <w:instrText xml:space="preserve"> PAGEREF _Toc22111462 \h </w:instrText>
             </w:r>
             <w:r>
               <w:rPr>
@@ -2136,7 +2168,7 @@
                 <w:noProof/>
                 <w:webHidden/>
               </w:rPr>
-              <w:t>7</w:t>
+              <w:t>8</w:t>
             </w:r>
             <w:r>
               <w:rPr>
@@ -2155,10 +2187,12 @@
               <w:tab w:val="right" w:leader="dot" w:pos="9062"/>
             </w:tabs>
             <w:rPr>
+              <w:rFonts w:asciiTheme="minorHAnsi" w:eastAsiaTheme="minorEastAsia" w:hAnsiTheme="minorHAnsi"/>
               <w:noProof/>
+              <w:lang w:eastAsia="sk-SK"/>
             </w:rPr>
           </w:pPr>
-          <w:hyperlink w:anchor="_Toc8810563" w:history="1">
+          <w:hyperlink w:anchor="_Toc22111463" w:history="1">
             <w:r>
               <w:rPr>
                 <w:rStyle w:val="Hyperlink"/>
@@ -2168,7 +2202,9 @@
             </w:r>
             <w:r>
               <w:rPr>
-                <w:noProof/>
+                <w:rFonts w:asciiTheme="minorHAnsi" w:eastAsiaTheme="minorEastAsia" w:hAnsiTheme="minorHAnsi"/>
+                <w:noProof/>
+                <w:lang w:eastAsia="sk-SK"/>
               </w:rPr>
               <w:tab/>
             </w:r>
@@ -2198,7 +2234,7 @@
                 <w:noProof/>
                 <w:webHidden/>
               </w:rPr>
-              <w:instrText xml:space="preserve"> PAGEREF _Toc8810563 \h </w:instrText>
+              <w:instrText xml:space="preserve"> PAGEREF _Toc22111463 \h </w:instrText>
             </w:r>
             <w:r>
               <w:rPr>
@@ -2218,7 +2254,7 @@
                 <w:noProof/>
                 <w:webHidden/>
               </w:rPr>
-              <w:t>8</w:t>
+              <w:t>9</w:t>
             </w:r>
             <w:r>
               <w:rPr>
@@ -2237,10 +2273,12 @@
               <w:tab w:val="right" w:leader="dot" w:pos="9062"/>
             </w:tabs>
             <w:rPr>
+              <w:rFonts w:asciiTheme="minorHAnsi" w:eastAsiaTheme="minorEastAsia" w:hAnsiTheme="minorHAnsi"/>
               <w:noProof/>
+              <w:lang w:eastAsia="sk-SK"/>
             </w:rPr>
           </w:pPr>
-          <w:hyperlink w:anchor="_Toc8810564" w:history="1">
+          <w:hyperlink w:anchor="_Toc22111464" w:history="1">
             <w:r>
               <w:rPr>
                 <w:rStyle w:val="Hyperlink"/>
@@ -2250,7 +2288,9 @@
             </w:r>
             <w:r>
               <w:rPr>
-                <w:noProof/>
+                <w:rFonts w:asciiTheme="minorHAnsi" w:eastAsiaTheme="minorEastAsia" w:hAnsiTheme="minorHAnsi"/>
+                <w:noProof/>
+                <w:lang w:eastAsia="sk-SK"/>
               </w:rPr>
               <w:tab/>
             </w:r>
@@ -2280,7 +2320,7 @@
                 <w:noProof/>
                 <w:webHidden/>
               </w:rPr>
-              <w:instrText xml:space="preserve"> PAGEREF _Toc8810564 \h </w:instrText>
+              <w:instrText xml:space="preserve"> PAGEREF _Toc22111464 \h </w:instrText>
             </w:r>
             <w:r>
               <w:rPr>
@@ -2300,7 +2340,7 @@
                 <w:noProof/>
                 <w:webHidden/>
               </w:rPr>
-              <w:t>9</w:t>
+              <w:t>10</w:t>
             </w:r>
             <w:r>
               <w:rPr>
@@ -2319,10 +2359,12 @@
               <w:tab w:val="right" w:leader="dot" w:pos="9062"/>
             </w:tabs>
             <w:rPr>
+              <w:rFonts w:asciiTheme="minorHAnsi" w:eastAsiaTheme="minorEastAsia" w:hAnsiTheme="minorHAnsi"/>
               <w:noProof/>
+              <w:lang w:eastAsia="sk-SK"/>
             </w:rPr>
           </w:pPr>
-          <w:hyperlink w:anchor="_Toc8810565" w:history="1">
+          <w:hyperlink w:anchor="_Toc22111465" w:history="1">
             <w:r>
               <w:rPr>
                 <w:rStyle w:val="Hyperlink"/>
@@ -2332,7 +2374,9 @@
             </w:r>
             <w:r>
               <w:rPr>
-                <w:noProof/>
+                <w:rFonts w:asciiTheme="minorHAnsi" w:eastAsiaTheme="minorEastAsia" w:hAnsiTheme="minorHAnsi"/>
+                <w:noProof/>
+                <w:lang w:eastAsia="sk-SK"/>
               </w:rPr>
               <w:tab/>
             </w:r>
@@ -2362,7 +2406,7 @@
                 <w:noProof/>
                 <w:webHidden/>
               </w:rPr>
-              <w:instrText xml:space="preserve"> PAGEREF _Toc8810565 \h </w:instrText>
+              <w:instrText xml:space="preserve"> PAGEREF _Toc22111465 \h </w:instrText>
             </w:r>
             <w:r>
               <w:rPr>
@@ -2382,7 +2426,7 @@
                 <w:noProof/>
                 <w:webHidden/>
               </w:rPr>
-              <w:t>10</w:t>
+              <w:t>11</w:t>
             </w:r>
             <w:r>
               <w:rPr>
@@ -2401,10 +2445,12 @@
               <w:tab w:val="right" w:leader="dot" w:pos="9062"/>
             </w:tabs>
             <w:rPr>
+              <w:rFonts w:asciiTheme="minorHAnsi" w:eastAsiaTheme="minorEastAsia" w:hAnsiTheme="minorHAnsi"/>
               <w:noProof/>
+              <w:lang w:eastAsia="sk-SK"/>
             </w:rPr>
           </w:pPr>
-          <w:hyperlink w:anchor="_Toc8810566" w:history="1">
+          <w:hyperlink w:anchor="_Toc22111466" w:history="1">
             <w:r>
               <w:rPr>
                 <w:rStyle w:val="Hyperlink"/>
@@ -2414,7 +2460,9 @@
             </w:r>
             <w:r>
               <w:rPr>
-                <w:noProof/>
+                <w:rFonts w:asciiTheme="minorHAnsi" w:eastAsiaTheme="minorEastAsia" w:hAnsiTheme="minorHAnsi"/>
+                <w:noProof/>
+                <w:lang w:eastAsia="sk-SK"/>
               </w:rPr>
               <w:tab/>
             </w:r>
@@ -2444,7 +2492,7 @@
                 <w:noProof/>
                 <w:webHidden/>
               </w:rPr>
-              <w:instrText xml:space="preserve"> PAGEREF _Toc8810566 \h </w:instrText>
+              <w:instrText xml:space="preserve"> PAGEREF _Toc22111466 \h </w:instrText>
             </w:r>
             <w:r>
               <w:rPr>
@@ -2464,7 +2512,7 @@
                 <w:noProof/>
                 <w:webHidden/>
               </w:rPr>
-              <w:t>10</w:t>
+              <w:t>11</w:t>
             </w:r>
             <w:r>
               <w:rPr>
@@ -2483,10 +2531,12 @@
               <w:tab w:val="right" w:leader="dot" w:pos="9062"/>
             </w:tabs>
             <w:rPr>
+              <w:rFonts w:asciiTheme="minorHAnsi" w:eastAsiaTheme="minorEastAsia" w:hAnsiTheme="minorHAnsi"/>
               <w:noProof/>
+              <w:lang w:eastAsia="sk-SK"/>
             </w:rPr>
           </w:pPr>
-          <w:hyperlink w:anchor="_Toc8810567" w:history="1">
+          <w:hyperlink w:anchor="_Toc22111467" w:history="1">
             <w:r>
               <w:rPr>
                 <w:rStyle w:val="Hyperlink"/>
@@ -2496,7 +2546,9 @@
             </w:r>
             <w:r>
               <w:rPr>
-                <w:noProof/>
+                <w:rFonts w:asciiTheme="minorHAnsi" w:eastAsiaTheme="minorEastAsia" w:hAnsiTheme="minorHAnsi"/>
+                <w:noProof/>
+                <w:lang w:eastAsia="sk-SK"/>
               </w:rPr>
               <w:tab/>
             </w:r>
@@ -2526,7 +2578,7 @@
                 <w:noProof/>
                 <w:webHidden/>
               </w:rPr>
-              <w:instrText xml:space="preserve"> PAGEREF _Toc8810567 \h </w:instrText>
+              <w:instrText xml:space="preserve"> PAGEREF _Toc22111467 \h </w:instrText>
             </w:r>
             <w:r>
               <w:rPr>
@@ -2546,7 +2598,7 @@
                 <w:noProof/>
                 <w:webHidden/>
               </w:rPr>
-              <w:t>11</w:t>
+              <w:t>12</w:t>
             </w:r>
             <w:r>
               <w:rPr>
@@ -2565,10 +2617,12 @@
               <w:tab w:val="right" w:leader="dot" w:pos="9062"/>
             </w:tabs>
             <w:rPr>
+              <w:rFonts w:asciiTheme="minorHAnsi" w:eastAsiaTheme="minorEastAsia" w:hAnsiTheme="minorHAnsi"/>
               <w:noProof/>
+              <w:lang w:eastAsia="sk-SK"/>
             </w:rPr>
           </w:pPr>
-          <w:hyperlink w:anchor="_Toc8810568" w:history="1">
+          <w:hyperlink w:anchor="_Toc22111468" w:history="1">
             <w:r>
               <w:rPr>
                 <w:rStyle w:val="Hyperlink"/>
@@ -2578,7 +2632,9 @@
             </w:r>
             <w:r>
               <w:rPr>
-                <w:noProof/>
+                <w:rFonts w:asciiTheme="minorHAnsi" w:eastAsiaTheme="minorEastAsia" w:hAnsiTheme="minorHAnsi"/>
+                <w:noProof/>
+                <w:lang w:eastAsia="sk-SK"/>
               </w:rPr>
               <w:tab/>
             </w:r>
@@ -2587,7 +2643,7 @@
                 <w:rStyle w:val="Hyperlink"/>
                 <w:noProof/>
               </w:rPr>
-              <w:t>GPS location</w:t>
+              <w:t>Tlač kópie dokladu - tlačiareň</w:t>
             </w:r>
             <w:r>
               <w:rPr>
@@ -2608,7 +2664,7 @@
                 <w:noProof/>
                 <w:webHidden/>
               </w:rPr>
-              <w:instrText xml:space="preserve"> PAGEREF _Toc8810568 \h </w:instrText>
+              <w:instrText xml:space="preserve"> PAGEREF _Toc22111468 \h </w:instrText>
             </w:r>
             <w:r>
               <w:rPr>
@@ -2628,7 +2684,7 @@
                 <w:noProof/>
                 <w:webHidden/>
               </w:rPr>
-              <w:t>12</w:t>
+              <w:t>13</w:t>
             </w:r>
             <w:r>
               <w:rPr>
@@ -2647,10 +2703,12 @@
               <w:tab w:val="right" w:leader="dot" w:pos="9062"/>
             </w:tabs>
             <w:rPr>
+              <w:rFonts w:asciiTheme="minorHAnsi" w:eastAsiaTheme="minorEastAsia" w:hAnsiTheme="minorHAnsi"/>
               <w:noProof/>
+              <w:lang w:eastAsia="sk-SK"/>
             </w:rPr>
           </w:pPr>
-          <w:hyperlink w:anchor="_Toc8810569" w:history="1">
+          <w:hyperlink w:anchor="_Toc22111469" w:history="1">
             <w:r>
               <w:rPr>
                 <w:rStyle w:val="Hyperlink"/>
@@ -2660,7 +2718,9 @@
             </w:r>
             <w:r>
               <w:rPr>
-                <w:noProof/>
+                <w:rFonts w:asciiTheme="minorHAnsi" w:eastAsiaTheme="minorEastAsia" w:hAnsiTheme="minorHAnsi"/>
+                <w:noProof/>
+                <w:lang w:eastAsia="sk-SK"/>
               </w:rPr>
               <w:tab/>
             </w:r>
@@ -2669,7 +2729,7 @@
                 <w:rStyle w:val="Hyperlink"/>
                 <w:noProof/>
               </w:rPr>
-              <w:t>Location with address</w:t>
+              <w:t>Tlač kópie dokladu - email</w:t>
             </w:r>
             <w:r>
               <w:rPr>
@@ -2690,7 +2750,7 @@
                 <w:noProof/>
                 <w:webHidden/>
               </w:rPr>
-              <w:instrText xml:space="preserve"> PAGEREF _Toc8810569 \h </w:instrText>
+              <w:instrText xml:space="preserve"> PAGEREF _Toc22111469 \h </w:instrText>
             </w:r>
             <w:r>
               <w:rPr>
@@ -2710,7 +2770,7 @@
                 <w:noProof/>
                 <w:webHidden/>
               </w:rPr>
-              <w:t>12</w:t>
+              <w:t>13</w:t>
             </w:r>
             <w:r>
               <w:rPr>
@@ -2729,10 +2789,12 @@
               <w:tab w:val="right" w:leader="dot" w:pos="9062"/>
             </w:tabs>
             <w:rPr>
+              <w:rFonts w:asciiTheme="minorHAnsi" w:eastAsiaTheme="minorEastAsia" w:hAnsiTheme="minorHAnsi"/>
               <w:noProof/>
+              <w:lang w:eastAsia="sk-SK"/>
             </w:rPr>
           </w:pPr>
-          <w:hyperlink w:anchor="_Toc8810570" w:history="1">
+          <w:hyperlink w:anchor="_Toc22111470" w:history="1">
             <w:r>
               <w:rPr>
                 <w:rStyle w:val="Hyperlink"/>
@@ -2742,7 +2804,9 @@
             </w:r>
             <w:r>
               <w:rPr>
-                <w:noProof/>
+                <w:rFonts w:asciiTheme="minorHAnsi" w:eastAsiaTheme="minorEastAsia" w:hAnsiTheme="minorHAnsi"/>
+                <w:noProof/>
+                <w:lang w:eastAsia="sk-SK"/>
               </w:rPr>
               <w:tab/>
             </w:r>
@@ -2751,6 +2815,178 @@
                 <w:rStyle w:val="Hyperlink"/>
                 <w:noProof/>
               </w:rPr>
+              <w:t>GPS location</w:t>
+            </w:r>
+            <w:r>
+              <w:rPr>
+                <w:noProof/>
+                <w:webHidden/>
+              </w:rPr>
+              <w:tab/>
+            </w:r>
+            <w:r>
+              <w:rPr>
+                <w:noProof/>
+                <w:webHidden/>
+              </w:rPr>
+              <w:fldChar w:fldCharType="begin"/>
+            </w:r>
+            <w:r>
+              <w:rPr>
+                <w:noProof/>
+                <w:webHidden/>
+              </w:rPr>
+              <w:instrText xml:space="preserve"> PAGEREF _Toc22111470 \h </w:instrText>
+            </w:r>
+            <w:r>
+              <w:rPr>
+                <w:noProof/>
+                <w:webHidden/>
+              </w:rPr>
+            </w:r>
+            <w:r>
+              <w:rPr>
+                <w:noProof/>
+                <w:webHidden/>
+              </w:rPr>
+              <w:fldChar w:fldCharType="separate"/>
+            </w:r>
+            <w:r>
+              <w:rPr>
+                <w:noProof/>
+                <w:webHidden/>
+              </w:rPr>
+              <w:t>14</w:t>
+            </w:r>
+            <w:r>
+              <w:rPr>
+                <w:noProof/>
+                <w:webHidden/>
+              </w:rPr>
+              <w:fldChar w:fldCharType="end"/>
+            </w:r>
+          </w:hyperlink>
+        </w:p>
+        <w:p>
+          <w:pPr>
+            <w:pStyle w:val="TOC2"/>
+            <w:tabs>
+              <w:tab w:val="left" w:pos="880"/>
+              <w:tab w:val="right" w:leader="dot" w:pos="9062"/>
+            </w:tabs>
+            <w:rPr>
+              <w:rFonts w:asciiTheme="minorHAnsi" w:eastAsiaTheme="minorEastAsia" w:hAnsiTheme="minorHAnsi"/>
+              <w:noProof/>
+              <w:lang w:eastAsia="sk-SK"/>
+            </w:rPr>
+          </w:pPr>
+          <w:hyperlink w:anchor="_Toc22111471" w:history="1">
+            <w:r>
+              <w:rPr>
+                <w:rStyle w:val="Hyperlink"/>
+                <w:noProof/>
+              </w:rPr>
+              <w:t>8.14</w:t>
+            </w:r>
+            <w:r>
+              <w:rPr>
+                <w:rFonts w:asciiTheme="minorHAnsi" w:eastAsiaTheme="minorEastAsia" w:hAnsiTheme="minorHAnsi"/>
+                <w:noProof/>
+                <w:lang w:eastAsia="sk-SK"/>
+              </w:rPr>
+              <w:tab/>
+            </w:r>
+            <w:r>
+              <w:rPr>
+                <w:rStyle w:val="Hyperlink"/>
+                <w:noProof/>
+              </w:rPr>
+              <w:t>Location with address</w:t>
+            </w:r>
+            <w:r>
+              <w:rPr>
+                <w:noProof/>
+                <w:webHidden/>
+              </w:rPr>
+              <w:tab/>
+            </w:r>
+            <w:r>
+              <w:rPr>
+                <w:noProof/>
+                <w:webHidden/>
+              </w:rPr>
+              <w:fldChar w:fldCharType="begin"/>
+            </w:r>
+            <w:r>
+              <w:rPr>
+                <w:noProof/>
+                <w:webHidden/>
+              </w:rPr>
+              <w:instrText xml:space="preserve"> PAGEREF _Toc22111471 \h </w:instrText>
+            </w:r>
+            <w:r>
+              <w:rPr>
+                <w:noProof/>
+                <w:webHidden/>
+              </w:rPr>
+            </w:r>
+            <w:r>
+              <w:rPr>
+                <w:noProof/>
+                <w:webHidden/>
+              </w:rPr>
+              <w:fldChar w:fldCharType="separate"/>
+            </w:r>
+            <w:r>
+              <w:rPr>
+                <w:noProof/>
+                <w:webHidden/>
+              </w:rPr>
+              <w:t>14</w:t>
+            </w:r>
+            <w:r>
+              <w:rPr>
+                <w:noProof/>
+                <w:webHidden/>
+              </w:rPr>
+              <w:fldChar w:fldCharType="end"/>
+            </w:r>
+          </w:hyperlink>
+        </w:p>
+        <w:p>
+          <w:pPr>
+            <w:pStyle w:val="TOC2"/>
+            <w:tabs>
+              <w:tab w:val="left" w:pos="880"/>
+              <w:tab w:val="right" w:leader="dot" w:pos="9062"/>
+            </w:tabs>
+            <w:rPr>
+              <w:rFonts w:asciiTheme="minorHAnsi" w:eastAsiaTheme="minorEastAsia" w:hAnsiTheme="minorHAnsi"/>
+              <w:noProof/>
+              <w:lang w:eastAsia="sk-SK"/>
+            </w:rPr>
+          </w:pPr>
+          <w:hyperlink w:anchor="_Toc22111472" w:history="1">
+            <w:r>
+              <w:rPr>
+                <w:rStyle w:val="Hyperlink"/>
+                <w:noProof/>
+              </w:rPr>
+              <w:t>8.15</w:t>
+            </w:r>
+            <w:r>
+              <w:rPr>
+                <w:rFonts w:asciiTheme="minorHAnsi" w:eastAsiaTheme="minorEastAsia" w:hAnsiTheme="minorHAnsi"/>
+                <w:noProof/>
+                <w:lang w:eastAsia="sk-SK"/>
+              </w:rPr>
+              <w:tab/>
+            </w:r>
+            <w:r>
+              <w:rPr>
+                <w:rStyle w:val="Hyperlink"/>
+                <w:noProof/>
+              </w:rPr>
               <w:t>Location, other</w:t>
             </w:r>
             <w:r>
@@ -2772,7 +3008,7 @@
                 <w:noProof/>
                 <w:webHidden/>
               </w:rPr>
-              <w:instrText xml:space="preserve"> PAGEREF _Toc8810570 \h </w:instrText>
+              <w:instrText xml:space="preserve"> PAGEREF _Toc22111472 \h </w:instrText>
             </w:r>
             <w:r>
               <w:rPr>
@@ -2792,7 +3028,265 @@
                 <w:noProof/>
                 <w:webHidden/>
               </w:rPr>
-              <w:t>12</w:t>
+              <w:t>14</w:t>
+            </w:r>
+            <w:r>
+              <w:rPr>
+                <w:noProof/>
+                <w:webHidden/>
+              </w:rPr>
+              <w:fldChar w:fldCharType="end"/>
+            </w:r>
+          </w:hyperlink>
+        </w:p>
+        <w:p>
+          <w:pPr>
+            <w:pStyle w:val="TOC2"/>
+            <w:tabs>
+              <w:tab w:val="left" w:pos="880"/>
+              <w:tab w:val="right" w:leader="dot" w:pos="9062"/>
+            </w:tabs>
+            <w:rPr>
+              <w:rFonts w:asciiTheme="minorHAnsi" w:eastAsiaTheme="minorEastAsia" w:hAnsiTheme="minorHAnsi"/>
+              <w:noProof/>
+              <w:lang w:eastAsia="sk-SK"/>
+            </w:rPr>
+          </w:pPr>
+          <w:hyperlink w:anchor="_Toc22111473" w:history="1">
+            <w:r>
+              <w:rPr>
+                <w:rStyle w:val="Hyperlink"/>
+                <w:noProof/>
+              </w:rPr>
+              <w:t>8.16</w:t>
+            </w:r>
+            <w:r>
+              <w:rPr>
+                <w:rFonts w:asciiTheme="minorHAnsi" w:eastAsiaTheme="minorEastAsia" w:hAnsiTheme="minorHAnsi"/>
+                <w:noProof/>
+                <w:lang w:eastAsia="sk-SK"/>
+              </w:rPr>
+              <w:tab/>
+            </w:r>
+            <w:r>
+              <w:rPr>
+                <w:rStyle w:val="Hyperlink"/>
+                <w:noProof/>
+              </w:rPr>
+              <w:t>Free print</w:t>
+            </w:r>
+            <w:r>
+              <w:rPr>
+                <w:noProof/>
+                <w:webHidden/>
+              </w:rPr>
+              <w:tab/>
+            </w:r>
+            <w:r>
+              <w:rPr>
+                <w:noProof/>
+                <w:webHidden/>
+              </w:rPr>
+              <w:fldChar w:fldCharType="begin"/>
+            </w:r>
+            <w:r>
+              <w:rPr>
+                <w:noProof/>
+                <w:webHidden/>
+              </w:rPr>
+              <w:instrText xml:space="preserve"> PAGEREF _Toc22111473 \h </w:instrText>
+            </w:r>
+            <w:r>
+              <w:rPr>
+                <w:noProof/>
+                <w:webHidden/>
+              </w:rPr>
+            </w:r>
+            <w:r>
+              <w:rPr>
+                <w:noProof/>
+                <w:webHidden/>
+              </w:rPr>
+              <w:fldChar w:fldCharType="separate"/>
+            </w:r>
+            <w:r>
+              <w:rPr>
+                <w:noProof/>
+                <w:webHidden/>
+              </w:rPr>
+              <w:t>14</w:t>
+            </w:r>
+            <w:r>
+              <w:rPr>
+                <w:noProof/>
+                <w:webHidden/>
+              </w:rPr>
+              <w:fldChar w:fldCharType="end"/>
+            </w:r>
+          </w:hyperlink>
+        </w:p>
+        <w:p>
+          <w:pPr>
+            <w:pStyle w:val="TOC2"/>
+            <w:tabs>
+              <w:tab w:val="left" w:pos="880"/>
+              <w:tab w:val="right" w:leader="dot" w:pos="9062"/>
+            </w:tabs>
+            <w:rPr>
+              <w:rFonts w:asciiTheme="minorHAnsi" w:eastAsiaTheme="minorEastAsia" w:hAnsiTheme="minorHAnsi"/>
+              <w:noProof/>
+              <w:lang w:eastAsia="sk-SK"/>
+            </w:rPr>
+          </w:pPr>
+          <w:hyperlink w:anchor="_Toc22111474" w:history="1">
+            <w:r>
+              <w:rPr>
+                <w:rStyle w:val="Hyperlink"/>
+                <w:noProof/>
+              </w:rPr>
+              <w:t>8.17</w:t>
+            </w:r>
+            <w:r>
+              <w:rPr>
+                <w:rFonts w:asciiTheme="minorHAnsi" w:eastAsiaTheme="minorEastAsia" w:hAnsiTheme="minorHAnsi"/>
+                <w:noProof/>
+                <w:lang w:eastAsia="sk-SK"/>
+              </w:rPr>
+              <w:tab/>
+            </w:r>
+            <w:r>
+              <w:rPr>
+                <w:rStyle w:val="Hyperlink"/>
+                <w:noProof/>
+              </w:rPr>
+              <w:t>Get errors messages</w:t>
+            </w:r>
+            <w:r>
+              <w:rPr>
+                <w:noProof/>
+                <w:webHidden/>
+              </w:rPr>
+              <w:tab/>
+            </w:r>
+            <w:r>
+              <w:rPr>
+                <w:noProof/>
+                <w:webHidden/>
+              </w:rPr>
+              <w:fldChar w:fldCharType="begin"/>
+            </w:r>
+            <w:r>
+              <w:rPr>
+                <w:noProof/>
+                <w:webHidden/>
+              </w:rPr>
+              <w:instrText xml:space="preserve"> PAGEREF _Toc22111474 \h </w:instrText>
+            </w:r>
+            <w:r>
+              <w:rPr>
+                <w:noProof/>
+                <w:webHidden/>
+              </w:rPr>
+            </w:r>
+            <w:r>
+              <w:rPr>
+                <w:noProof/>
+                <w:webHidden/>
+              </w:rPr>
+              <w:fldChar w:fldCharType="separate"/>
+            </w:r>
+            <w:r>
+              <w:rPr>
+                <w:noProof/>
+                <w:webHidden/>
+              </w:rPr>
+              <w:t>15</w:t>
+            </w:r>
+            <w:r>
+              <w:rPr>
+                <w:noProof/>
+                <w:webHidden/>
+              </w:rPr>
+              <w:fldChar w:fldCharType="end"/>
+            </w:r>
+          </w:hyperlink>
+        </w:p>
+        <w:p>
+          <w:pPr>
+            <w:pStyle w:val="TOC2"/>
+            <w:tabs>
+              <w:tab w:val="left" w:pos="880"/>
+              <w:tab w:val="right" w:leader="dot" w:pos="9062"/>
+            </w:tabs>
+            <w:rPr>
+              <w:rFonts w:asciiTheme="minorHAnsi" w:eastAsiaTheme="minorEastAsia" w:hAnsiTheme="minorHAnsi"/>
+              <w:noProof/>
+              <w:lang w:eastAsia="sk-SK"/>
+            </w:rPr>
+          </w:pPr>
+          <w:hyperlink w:anchor="_Toc22111475" w:history="1">
+            <w:r>
+              <w:rPr>
+                <w:rStyle w:val="Hyperlink"/>
+                <w:noProof/>
+              </w:rPr>
+              <w:t>8.18</w:t>
+            </w:r>
+            <w:r>
+              <w:rPr>
+                <w:rFonts w:asciiTheme="minorHAnsi" w:eastAsiaTheme="minorEastAsia" w:hAnsiTheme="minorHAnsi"/>
+                <w:noProof/>
+                <w:lang w:eastAsia="sk-SK"/>
+              </w:rPr>
+              <w:tab/>
+            </w:r>
+            <w:r>
+              <w:rPr>
+                <w:rStyle w:val="Hyperlink"/>
+                <w:noProof/>
+              </w:rPr>
+              <w:t>Fix error messages</w:t>
+            </w:r>
+            <w:r>
+              <w:rPr>
+                <w:noProof/>
+                <w:webHidden/>
+              </w:rPr>
+              <w:tab/>
+            </w:r>
+            <w:r>
+              <w:rPr>
+                <w:noProof/>
+                <w:webHidden/>
+              </w:rPr>
+              <w:fldChar w:fldCharType="begin"/>
+            </w:r>
+            <w:r>
+              <w:rPr>
+                <w:noProof/>
+                <w:webHidden/>
+              </w:rPr>
+              <w:instrText xml:space="preserve"> PAGEREF _Toc22111475 \h </w:instrText>
+            </w:r>
+            <w:r>
+              <w:rPr>
+                <w:noProof/>
+                <w:webHidden/>
+              </w:rPr>
+            </w:r>
+            <w:r>
+              <w:rPr>
+                <w:noProof/>
+                <w:webHidden/>
+              </w:rPr>
+              <w:fldChar w:fldCharType="separate"/>
+            </w:r>
+            <w:r>
+              <w:rPr>
+                <w:noProof/>
+                <w:webHidden/>
+              </w:rPr>
+              <w:t>15</w:t>
             </w:r>
             <w:r>
               <w:rPr>
@@ -2810,6 +3304,7 @@
               <w:bCs/>
               <w:noProof/>
             </w:rPr>
+            <w:lastRenderedPageBreak/>
             <w:fldChar w:fldCharType="end"/>
           </w:r>
         </w:p>
@@ -2827,17 +3322,19 @@
         </w:rPr>
         <w:br w:type="page"/>
       </w:r>
+      <w:bookmarkStart w:id="3" w:name="_GoBack"/>
+      <w:bookmarkEnd w:id="3"/>
     </w:p>
     <w:p>
       <w:pPr>
         <w:pStyle w:val="Heading1"/>
       </w:pPr>
-      <w:bookmarkStart w:id="3" w:name="_Toc8810550"/>
+      <w:bookmarkStart w:id="4" w:name="_Toc22111450"/>
       <w:r>
         <w:lastRenderedPageBreak/>
         <w:t>Introduction</w:t>
       </w:r>
-      <w:bookmarkEnd w:id="3"/>
+      <w:bookmarkEnd w:id="4"/>
     </w:p>
     <w:p>
       <w:pPr>
@@ -2868,11 +3365,11 @@
       <w:pPr>
         <w:pStyle w:val="Heading1"/>
       </w:pPr>
-      <w:bookmarkStart w:id="4" w:name="_Toc8810551"/>
+      <w:bookmarkStart w:id="5" w:name="_Toc22111451"/>
       <w:r>
         <w:t>Terms</w:t>
       </w:r>
-      <w:bookmarkEnd w:id="4"/>
+      <w:bookmarkEnd w:id="5"/>
     </w:p>
     <w:p>
       <w:pPr>
@@ -3053,11 +3550,11 @@
       <w:pPr>
         <w:pStyle w:val="Heading1"/>
       </w:pPr>
-      <w:bookmarkStart w:id="5" w:name="_Toc8810552"/>
+      <w:bookmarkStart w:id="6" w:name="_Toc22111452"/>
       <w:r>
         <w:t>OEC API</w:t>
       </w:r>
-      <w:bookmarkEnd w:id="5"/>
+      <w:bookmarkEnd w:id="6"/>
     </w:p>
     <w:p>
       <w:pPr>
@@ -3184,21 +3681,21 @@
       <w:pPr>
         <w:pStyle w:val="Heading1"/>
       </w:pPr>
-      <w:bookmarkStart w:id="6" w:name="_Toc8810553"/>
+      <w:bookmarkStart w:id="7" w:name="_Toc22111453"/>
       <w:r>
         <w:t>Prequsities</w:t>
       </w:r>
-      <w:bookmarkEnd w:id="6"/>
+      <w:bookmarkEnd w:id="7"/>
     </w:p>
     <w:p>
       <w:pPr>
         <w:pStyle w:val="Heading2"/>
       </w:pPr>
-      <w:bookmarkStart w:id="7" w:name="_Toc8810554"/>
+      <w:bookmarkStart w:id="8" w:name="_Toc22111454"/>
       <w:r>
         <w:t>Configuration</w:t>
       </w:r>
-      <w:bookmarkEnd w:id="7"/>
+      <w:bookmarkEnd w:id="8"/>
     </w:p>
     <w:p>
       <w:pPr>
@@ -3259,11 +3756,11 @@
       <w:pPr>
         <w:pStyle w:val="Heading2"/>
       </w:pPr>
-      <w:bookmarkStart w:id="8" w:name="_Toc8810555"/>
+      <w:bookmarkStart w:id="9" w:name="_Toc22111455"/>
       <w:r>
         <w:t>Network connectivity</w:t>
       </w:r>
-      <w:bookmarkEnd w:id="8"/>
+      <w:bookmarkEnd w:id="9"/>
     </w:p>
     <w:p>
       <w:pPr>
@@ -3681,11 +4178,11 @@
       <w:pPr>
         <w:pStyle w:val="Heading2"/>
       </w:pPr>
-      <w:bookmarkStart w:id="9" w:name="_Toc8810556"/>
+      <w:bookmarkStart w:id="10" w:name="_Toc22111456"/>
       <w:r>
         <w:t>Legislative compliance</w:t>
       </w:r>
-      <w:bookmarkEnd w:id="9"/>
+      <w:bookmarkEnd w:id="10"/>
     </w:p>
     <w:p>
       <w:pPr>
@@ -3835,24 +4332,24 @@
       <w:pPr>
         <w:pStyle w:val="Heading1"/>
       </w:pPr>
-      <w:bookmarkStart w:id="10" w:name="_Toc8810557"/>
+      <w:bookmarkStart w:id="11" w:name="_Toc22111457"/>
       <w:r>
         <w:t>OEC API</w:t>
       </w:r>
       <w:r>
         <w:t xml:space="preserve"> usage</w:t>
       </w:r>
-      <w:bookmarkEnd w:id="10"/>
+      <w:bookmarkEnd w:id="11"/>
     </w:p>
     <w:p>
       <w:pPr>
         <w:pStyle w:val="Heading2"/>
       </w:pPr>
-      <w:bookmarkStart w:id="11" w:name="_Toc8810558"/>
+      <w:bookmarkStart w:id="12" w:name="_Toc22111458"/>
       <w:r>
         <w:t>Time synchronization</w:t>
       </w:r>
-      <w:bookmarkEnd w:id="11"/>
+      <w:bookmarkEnd w:id="12"/>
     </w:p>
     <w:p>
       <w:pPr>
@@ -4126,14 +4623,14 @@
       <w:pPr>
         <w:pStyle w:val="Heading2"/>
       </w:pPr>
-      <w:bookmarkStart w:id="12" w:name="_Toc8810559"/>
+      <w:bookmarkStart w:id="13" w:name="_Toc22111459"/>
       <w:r>
         <w:t xml:space="preserve">Receipt, </w:t>
       </w:r>
       <w:r>
         <w:t>VAT, print</w:t>
       </w:r>
-      <w:bookmarkEnd w:id="12"/>
+      <w:bookmarkEnd w:id="13"/>
     </w:p>
     <w:p>
       <w:pPr>
@@ -6580,11 +7077,11 @@
       <w:pPr>
         <w:pStyle w:val="Heading2"/>
       </w:pPr>
-      <w:bookmarkStart w:id="13" w:name="_Toc8810560"/>
+      <w:bookmarkStart w:id="14" w:name="_Toc22111460"/>
       <w:r>
         <w:t>Receipt, VAT, e-mail</w:t>
       </w:r>
-      <w:bookmarkEnd w:id="13"/>
+      <w:bookmarkEnd w:id="14"/>
     </w:p>
     <w:p>
       <w:pPr>
@@ -9565,11 +10062,11 @@
       <w:pPr>
         <w:pStyle w:val="Heading2"/>
       </w:pPr>
-      <w:bookmarkStart w:id="14" w:name="_Toc8810561"/>
+      <w:bookmarkStart w:id="15" w:name="_Toc22111461"/>
       <w:r>
         <w:t>Receipt, no VAT, print</w:t>
       </w:r>
-      <w:bookmarkEnd w:id="14"/>
+      <w:bookmarkEnd w:id="15"/>
     </w:p>
     <w:p>
       <w:pPr>
@@ -11821,11 +12318,11 @@
       <w:pPr>
         <w:pStyle w:val="Heading2"/>
       </w:pPr>
-      <w:bookmarkStart w:id="15" w:name="_Toc8810562"/>
+      <w:bookmarkStart w:id="16" w:name="_Toc22111462"/>
       <w:r>
         <w:t>Receipt with item return</w:t>
       </w:r>
-      <w:bookmarkEnd w:id="15"/>
+      <w:bookmarkEnd w:id="16"/>
     </w:p>
     <w:p>
       <w:pPr>
@@ -13693,11 +14190,11 @@
       <w:pPr>
         <w:pStyle w:val="Heading2"/>
       </w:pPr>
-      <w:bookmarkStart w:id="16" w:name="_Toc8810563"/>
+      <w:bookmarkStart w:id="17" w:name="_Toc22111463"/>
       <w:r>
         <w:t>Invalid receipt</w:t>
       </w:r>
-      <w:bookmarkEnd w:id="16"/>
+      <w:bookmarkEnd w:id="17"/>
     </w:p>
     <w:p>
       <w:pPr>
@@ -15949,11 +16446,11 @@
       <w:pPr>
         <w:pStyle w:val="Heading2"/>
       </w:pPr>
-      <w:bookmarkStart w:id="17" w:name="_Toc8810564"/>
+      <w:bookmarkStart w:id="18" w:name="_Toc22111464"/>
       <w:r>
         <w:t>Cash deposit, no print</w:t>
       </w:r>
-      <w:bookmarkEnd w:id="17"/>
+      <w:bookmarkEnd w:id="18"/>
     </w:p>
     <w:p>
       <w:pPr>
@@ -17026,11 +17523,11 @@
       <w:pPr>
         <w:pStyle w:val="Heading2"/>
       </w:pPr>
-      <w:bookmarkStart w:id="18" w:name="_Toc8810565"/>
+      <w:bookmarkStart w:id="19" w:name="_Toc22111465"/>
       <w:r>
         <w:t>Cash withdrawal, print</w:t>
       </w:r>
-      <w:bookmarkEnd w:id="18"/>
+      <w:bookmarkEnd w:id="19"/>
     </w:p>
     <w:p>
       <w:pPr>
@@ -18052,11 +18549,11 @@
       <w:pPr>
         <w:pStyle w:val="Heading2"/>
       </w:pPr>
-      <w:bookmarkStart w:id="19" w:name="_Toc8810566"/>
+      <w:bookmarkStart w:id="20" w:name="_Toc22111466"/>
       <w:r>
         <w:t>Invoice payment</w:t>
       </w:r>
-      <w:bookmarkEnd w:id="19"/>
+      <w:bookmarkEnd w:id="20"/>
     </w:p>
     <w:p>
       <w:pPr>
@@ -19199,14 +19696,14 @@
       <w:pPr>
         <w:pStyle w:val="Heading2"/>
       </w:pPr>
-      <w:bookmarkStart w:id="20" w:name="_Toc8810567"/>
+      <w:bookmarkStart w:id="21" w:name="_Toc22111467"/>
       <w:r>
         <w:t>Parag</w:t>
       </w:r>
       <w:r>
         <w:t>on</w:t>
       </w:r>
-      <w:bookmarkEnd w:id="20"/>
+      <w:bookmarkEnd w:id="21"/>
     </w:p>
     <w:p>
       <w:pPr>
@@ -21887,6 +22384,210 @@
     </w:p>
     <w:p>
       <w:pPr>
+        <w:shd w:val="clear" w:color="auto" w:fill="FFFFFF"/>
+        <w:spacing w:after="0" w:line="285" w:lineRule="atLeast"/>
+        <w:rPr>
+          <w:rFonts w:ascii="Consolas" w:eastAsia="Times New Roman" w:hAnsi="Consolas" w:cs="Times New Roman"/>
+          <w:color w:val="000000"/>
+          <w:sz w:val="21"/>
+          <w:szCs w:val="21"/>
+          <w:lang w:eastAsia="sk-SK"/>
+        </w:rPr>
+      </w:pPr>
+    </w:p>
+    <w:p>
+      <w:pPr>
+        <w:pStyle w:val="Heading2"/>
+        <w:spacing w:line="240" w:lineRule="auto"/>
+      </w:pPr>
+      <w:bookmarkStart w:id="22" w:name="_Toc22111413"/>
+      <w:bookmarkStart w:id="23" w:name="_Toc22111468"/>
+      <w:r>
+        <w:t>Tlač kópie dokladu - tlačiareň</w:t>
+      </w:r>
+      <w:bookmarkEnd w:id="22"/>
+      <w:bookmarkEnd w:id="23"/>
+    </w:p>
+    <w:p>
+      <w:pPr>
+        <w:shd w:val="clear" w:color="auto" w:fill="FFFFFF"/>
+        <w:spacing w:line="285" w:lineRule="atLeast"/>
+        <w:rPr>
+          <w:rFonts w:ascii="Consolas" w:eastAsia="Times New Roman" w:hAnsi="Consolas" w:cs="Times New Roman"/>
+          <w:color w:val="000000"/>
+          <w:sz w:val="21"/>
+          <w:szCs w:val="21"/>
+          <w:lang w:eastAsia="sk-SK"/>
+        </w:rPr>
+      </w:pPr>
+      <w:r>
+        <w:rPr>
+          <w:rFonts w:ascii="Consolas" w:eastAsia="Times New Roman" w:hAnsi="Consolas" w:cs="Times New Roman"/>
+          <w:color w:val="000000"/>
+          <w:sz w:val="21"/>
+          <w:szCs w:val="21"/>
+          <w:lang w:eastAsia="sk-SK"/>
+        </w:rPr>
+        <w:t>Get</w:t>
+      </w:r>
+      <w:r>
+        <w:rPr>
+          <w:rFonts w:ascii="Consolas" w:eastAsia="Times New Roman" w:hAnsi="Consolas" w:cs="Times New Roman"/>
+          <w:color w:val="000000"/>
+          <w:sz w:val="21"/>
+          <w:szCs w:val="21"/>
+          <w:lang w:eastAsia="sk-SK"/>
+        </w:rPr>
+        <w:t xml:space="preserve"> </w:t>
+      </w:r>
+      <w:r>
+        <w:rPr>
+          <w:rFonts w:ascii="Consolas" w:eastAsia="Times New Roman" w:hAnsi="Consolas" w:cs="Times New Roman"/>
+          <w:color w:val="000000"/>
+          <w:sz w:val="21"/>
+          <w:szCs w:val="21"/>
+          <w:lang w:eastAsia="sk-SK"/>
+        </w:rPr>
+        <w:t>http://</w:t>
+      </w:r>
+      <w:r>
+        <w:rPr>
+          <w:rFonts w:ascii="Consolas" w:eastAsia="Times New Roman" w:hAnsi="Consolas" w:cs="Times New Roman"/>
+          <w:color w:val="000000"/>
+          <w:sz w:val="21"/>
+          <w:szCs w:val="21"/>
+          <w:lang w:eastAsia="sk-SK"/>
+        </w:rPr>
+        <w:t>localhost</w:t>
+      </w:r>
+      <w:r>
+        <w:rPr>
+          <w:rFonts w:ascii="Consolas" w:eastAsia="Times New Roman" w:hAnsi="Consolas" w:cs="Times New Roman"/>
+          <w:color w:val="000000"/>
+          <w:sz w:val="21"/>
+          <w:szCs w:val="21"/>
+          <w:lang w:eastAsia="sk-SK"/>
+        </w:rPr>
+        <w:t>/oec/api/receipt/88812345678900001/2019-10-16T09:27:36/15</w:t>
+      </w:r>
+      <w:r>
+        <w:rPr>
+          <w:rFonts w:ascii="Consolas" w:eastAsia="Times New Roman" w:hAnsi="Consolas" w:cs="Times New Roman"/>
+          <w:color w:val="008000"/>
+          <w:sz w:val="21"/>
+          <w:szCs w:val="21"/>
+          <w:lang w:eastAsia="sk-SK"/>
+        </w:rPr>
+        <w:t xml:space="preserve"> HTTP/1.1</w:t>
+      </w:r>
+    </w:p>
+    <w:p>
+      <w:pPr>
+        <w:shd w:val="clear" w:color="auto" w:fill="FFFFFF"/>
+        <w:spacing w:line="285" w:lineRule="atLeast"/>
+        <w:rPr>
+          <w:rFonts w:ascii="Consolas" w:eastAsia="Times New Roman" w:hAnsi="Consolas" w:cs="Times New Roman"/>
+          <w:color w:val="000000"/>
+          <w:sz w:val="21"/>
+          <w:szCs w:val="21"/>
+          <w:lang w:eastAsia="sk-SK"/>
+        </w:rPr>
+      </w:pPr>
+      <w:r>
+        <w:rPr>
+          <w:rFonts w:ascii="Consolas" w:eastAsia="Times New Roman" w:hAnsi="Consolas" w:cs="Times New Roman"/>
+          <w:color w:val="000000"/>
+          <w:sz w:val="21"/>
+          <w:szCs w:val="21"/>
+          <w:lang w:eastAsia="sk-SK"/>
+        </w:rPr>
+        <w:t>Content-Type: application/json</w:t>
+      </w:r>
+    </w:p>
+    <w:p>
+      <w:pPr>
+        <w:shd w:val="clear" w:color="auto" w:fill="FFFFFF"/>
+        <w:spacing w:line="285" w:lineRule="atLeast"/>
+        <w:rPr>
+          <w:rFonts w:ascii="Consolas" w:eastAsia="Times New Roman" w:hAnsi="Consolas" w:cs="Times New Roman"/>
+          <w:color w:val="000000"/>
+          <w:sz w:val="21"/>
+          <w:szCs w:val="21"/>
+          <w:lang w:eastAsia="sk-SK"/>
+        </w:rPr>
+      </w:pPr>
+    </w:p>
+    <w:p>
+      <w:pPr>
+        <w:shd w:val="clear" w:color="auto" w:fill="FFFFFF"/>
+        <w:spacing w:line="285" w:lineRule="atLeast"/>
+        <w:rPr>
+          <w:rFonts w:ascii="Consolas" w:eastAsia="Times New Roman" w:hAnsi="Consolas" w:cs="Times New Roman"/>
+          <w:color w:val="000000"/>
+          <w:sz w:val="21"/>
+          <w:szCs w:val="21"/>
+          <w:lang w:eastAsia="sk-SK"/>
+        </w:rPr>
+      </w:pPr>
+      <w:r>
+        <w:rPr>
+          <w:rFonts w:ascii="Consolas" w:eastAsia="Times New Roman" w:hAnsi="Consolas" w:cs="Times New Roman"/>
+          <w:color w:val="000000"/>
+          <w:sz w:val="21"/>
+          <w:szCs w:val="21"/>
+          <w:lang w:eastAsia="sk-SK"/>
+        </w:rPr>
+        <w:t>{</w:t>
+      </w:r>
+    </w:p>
+    <w:p>
+      <w:pPr>
+        <w:shd w:val="clear" w:color="auto" w:fill="FFFFFF"/>
+        <w:spacing w:line="285" w:lineRule="atLeast"/>
+        <w:rPr>
+          <w:rFonts w:ascii="Consolas" w:eastAsia="Times New Roman" w:hAnsi="Consolas" w:cs="Times New Roman"/>
+          <w:color w:val="000000"/>
+          <w:sz w:val="21"/>
+          <w:szCs w:val="21"/>
+          <w:lang w:eastAsia="sk-SK"/>
+        </w:rPr>
+      </w:pPr>
+      <w:r>
+        <w:rPr>
+          <w:rFonts w:ascii="Consolas" w:eastAsia="Times New Roman" w:hAnsi="Consolas" w:cs="Times New Roman"/>
+          <w:color w:val="000000"/>
+          <w:sz w:val="21"/>
+          <w:szCs w:val="21"/>
+          <w:lang w:eastAsia="sk-SK"/>
+        </w:rPr>
+        <w:t xml:space="preserve">  "Renderer": "printer",</w:t>
+      </w:r>
+    </w:p>
+    <w:p>
+      <w:pPr>
+        <w:shd w:val="clear" w:color="auto" w:fill="FFFFFF"/>
+        <w:spacing w:line="285" w:lineRule="atLeast"/>
+        <w:rPr>
+          <w:rFonts w:ascii="Consolas" w:eastAsia="Times New Roman" w:hAnsi="Consolas" w:cs="Times New Roman"/>
+          <w:color w:val="000000"/>
+          <w:sz w:val="21"/>
+          <w:szCs w:val="21"/>
+          <w:lang w:eastAsia="sk-SK"/>
+        </w:rPr>
+      </w:pPr>
+      <w:r>
+        <w:rPr>
+          <w:rFonts w:ascii="Consolas" w:eastAsia="Times New Roman" w:hAnsi="Consolas" w:cs="Times New Roman"/>
+          <w:color w:val="000000"/>
+          <w:sz w:val="21"/>
+          <w:szCs w:val="21"/>
+          <w:lang w:eastAsia="sk-SK"/>
+        </w:rPr>
+        <w:t>}</w:t>
+      </w:r>
+    </w:p>
+    <w:p>
+      <w:pPr>
         <w:rPr>
           <w:lang w:val="en-US"/>
         </w:rPr>
@@ -21895,15 +22596,363 @@
     <w:p>
       <w:pPr>
         <w:pStyle w:val="Heading2"/>
-      </w:pPr>
-      <w:bookmarkStart w:id="21" w:name="_Toc8810568"/>
-      <w:r>
+        <w:spacing w:line="240" w:lineRule="auto"/>
+      </w:pPr>
+      <w:bookmarkStart w:id="24" w:name="_Toc22111414"/>
+      <w:bookmarkStart w:id="25" w:name="_Toc22111469"/>
+      <w:r>
+        <w:t>Tlač kópie dokladu - email</w:t>
+      </w:r>
+      <w:bookmarkEnd w:id="24"/>
+      <w:bookmarkEnd w:id="25"/>
+    </w:p>
+    <w:p>
+      <w:pPr>
+        <w:shd w:val="clear" w:color="auto" w:fill="FFFFFF"/>
+        <w:spacing w:line="285" w:lineRule="atLeast"/>
+        <w:rPr>
+          <w:rFonts w:ascii="Consolas" w:eastAsia="Times New Roman" w:hAnsi="Consolas" w:cs="Times New Roman"/>
+          <w:color w:val="000000"/>
+          <w:sz w:val="21"/>
+          <w:szCs w:val="21"/>
+          <w:lang w:eastAsia="sk-SK"/>
+        </w:rPr>
+      </w:pPr>
+      <w:r>
+        <w:rPr>
+          <w:rFonts w:ascii="Consolas" w:eastAsia="Times New Roman" w:hAnsi="Consolas" w:cs="Times New Roman"/>
+          <w:color w:val="000000"/>
+          <w:sz w:val="21"/>
+          <w:szCs w:val="21"/>
+          <w:lang w:eastAsia="sk-SK"/>
+        </w:rPr>
+        <w:t>Get</w:t>
+      </w:r>
+      <w:r>
+        <w:rPr>
+          <w:rFonts w:ascii="Consolas" w:eastAsia="Times New Roman" w:hAnsi="Consolas" w:cs="Times New Roman"/>
+          <w:color w:val="000000"/>
+          <w:sz w:val="21"/>
+          <w:szCs w:val="21"/>
+          <w:lang w:eastAsia="sk-SK"/>
+        </w:rPr>
+        <w:t xml:space="preserve"> </w:t>
+      </w:r>
+      <w:r>
+        <w:rPr>
+          <w:rFonts w:ascii="Consolas" w:eastAsia="Times New Roman" w:hAnsi="Consolas" w:cs="Times New Roman"/>
+          <w:color w:val="000000"/>
+          <w:sz w:val="21"/>
+          <w:szCs w:val="21"/>
+          <w:lang w:eastAsia="sk-SK"/>
+        </w:rPr>
+        <w:t>http://</w:t>
+      </w:r>
+      <w:r>
+        <w:rPr>
+          <w:rFonts w:ascii="Consolas" w:eastAsia="Times New Roman" w:hAnsi="Consolas" w:cs="Times New Roman"/>
+          <w:color w:val="000000"/>
+          <w:sz w:val="21"/>
+          <w:szCs w:val="21"/>
+          <w:lang w:eastAsia="sk-SK"/>
+        </w:rPr>
+        <w:t>localhost</w:t>
+      </w:r>
+      <w:r>
+        <w:rPr>
+          <w:rFonts w:ascii="Consolas" w:eastAsia="Times New Roman" w:hAnsi="Consolas" w:cs="Times New Roman"/>
+          <w:color w:val="000000"/>
+          <w:sz w:val="21"/>
+          <w:szCs w:val="21"/>
+          <w:lang w:eastAsia="sk-SK"/>
+        </w:rPr>
+        <w:t>/oec/api/receipt/88812345678900001/2019-10-16T09:27:36/15</w:t>
+      </w:r>
+      <w:r>
+        <w:rPr>
+          <w:rFonts w:ascii="Consolas" w:eastAsia="Times New Roman" w:hAnsi="Consolas" w:cs="Times New Roman"/>
+          <w:color w:val="008000"/>
+          <w:sz w:val="21"/>
+          <w:szCs w:val="21"/>
+          <w:lang w:eastAsia="sk-SK"/>
+        </w:rPr>
+        <w:t xml:space="preserve"> HTTP/1.1</w:t>
+      </w:r>
+    </w:p>
+    <w:p>
+      <w:pPr>
+        <w:shd w:val="clear" w:color="auto" w:fill="FFFFFF"/>
+        <w:spacing w:line="285" w:lineRule="atLeast"/>
+        <w:rPr>
+          <w:rFonts w:ascii="Consolas" w:eastAsia="Times New Roman" w:hAnsi="Consolas" w:cs="Times New Roman"/>
+          <w:color w:val="000000"/>
+          <w:sz w:val="21"/>
+          <w:szCs w:val="21"/>
+          <w:lang w:eastAsia="sk-SK"/>
+        </w:rPr>
+      </w:pPr>
+      <w:r>
+        <w:rPr>
+          <w:rFonts w:ascii="Consolas" w:eastAsia="Times New Roman" w:hAnsi="Consolas" w:cs="Times New Roman"/>
+          <w:color w:val="000000"/>
+          <w:sz w:val="21"/>
+          <w:szCs w:val="21"/>
+          <w:lang w:eastAsia="sk-SK"/>
+        </w:rPr>
+        <w:t>Content-Type: application/json</w:t>
+      </w:r>
+    </w:p>
+    <w:p>
+      <w:pPr>
+        <w:shd w:val="clear" w:color="auto" w:fill="FFFFFF"/>
+        <w:spacing w:line="285" w:lineRule="atLeast"/>
+        <w:rPr>
+          <w:rFonts w:ascii="Consolas" w:eastAsia="Times New Roman" w:hAnsi="Consolas" w:cs="Times New Roman"/>
+          <w:color w:val="000000"/>
+          <w:sz w:val="21"/>
+          <w:szCs w:val="21"/>
+          <w:lang w:eastAsia="sk-SK"/>
+        </w:rPr>
+      </w:pPr>
+    </w:p>
+    <w:p>
+      <w:pPr>
+        <w:rPr>
+          <w:rFonts w:ascii="Consolas" w:eastAsia="Times New Roman" w:hAnsi="Consolas" w:cs="Times New Roman"/>
+          <w:color w:val="000000"/>
+          <w:sz w:val="21"/>
+          <w:szCs w:val="21"/>
+          <w:lang w:eastAsia="sk-SK"/>
+        </w:rPr>
+      </w:pPr>
+      <w:r>
+        <w:rPr>
+          <w:rFonts w:ascii="Consolas" w:eastAsia="Times New Roman" w:hAnsi="Consolas" w:cs="Times New Roman"/>
+          <w:color w:val="000000"/>
+          <w:sz w:val="21"/>
+          <w:szCs w:val="21"/>
+          <w:lang w:eastAsia="sk-SK"/>
+        </w:rPr>
+        <w:t>{</w:t>
+      </w:r>
+    </w:p>
+    <w:p>
+      <w:pPr>
+        <w:rPr>
+          <w:rFonts w:ascii="Consolas" w:eastAsia="Times New Roman" w:hAnsi="Consolas" w:cs="Times New Roman"/>
+          <w:color w:val="000000"/>
+          <w:sz w:val="21"/>
+          <w:szCs w:val="21"/>
+          <w:lang w:eastAsia="sk-SK"/>
+        </w:rPr>
+      </w:pPr>
+      <w:r>
+        <w:rPr>
+          <w:rFonts w:ascii="Consolas" w:eastAsia="Times New Roman" w:hAnsi="Consolas" w:cs="Times New Roman"/>
+          <w:color w:val="000000"/>
+          <w:sz w:val="21"/>
+          <w:szCs w:val="21"/>
+          <w:lang w:eastAsia="sk-SK"/>
+        </w:rPr>
+        <w:t xml:space="preserve">  "Renderer": "</w:t>
+      </w:r>
+      <w:r>
+        <w:rPr>
+          <w:rFonts w:ascii="Consolas" w:eastAsia="Times New Roman" w:hAnsi="Consolas" w:cs="Times New Roman"/>
+          <w:color w:val="000000"/>
+          <w:sz w:val="21"/>
+          <w:szCs w:val="21"/>
+          <w:lang w:eastAsia="sk-SK"/>
+        </w:rPr>
+        <w:t>email</w:t>
+      </w:r>
+      <w:r>
+        <w:rPr>
+          <w:rFonts w:ascii="Consolas" w:eastAsia="Times New Roman" w:hAnsi="Consolas" w:cs="Times New Roman"/>
+          <w:color w:val="000000"/>
+          <w:sz w:val="21"/>
+          <w:szCs w:val="21"/>
+          <w:lang w:eastAsia="sk-SK"/>
+        </w:rPr>
+        <w:t>",</w:t>
+      </w:r>
+    </w:p>
+    <w:p>
+      <w:pPr>
+        <w:rPr>
+          <w:rFonts w:ascii="Consolas" w:eastAsia="Times New Roman" w:hAnsi="Consolas" w:cs="Times New Roman"/>
+          <w:color w:val="000000"/>
+          <w:sz w:val="21"/>
+          <w:szCs w:val="21"/>
+          <w:lang w:eastAsia="sk-SK"/>
+        </w:rPr>
+      </w:pPr>
+      <w:r>
+        <w:rPr>
+          <w:rFonts w:ascii="Consolas" w:eastAsia="Times New Roman" w:hAnsi="Consolas" w:cs="Times New Roman"/>
+          <w:color w:val="000000"/>
+          <w:sz w:val="21"/>
+          <w:szCs w:val="21"/>
+          <w:lang w:eastAsia="sk-SK"/>
+        </w:rPr>
+        <w:t xml:space="preserve">  "EmailHeaders": {</w:t>
+      </w:r>
+    </w:p>
+    <w:p>
+      <w:pPr>
+        <w:rPr>
+          <w:rFonts w:ascii="Consolas" w:eastAsia="Times New Roman" w:hAnsi="Consolas" w:cs="Times New Roman"/>
+          <w:color w:val="000000"/>
+          <w:sz w:val="21"/>
+          <w:szCs w:val="21"/>
+          <w:lang w:eastAsia="sk-SK"/>
+        </w:rPr>
+      </w:pPr>
+      <w:r>
+        <w:rPr>
+          <w:rFonts w:ascii="Consolas" w:eastAsia="Times New Roman" w:hAnsi="Consolas" w:cs="Times New Roman"/>
+          <w:color w:val="000000"/>
+          <w:sz w:val="21"/>
+          <w:szCs w:val="21"/>
+          <w:lang w:eastAsia="sk-SK"/>
+        </w:rPr>
+        <w:t xml:space="preserve">    "From": "user@example.com",</w:t>
+      </w:r>
+    </w:p>
+    <w:p>
+      <w:pPr>
+        <w:rPr>
+          <w:rFonts w:ascii="Consolas" w:eastAsia="Times New Roman" w:hAnsi="Consolas" w:cs="Times New Roman"/>
+          <w:color w:val="000000"/>
+          <w:sz w:val="21"/>
+          <w:szCs w:val="21"/>
+          <w:lang w:eastAsia="sk-SK"/>
+        </w:rPr>
+      </w:pPr>
+      <w:r>
+        <w:rPr>
+          <w:rFonts w:ascii="Consolas" w:eastAsia="Times New Roman" w:hAnsi="Consolas" w:cs="Times New Roman"/>
+          <w:color w:val="000000"/>
+          <w:sz w:val="21"/>
+          <w:szCs w:val="21"/>
+          <w:lang w:eastAsia="sk-SK"/>
+        </w:rPr>
+        <w:t xml:space="preserve">    "To": "user@example.com",</w:t>
+      </w:r>
+    </w:p>
+    <w:p>
+      <w:pPr>
+        <w:rPr>
+          <w:rFonts w:ascii="Consolas" w:eastAsia="Times New Roman" w:hAnsi="Consolas" w:cs="Times New Roman"/>
+          <w:color w:val="000000"/>
+          <w:sz w:val="21"/>
+          <w:szCs w:val="21"/>
+          <w:lang w:eastAsia="sk-SK"/>
+        </w:rPr>
+      </w:pPr>
+      <w:r>
+        <w:rPr>
+          <w:rFonts w:ascii="Consolas" w:eastAsia="Times New Roman" w:hAnsi="Consolas" w:cs="Times New Roman"/>
+          <w:color w:val="000000"/>
+          <w:sz w:val="21"/>
+          <w:szCs w:val="21"/>
+          <w:lang w:eastAsia="sk-SK"/>
+        </w:rPr>
+        <w:t xml:space="preserve">    "Subject": "string",</w:t>
+      </w:r>
+    </w:p>
+    <w:p>
+      <w:pPr>
+        <w:rPr>
+          <w:rFonts w:ascii="Consolas" w:eastAsia="Times New Roman" w:hAnsi="Consolas" w:cs="Times New Roman"/>
+          <w:color w:val="000000"/>
+          <w:sz w:val="21"/>
+          <w:szCs w:val="21"/>
+          <w:lang w:eastAsia="sk-SK"/>
+        </w:rPr>
+      </w:pPr>
+      <w:r>
+        <w:rPr>
+          <w:rFonts w:ascii="Consolas" w:eastAsia="Times New Roman" w:hAnsi="Consolas" w:cs="Times New Roman"/>
+          <w:color w:val="000000"/>
+          <w:sz w:val="21"/>
+          <w:szCs w:val="21"/>
+          <w:lang w:eastAsia="sk-SK"/>
+        </w:rPr>
+        <w:t xml:space="preserve">    "IncludeReceiptResponse": false</w:t>
+      </w:r>
+    </w:p>
+    <w:p>
+      <w:pPr>
+        <w:rPr>
+          <w:rFonts w:ascii="Consolas" w:eastAsia="Times New Roman" w:hAnsi="Consolas" w:cs="Times New Roman"/>
+          <w:color w:val="000000"/>
+          <w:sz w:val="21"/>
+          <w:szCs w:val="21"/>
+          <w:lang w:eastAsia="sk-SK"/>
+        </w:rPr>
+      </w:pPr>
+      <w:r>
+        <w:rPr>
+          <w:rFonts w:ascii="Consolas" w:eastAsia="Times New Roman" w:hAnsi="Consolas" w:cs="Times New Roman"/>
+          <w:color w:val="000000"/>
+          <w:sz w:val="21"/>
+          <w:szCs w:val="21"/>
+          <w:lang w:eastAsia="sk-SK"/>
+        </w:rPr>
+        <w:t xml:space="preserve">  }</w:t>
+      </w:r>
+    </w:p>
+    <w:p>
+      <w:pPr>
+        <w:rPr>
+          <w:lang w:val="en-US"/>
+        </w:rPr>
+      </w:pPr>
+      <w:r>
+        <w:rPr>
+          <w:rFonts w:ascii="Consolas" w:eastAsia="Times New Roman" w:hAnsi="Consolas" w:cs="Times New Roman"/>
+          <w:color w:val="000000"/>
+          <w:sz w:val="21"/>
+          <w:szCs w:val="21"/>
+          <w:lang w:eastAsia="sk-SK"/>
+        </w:rPr>
+        <w:t>}</w:t>
+      </w:r>
+    </w:p>
+    <w:p>
+      <w:pPr>
+        <w:shd w:val="clear" w:color="auto" w:fill="FFFFFF"/>
+        <w:spacing w:after="0" w:line="285" w:lineRule="atLeast"/>
+        <w:rPr>
+          <w:rFonts w:ascii="Consolas" w:eastAsia="Times New Roman" w:hAnsi="Consolas" w:cs="Times New Roman"/>
+          <w:color w:val="000000"/>
+          <w:sz w:val="21"/>
+          <w:szCs w:val="21"/>
+          <w:lang w:eastAsia="sk-SK"/>
+        </w:rPr>
+      </w:pPr>
+    </w:p>
+    <w:p>
+      <w:pPr>
+        <w:rPr>
+          <w:lang w:val="en-US"/>
+        </w:rPr>
+      </w:pPr>
+    </w:p>
+    <w:p>
+      <w:pPr>
+        <w:pStyle w:val="Heading2"/>
+      </w:pPr>
+      <w:bookmarkStart w:id="26" w:name="_Toc22111470"/>
+      <w:r>
+        <w:lastRenderedPageBreak/>
         <w:t>GPS</w:t>
       </w:r>
       <w:r>
         <w:t xml:space="preserve"> location</w:t>
       </w:r>
-      <w:bookmarkEnd w:id="21"/>
+      <w:bookmarkEnd w:id="26"/>
     </w:p>
     <w:p>
       <w:pPr>
@@ -22276,11 +23325,11 @@
       <w:pPr>
         <w:pStyle w:val="Heading2"/>
       </w:pPr>
-      <w:bookmarkStart w:id="22" w:name="_Toc8810569"/>
+      <w:bookmarkStart w:id="27" w:name="_Toc22111471"/>
       <w:r>
         <w:t>Location with address</w:t>
       </w:r>
-      <w:bookmarkEnd w:id="22"/>
+      <w:bookmarkEnd w:id="27"/>
     </w:p>
     <w:p>
       <w:pPr>
@@ -22653,11 +23702,11 @@
       <w:pPr>
         <w:pStyle w:val="Heading2"/>
       </w:pPr>
-      <w:bookmarkStart w:id="23" w:name="_Toc8810570"/>
+      <w:bookmarkStart w:id="28" w:name="_Toc22111472"/>
       <w:r>
         <w:t>Location, other</w:t>
       </w:r>
-      <w:bookmarkEnd w:id="23"/>
+      <w:bookmarkEnd w:id="28"/>
     </w:p>
     <w:p>
       <w:pPr>
@@ -22920,285 +23969,289 @@
       <w:pPr>
         <w:pStyle w:val="Heading2"/>
       </w:pPr>
+      <w:bookmarkStart w:id="29" w:name="_Toc22111473"/>
+      <w:r>
+        <w:t>Free print</w:t>
+      </w:r>
+      <w:bookmarkEnd w:id="29"/>
+    </w:p>
+    <w:p>
+      <w:pPr>
+        <w:shd w:val="clear" w:color="auto" w:fill="FFFFFF"/>
+        <w:spacing w:after="0" w:line="285" w:lineRule="atLeast"/>
+        <w:rPr>
+          <w:rFonts w:ascii="Consolas" w:eastAsia="Times New Roman" w:hAnsi="Consolas" w:cs="Times New Roman"/>
+          <w:color w:val="000000"/>
+          <w:sz w:val="21"/>
+          <w:szCs w:val="21"/>
+          <w:lang w:eastAsia="sk-SK"/>
+        </w:rPr>
+      </w:pPr>
+      <w:r>
+        <w:rPr>
+          <w:rFonts w:ascii="Consolas" w:eastAsia="Times New Roman" w:hAnsi="Consolas" w:cs="Times New Roman"/>
+          <w:color w:val="000000"/>
+          <w:sz w:val="21"/>
+          <w:szCs w:val="21"/>
+          <w:lang w:eastAsia="sk-SK"/>
+        </w:rPr>
+        <w:t xml:space="preserve">POST http: </w:t>
+      </w:r>
+      <w:r>
+        <w:rPr>
+          <w:rFonts w:ascii="Consolas" w:eastAsia="Times New Roman" w:hAnsi="Consolas" w:cs="Times New Roman"/>
+          <w:color w:val="008000"/>
+          <w:sz w:val="21"/>
+          <w:szCs w:val="21"/>
+          <w:lang w:eastAsia="sk-SK"/>
+        </w:rPr>
+        <w:t>//localhost/oec/api/</w:t>
+      </w:r>
+      <w:r>
+        <w:rPr>
+          <w:rFonts w:ascii="Consolas" w:eastAsia="Times New Roman" w:hAnsi="Consolas" w:cs="Times New Roman"/>
+          <w:color w:val="008000"/>
+          <w:sz w:val="21"/>
+          <w:szCs w:val="21"/>
+          <w:lang w:eastAsia="sk-SK"/>
+        </w:rPr>
+        <w:t>print</w:t>
+      </w:r>
+      <w:r>
+        <w:rPr>
+          <w:rFonts w:ascii="Consolas" w:eastAsia="Times New Roman" w:hAnsi="Consolas" w:cs="Times New Roman"/>
+          <w:color w:val="008000"/>
+          <w:sz w:val="21"/>
+          <w:szCs w:val="21"/>
+          <w:lang w:eastAsia="sk-SK"/>
+        </w:rPr>
+        <w:t>/88812345678900001 HTTP/1.1</w:t>
+      </w:r>
+    </w:p>
+    <w:p>
+      <w:pPr>
+        <w:shd w:val="clear" w:color="auto" w:fill="FFFFFF"/>
+        <w:spacing w:after="0" w:line="285" w:lineRule="atLeast"/>
+        <w:rPr>
+          <w:rFonts w:ascii="Consolas" w:eastAsia="Times New Roman" w:hAnsi="Consolas" w:cs="Times New Roman"/>
+          <w:color w:val="000000"/>
+          <w:sz w:val="21"/>
+          <w:szCs w:val="21"/>
+          <w:lang w:eastAsia="sk-SK"/>
+        </w:rPr>
+      </w:pPr>
+      <w:r>
+        <w:rPr>
+          <w:rFonts w:ascii="Consolas" w:eastAsia="Times New Roman" w:hAnsi="Consolas" w:cs="Times New Roman"/>
+          <w:color w:val="000000"/>
+          <w:sz w:val="21"/>
+          <w:szCs w:val="21"/>
+          <w:lang w:eastAsia="sk-SK"/>
+        </w:rPr>
+        <w:t>Content-Type: application/json</w:t>
+      </w:r>
+    </w:p>
+    <w:p>
+      <w:pPr>
+        <w:shd w:val="clear" w:color="auto" w:fill="FFFFFF"/>
+        <w:spacing w:after="0" w:line="285" w:lineRule="atLeast"/>
+        <w:rPr>
+          <w:rFonts w:ascii="Consolas" w:eastAsia="Times New Roman" w:hAnsi="Consolas" w:cs="Times New Roman"/>
+          <w:color w:val="000000"/>
+          <w:sz w:val="21"/>
+          <w:szCs w:val="21"/>
+          <w:lang w:eastAsia="sk-SK"/>
+        </w:rPr>
+      </w:pPr>
+    </w:p>
+    <w:p>
+      <w:pPr>
+        <w:shd w:val="clear" w:color="auto" w:fill="FFFFFF"/>
+        <w:spacing w:after="0" w:line="285" w:lineRule="atLeast"/>
+        <w:rPr>
+          <w:rFonts w:ascii="Consolas" w:eastAsia="Times New Roman" w:hAnsi="Consolas" w:cs="Times New Roman"/>
+          <w:color w:val="000000"/>
+          <w:sz w:val="21"/>
+          <w:szCs w:val="21"/>
+          <w:lang w:eastAsia="sk-SK"/>
+        </w:rPr>
+      </w:pPr>
+      <w:r>
+        <w:rPr>
+          <w:rFonts w:ascii="Consolas" w:eastAsia="Times New Roman" w:hAnsi="Consolas" w:cs="Times New Roman"/>
+          <w:color w:val="000000"/>
+          <w:sz w:val="21"/>
+          <w:szCs w:val="21"/>
+          <w:lang w:eastAsia="sk-SK"/>
+        </w:rPr>
+        <w:t>{</w:t>
+      </w:r>
+    </w:p>
+    <w:p>
+      <w:pPr>
+        <w:shd w:val="clear" w:color="auto" w:fill="FFFFFF"/>
+        <w:spacing w:after="0" w:line="285" w:lineRule="atLeast"/>
+        <w:rPr>
+          <w:rFonts w:ascii="Consolas" w:eastAsia="Times New Roman" w:hAnsi="Consolas" w:cs="Times New Roman"/>
+          <w:color w:val="000000"/>
+          <w:sz w:val="21"/>
+          <w:szCs w:val="21"/>
+          <w:lang w:eastAsia="sk-SK"/>
+        </w:rPr>
+      </w:pPr>
+      <w:r>
+        <w:rPr>
+          <w:rFonts w:ascii="Consolas" w:eastAsia="Times New Roman" w:hAnsi="Consolas" w:cs="Times New Roman"/>
+          <w:color w:val="000000"/>
+          <w:sz w:val="21"/>
+          <w:szCs w:val="21"/>
+          <w:lang w:eastAsia="sk-SK"/>
+        </w:rPr>
+        <w:t xml:space="preserve">  </w:t>
+      </w:r>
+      <w:r>
+        <w:rPr>
+          <w:rFonts w:ascii="Consolas" w:eastAsia="Times New Roman" w:hAnsi="Consolas" w:cs="Times New Roman"/>
+          <w:color w:val="0451A5"/>
+          <w:sz w:val="21"/>
+          <w:szCs w:val="21"/>
+          <w:lang w:eastAsia="sk-SK"/>
+        </w:rPr>
+        <w:t>"</w:t>
+      </w:r>
+      <w:r>
+        <w:rPr>
+          <w:rFonts w:ascii="Consolas" w:eastAsia="Times New Roman" w:hAnsi="Consolas" w:cs="Times New Roman"/>
+          <w:color w:val="0451A5"/>
+          <w:sz w:val="21"/>
+          <w:szCs w:val="21"/>
+          <w:lang w:eastAsia="sk-SK"/>
+        </w:rPr>
+        <w:t>Value</w:t>
+      </w:r>
+      <w:r>
+        <w:rPr>
+          <w:rFonts w:ascii="Consolas" w:eastAsia="Times New Roman" w:hAnsi="Consolas" w:cs="Times New Roman"/>
+          <w:color w:val="0451A5"/>
+          <w:sz w:val="21"/>
+          <w:szCs w:val="21"/>
+          <w:lang w:eastAsia="sk-SK"/>
+        </w:rPr>
+        <w:t>"</w:t>
+      </w:r>
+      <w:r>
+        <w:rPr>
+          <w:rFonts w:ascii="Consolas" w:eastAsia="Times New Roman" w:hAnsi="Consolas" w:cs="Times New Roman"/>
+          <w:color w:val="000000"/>
+          <w:sz w:val="21"/>
+          <w:szCs w:val="21"/>
+          <w:lang w:eastAsia="sk-SK"/>
+        </w:rPr>
+        <w:t xml:space="preserve">: </w:t>
+      </w:r>
+      <w:r>
+        <w:rPr>
+          <w:rFonts w:ascii="Consolas" w:eastAsia="Times New Roman" w:hAnsi="Consolas" w:cs="Times New Roman"/>
+          <w:color w:val="A31515"/>
+          <w:sz w:val="21"/>
+          <w:szCs w:val="21"/>
+          <w:lang w:eastAsia="sk-SK"/>
+        </w:rPr>
+        <w:t>"</w:t>
+      </w:r>
+      <w:r>
+        <w:rPr>
+          <w:rFonts w:ascii="Consolas" w:eastAsia="Times New Roman" w:hAnsi="Consolas" w:cs="Times New Roman"/>
+          <w:color w:val="A31515"/>
+          <w:sz w:val="21"/>
+          <w:szCs w:val="21"/>
+          <w:lang w:eastAsia="sk-SK"/>
+        </w:rPr>
+        <w:t>[codePage]This is free text\r\n\r\n\r\n\r\n\r\n[paperCut]",</w:t>
+      </w:r>
+    </w:p>
+    <w:p>
+      <w:pPr>
+        <w:shd w:val="clear" w:color="auto" w:fill="FFFFFF"/>
+        <w:spacing w:after="0" w:line="285" w:lineRule="atLeast"/>
+        <w:rPr>
+          <w:rFonts w:ascii="Consolas" w:eastAsia="Times New Roman" w:hAnsi="Consolas" w:cs="Times New Roman"/>
+          <w:color w:val="000000"/>
+          <w:sz w:val="21"/>
+          <w:szCs w:val="21"/>
+          <w:lang w:eastAsia="sk-SK"/>
+        </w:rPr>
+      </w:pPr>
+      <w:r>
+        <w:rPr>
+          <w:rFonts w:ascii="Consolas" w:eastAsia="Times New Roman" w:hAnsi="Consolas" w:cs="Times New Roman"/>
+          <w:color w:val="000000"/>
+          <w:sz w:val="21"/>
+          <w:szCs w:val="21"/>
+          <w:lang w:eastAsia="sk-SK"/>
+        </w:rPr>
+        <w:t>}</w:t>
+      </w:r>
+    </w:p>
+    <w:p>
+      <w:pPr>
+        <w:shd w:val="clear" w:color="auto" w:fill="FFFFFF"/>
+        <w:spacing w:after="0" w:line="285" w:lineRule="atLeast"/>
+        <w:rPr>
+          <w:rFonts w:ascii="Consolas" w:eastAsia="Times New Roman" w:hAnsi="Consolas" w:cs="Times New Roman"/>
+          <w:color w:val="000000"/>
+          <w:sz w:val="21"/>
+          <w:szCs w:val="21"/>
+          <w:lang w:eastAsia="sk-SK"/>
+        </w:rPr>
+      </w:pPr>
+    </w:p>
+    <w:p>
+      <w:pPr>
+        <w:shd w:val="clear" w:color="auto" w:fill="FFFFFF"/>
+        <w:spacing w:after="0" w:line="285" w:lineRule="atLeast"/>
+        <w:rPr>
+          <w:rFonts w:ascii="Consolas" w:eastAsia="Times New Roman" w:hAnsi="Consolas" w:cs="Times New Roman"/>
+          <w:color w:val="000000"/>
+          <w:sz w:val="21"/>
+          <w:szCs w:val="21"/>
+          <w:lang w:eastAsia="sk-SK"/>
+        </w:rPr>
+      </w:pPr>
+      <w:r>
+        <w:rPr>
+          <w:rFonts w:ascii="Consolas" w:eastAsia="Times New Roman" w:hAnsi="Consolas" w:cs="Times New Roman"/>
+          <w:color w:val="000000"/>
+          <w:sz w:val="21"/>
+          <w:szCs w:val="21"/>
+          <w:lang w:eastAsia="sk-SK"/>
+        </w:rPr>
+        <w:t>You can also use tags [codePage] to set correct code page of the printer and a paper cut sequence.</w:t>
+      </w:r>
+    </w:p>
+    <w:p>
+      <w:pPr>
+        <w:shd w:val="clear" w:color="auto" w:fill="FFFFFF"/>
+        <w:spacing w:after="0" w:line="285" w:lineRule="atLeast"/>
+        <w:rPr>
+          <w:rFonts w:ascii="Consolas" w:eastAsia="Times New Roman" w:hAnsi="Consolas" w:cs="Times New Roman"/>
+          <w:color w:val="000000"/>
+          <w:sz w:val="21"/>
+          <w:szCs w:val="21"/>
+          <w:lang w:eastAsia="sk-SK"/>
+        </w:rPr>
+      </w:pPr>
+    </w:p>
+    <w:p>
+      <w:pPr>
+        <w:pStyle w:val="Heading2"/>
+      </w:pPr>
+      <w:bookmarkStart w:id="30" w:name="_Toc22111474"/>
       <w:r>
         <w:lastRenderedPageBreak/>
-        <w:t>Free print</w:t>
-      </w:r>
-    </w:p>
-    <w:p>
-      <w:pPr>
-        <w:shd w:val="clear" w:color="auto" w:fill="FFFFFF"/>
-        <w:spacing w:after="0" w:line="285" w:lineRule="atLeast"/>
-        <w:rPr>
-          <w:rFonts w:ascii="Consolas" w:eastAsia="Times New Roman" w:hAnsi="Consolas" w:cs="Times New Roman"/>
-          <w:color w:val="000000"/>
-          <w:sz w:val="21"/>
-          <w:szCs w:val="21"/>
-          <w:lang w:eastAsia="sk-SK"/>
-        </w:rPr>
-      </w:pPr>
-      <w:r>
-        <w:rPr>
-          <w:rFonts w:ascii="Consolas" w:eastAsia="Times New Roman" w:hAnsi="Consolas" w:cs="Times New Roman"/>
-          <w:color w:val="000000"/>
-          <w:sz w:val="21"/>
-          <w:szCs w:val="21"/>
-          <w:lang w:eastAsia="sk-SK"/>
-        </w:rPr>
-        <w:t xml:space="preserve">POST http: </w:t>
-      </w:r>
-      <w:r>
-        <w:rPr>
-          <w:rFonts w:ascii="Consolas" w:eastAsia="Times New Roman" w:hAnsi="Consolas" w:cs="Times New Roman"/>
-          <w:color w:val="008000"/>
-          <w:sz w:val="21"/>
-          <w:szCs w:val="21"/>
-          <w:lang w:eastAsia="sk-SK"/>
-        </w:rPr>
-        <w:t>//localhost/oec/api/</w:t>
-      </w:r>
-      <w:r>
-        <w:rPr>
-          <w:rFonts w:ascii="Consolas" w:eastAsia="Times New Roman" w:hAnsi="Consolas" w:cs="Times New Roman"/>
-          <w:color w:val="008000"/>
-          <w:sz w:val="21"/>
-          <w:szCs w:val="21"/>
-          <w:lang w:eastAsia="sk-SK"/>
-        </w:rPr>
-        <w:t>print</w:t>
-      </w:r>
-      <w:r>
-        <w:rPr>
-          <w:rFonts w:ascii="Consolas" w:eastAsia="Times New Roman" w:hAnsi="Consolas" w:cs="Times New Roman"/>
-          <w:color w:val="008000"/>
-          <w:sz w:val="21"/>
-          <w:szCs w:val="21"/>
-          <w:lang w:eastAsia="sk-SK"/>
-        </w:rPr>
-        <w:t>/88812345678900001 HTTP/1.1</w:t>
-      </w:r>
-    </w:p>
-    <w:p>
-      <w:pPr>
-        <w:shd w:val="clear" w:color="auto" w:fill="FFFFFF"/>
-        <w:spacing w:after="0" w:line="285" w:lineRule="atLeast"/>
-        <w:rPr>
-          <w:rFonts w:ascii="Consolas" w:eastAsia="Times New Roman" w:hAnsi="Consolas" w:cs="Times New Roman"/>
-          <w:color w:val="000000"/>
-          <w:sz w:val="21"/>
-          <w:szCs w:val="21"/>
-          <w:lang w:eastAsia="sk-SK"/>
-        </w:rPr>
-      </w:pPr>
-      <w:r>
-        <w:rPr>
-          <w:rFonts w:ascii="Consolas" w:eastAsia="Times New Roman" w:hAnsi="Consolas" w:cs="Times New Roman"/>
-          <w:color w:val="000000"/>
-          <w:sz w:val="21"/>
-          <w:szCs w:val="21"/>
-          <w:lang w:eastAsia="sk-SK"/>
-        </w:rPr>
-        <w:t>Content-Type: application/json</w:t>
-      </w:r>
-    </w:p>
-    <w:p>
-      <w:pPr>
-        <w:shd w:val="clear" w:color="auto" w:fill="FFFFFF"/>
-        <w:spacing w:after="0" w:line="285" w:lineRule="atLeast"/>
-        <w:rPr>
-          <w:rFonts w:ascii="Consolas" w:eastAsia="Times New Roman" w:hAnsi="Consolas" w:cs="Times New Roman"/>
-          <w:color w:val="000000"/>
-          <w:sz w:val="21"/>
-          <w:szCs w:val="21"/>
-          <w:lang w:eastAsia="sk-SK"/>
-        </w:rPr>
-      </w:pPr>
-    </w:p>
-    <w:p>
-      <w:pPr>
-        <w:shd w:val="clear" w:color="auto" w:fill="FFFFFF"/>
-        <w:spacing w:after="0" w:line="285" w:lineRule="atLeast"/>
-        <w:rPr>
-          <w:rFonts w:ascii="Consolas" w:eastAsia="Times New Roman" w:hAnsi="Consolas" w:cs="Times New Roman"/>
-          <w:color w:val="000000"/>
-          <w:sz w:val="21"/>
-          <w:szCs w:val="21"/>
-          <w:lang w:eastAsia="sk-SK"/>
-        </w:rPr>
-      </w:pPr>
-      <w:r>
-        <w:rPr>
-          <w:rFonts w:ascii="Consolas" w:eastAsia="Times New Roman" w:hAnsi="Consolas" w:cs="Times New Roman"/>
-          <w:color w:val="000000"/>
-          <w:sz w:val="21"/>
-          <w:szCs w:val="21"/>
-          <w:lang w:eastAsia="sk-SK"/>
-        </w:rPr>
-        <w:t>{</w:t>
-      </w:r>
-    </w:p>
-    <w:p>
-      <w:pPr>
-        <w:shd w:val="clear" w:color="auto" w:fill="FFFFFF"/>
-        <w:spacing w:after="0" w:line="285" w:lineRule="atLeast"/>
-        <w:rPr>
-          <w:rFonts w:ascii="Consolas" w:eastAsia="Times New Roman" w:hAnsi="Consolas" w:cs="Times New Roman"/>
-          <w:color w:val="000000"/>
-          <w:sz w:val="21"/>
-          <w:szCs w:val="21"/>
-          <w:lang w:eastAsia="sk-SK"/>
-        </w:rPr>
-      </w:pPr>
-      <w:r>
-        <w:rPr>
-          <w:rFonts w:ascii="Consolas" w:eastAsia="Times New Roman" w:hAnsi="Consolas" w:cs="Times New Roman"/>
-          <w:color w:val="000000"/>
-          <w:sz w:val="21"/>
-          <w:szCs w:val="21"/>
-          <w:lang w:eastAsia="sk-SK"/>
-        </w:rPr>
-        <w:t xml:space="preserve">  </w:t>
-      </w:r>
-      <w:r>
-        <w:rPr>
-          <w:rFonts w:ascii="Consolas" w:eastAsia="Times New Roman" w:hAnsi="Consolas" w:cs="Times New Roman"/>
-          <w:color w:val="0451A5"/>
-          <w:sz w:val="21"/>
-          <w:szCs w:val="21"/>
-          <w:lang w:eastAsia="sk-SK"/>
-        </w:rPr>
-        <w:t>"</w:t>
-      </w:r>
-      <w:r>
-        <w:rPr>
-          <w:rFonts w:ascii="Consolas" w:eastAsia="Times New Roman" w:hAnsi="Consolas" w:cs="Times New Roman"/>
-          <w:color w:val="0451A5"/>
-          <w:sz w:val="21"/>
-          <w:szCs w:val="21"/>
-          <w:lang w:eastAsia="sk-SK"/>
-        </w:rPr>
-        <w:t>Value</w:t>
-      </w:r>
-      <w:r>
-        <w:rPr>
-          <w:rFonts w:ascii="Consolas" w:eastAsia="Times New Roman" w:hAnsi="Consolas" w:cs="Times New Roman"/>
-          <w:color w:val="0451A5"/>
-          <w:sz w:val="21"/>
-          <w:szCs w:val="21"/>
-          <w:lang w:eastAsia="sk-SK"/>
-        </w:rPr>
-        <w:t>"</w:t>
-      </w:r>
-      <w:r>
-        <w:rPr>
-          <w:rFonts w:ascii="Consolas" w:eastAsia="Times New Roman" w:hAnsi="Consolas" w:cs="Times New Roman"/>
-          <w:color w:val="000000"/>
-          <w:sz w:val="21"/>
-          <w:szCs w:val="21"/>
-          <w:lang w:eastAsia="sk-SK"/>
-        </w:rPr>
-        <w:t xml:space="preserve">: </w:t>
-      </w:r>
-      <w:r>
-        <w:rPr>
-          <w:rFonts w:ascii="Consolas" w:eastAsia="Times New Roman" w:hAnsi="Consolas" w:cs="Times New Roman"/>
-          <w:color w:val="A31515"/>
-          <w:sz w:val="21"/>
-          <w:szCs w:val="21"/>
-          <w:lang w:eastAsia="sk-SK"/>
-        </w:rPr>
-        <w:t>"</w:t>
-      </w:r>
-      <w:r>
-        <w:rPr>
-          <w:rFonts w:ascii="Consolas" w:eastAsia="Times New Roman" w:hAnsi="Consolas" w:cs="Times New Roman"/>
-          <w:color w:val="A31515"/>
-          <w:sz w:val="21"/>
-          <w:szCs w:val="21"/>
-          <w:lang w:eastAsia="sk-SK"/>
-        </w:rPr>
-        <w:t>[codePage]This is free text\r\n\r\n\r\n\r\n\r\n[paperCut]",</w:t>
-      </w:r>
-    </w:p>
-    <w:p>
-      <w:pPr>
-        <w:shd w:val="clear" w:color="auto" w:fill="FFFFFF"/>
-        <w:spacing w:after="0" w:line="285" w:lineRule="atLeast"/>
-        <w:rPr>
-          <w:rFonts w:ascii="Consolas" w:eastAsia="Times New Roman" w:hAnsi="Consolas" w:cs="Times New Roman"/>
-          <w:color w:val="000000"/>
-          <w:sz w:val="21"/>
-          <w:szCs w:val="21"/>
-          <w:lang w:eastAsia="sk-SK"/>
-        </w:rPr>
-      </w:pPr>
-      <w:r>
-        <w:rPr>
-          <w:rFonts w:ascii="Consolas" w:eastAsia="Times New Roman" w:hAnsi="Consolas" w:cs="Times New Roman"/>
-          <w:color w:val="000000"/>
-          <w:sz w:val="21"/>
-          <w:szCs w:val="21"/>
-          <w:lang w:eastAsia="sk-SK"/>
-        </w:rPr>
-        <w:t>}</w:t>
-      </w:r>
-    </w:p>
-    <w:p>
-      <w:pPr>
-        <w:shd w:val="clear" w:color="auto" w:fill="FFFFFF"/>
-        <w:spacing w:after="0" w:line="285" w:lineRule="atLeast"/>
-        <w:rPr>
-          <w:rFonts w:ascii="Consolas" w:eastAsia="Times New Roman" w:hAnsi="Consolas" w:cs="Times New Roman"/>
-          <w:color w:val="000000"/>
-          <w:sz w:val="21"/>
-          <w:szCs w:val="21"/>
-          <w:lang w:eastAsia="sk-SK"/>
-        </w:rPr>
-      </w:pPr>
-    </w:p>
-    <w:p>
-      <w:pPr>
-        <w:shd w:val="clear" w:color="auto" w:fill="FFFFFF"/>
-        <w:spacing w:after="0" w:line="285" w:lineRule="atLeast"/>
-        <w:rPr>
-          <w:rFonts w:ascii="Consolas" w:eastAsia="Times New Roman" w:hAnsi="Consolas" w:cs="Times New Roman"/>
-          <w:color w:val="000000"/>
-          <w:sz w:val="21"/>
-          <w:szCs w:val="21"/>
-          <w:lang w:eastAsia="sk-SK"/>
-        </w:rPr>
-      </w:pPr>
-      <w:r>
-        <w:rPr>
-          <w:rFonts w:ascii="Consolas" w:eastAsia="Times New Roman" w:hAnsi="Consolas" w:cs="Times New Roman"/>
-          <w:color w:val="000000"/>
-          <w:sz w:val="21"/>
-          <w:szCs w:val="21"/>
-          <w:lang w:eastAsia="sk-SK"/>
-        </w:rPr>
-        <w:t>You can also use tags [codePage] to set correct code page of the printer and a paper cut sequence.</w:t>
-      </w:r>
-    </w:p>
-    <w:p>
-      <w:pPr>
-        <w:shd w:val="clear" w:color="auto" w:fill="FFFFFF"/>
-        <w:spacing w:after="0" w:line="285" w:lineRule="atLeast"/>
-        <w:rPr>
-          <w:rFonts w:ascii="Consolas" w:eastAsia="Times New Roman" w:hAnsi="Consolas" w:cs="Times New Roman"/>
-          <w:color w:val="000000"/>
-          <w:sz w:val="21"/>
-          <w:szCs w:val="21"/>
-          <w:lang w:eastAsia="sk-SK"/>
-        </w:rPr>
-      </w:pPr>
-    </w:p>
-    <w:p>
-      <w:pPr>
-        <w:pStyle w:val="Heading2"/>
-      </w:pPr>
-      <w:r>
         <w:t>Get errors messages</w:t>
       </w:r>
+      <w:bookmarkEnd w:id="30"/>
     </w:p>
     <w:p>
       <w:pPr>
@@ -23704,9 +24757,11 @@
       <w:pPr>
         <w:pStyle w:val="Heading2"/>
       </w:pPr>
+      <w:bookmarkStart w:id="31" w:name="_Toc22111475"/>
       <w:r>
         <w:t>Fix error messages</w:t>
       </w:r>
+      <w:bookmarkEnd w:id="31"/>
     </w:p>
     <w:p>
       <w:pPr>
@@ -23809,8 +24864,6 @@
           <w:lang w:eastAsia="sk-SK"/>
         </w:rPr>
       </w:pPr>
-      <w:bookmarkStart w:id="24" w:name="_GoBack"/>
-      <w:bookmarkEnd w:id="24"/>
     </w:p>
     <w:p>
       <w:pPr>
@@ -23991,7 +25044,7 @@
             </wp:anchor>
           </w:drawing>
         </mc:Choice>
-        <mc:Fallback xmlns:cx2="http://schemas.microsoft.com/office/drawing/2015/10/21/chartex" xmlns:cx3="http://schemas.microsoft.com/office/drawing/2016/5/9/chartex" xmlns:cx4="http://schemas.microsoft.com/office/drawing/2016/5/10/chartex" xmlns:cx5="http://schemas.microsoft.com/office/drawing/2016/5/11/chartex" xmlns:cx6="http://schemas.microsoft.com/office/drawing/2016/5/12/chartex" xmlns:cx7="http://schemas.microsoft.com/office/drawing/2016/5/13/chartex" xmlns:cx8="http://schemas.microsoft.com/office/drawing/2016/5/14/chartex" xmlns:aink="http://schemas.microsoft.com/office/drawing/2016/ink" xmlns:am3d="http://schemas.microsoft.com/office/drawing/2017/model3d" xmlns:w16cid="http://schemas.microsoft.com/office/word/2016/wordml/cid">
+        <mc:Fallback xmlns:w16cid="http://schemas.microsoft.com/office/word/2016/wordml/cid" xmlns:am3d="http://schemas.microsoft.com/office/drawing/2017/model3d" xmlns:aink="http://schemas.microsoft.com/office/drawing/2016/ink" xmlns:cx8="http://schemas.microsoft.com/office/drawing/2016/5/14/chartex" xmlns:cx7="http://schemas.microsoft.com/office/drawing/2016/5/13/chartex" xmlns:cx6="http://schemas.microsoft.com/office/drawing/2016/5/12/chartex" xmlns:cx5="http://schemas.microsoft.com/office/drawing/2016/5/11/chartex" xmlns:cx4="http://schemas.microsoft.com/office/drawing/2016/5/10/chartex" xmlns:cx3="http://schemas.microsoft.com/office/drawing/2016/5/9/chartex" xmlns:cx2="http://schemas.microsoft.com/office/drawing/2015/10/21/chartex">
           <w:pict>
             <v:line w14:anchorId="32139096" id="Straight Connector 74" o:spid="_x0000_s1026" style="position:absolute;z-index:251748352;visibility:visible;mso-wrap-style:square;mso-wrap-distance-left:9pt;mso-wrap-distance-top:0;mso-wrap-distance-right:9pt;mso-wrap-distance-bottom:0;mso-position-horizontal:absolute;mso-position-horizontal-relative:text;mso-position-vertical:absolute;mso-position-vertical-relative:text" from="-10.85pt,7.1pt" to="439.9pt,7.1pt" o:gfxdata="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" strokecolor="black [3200]">
               <v:stroke dashstyle="dash"/>
@@ -24040,7 +25093,7 @@
                       <a:effectLst/>
                       <a:extLst>
                         <a:ext uri="{C572A759-6A51-4108-AA02-DFA0A04FC94B}">
-                          <ma14:wrappingTextBoxFlag xmlns:cx2="http://schemas.microsoft.com/office/drawing/2015/10/21/chartex" xmlns:cx3="http://schemas.microsoft.com/office/drawing/2016/5/9/chartex" xmlns:cx4="http://schemas.microsoft.com/office/drawing/2016/5/10/chartex" xmlns:cx5="http://schemas.microsoft.com/office/drawing/2016/5/11/chartex" xmlns:cx6="http://schemas.microsoft.com/office/drawing/2016/5/12/chartex" xmlns:cx7="http://schemas.microsoft.com/office/drawing/2016/5/13/chartex" xmlns:cx8="http://schemas.microsoft.com/office/drawing/2016/5/14/chartex" xmlns:aink="http://schemas.microsoft.com/office/drawing/2016/ink" xmlns:am3d="http://schemas.microsoft.com/office/drawing/2017/model3d" xmlns:w16cid="http://schemas.microsoft.com/office/word/2016/wordml/cid" xmlns:ma14="http://schemas.microsoft.com/office/mac/drawingml/2011/main" xmlns:w="http://schemas.openxmlformats.org/wordprocessingml/2006/main" xmlns:w10="urn:schemas-microsoft-com:office:word" xmlns:v="urn:schemas-microsoft-com:vml" xmlns:o="urn:schemas-microsoft-com:office:office" xmlns:mv="urn:schemas-microsoft-com:mac:vml" xmlns:mo="http://schemas.microsoft.com/office/mac/office/2008/main" xmlns=""/>
+                          <ma14:wrappingTextBoxFlag xmlns="" xmlns:mo="http://schemas.microsoft.com/office/mac/office/2008/main" xmlns:mv="urn:schemas-microsoft-com:mac:vml" xmlns:o="urn:schemas-microsoft-com:office:office" xmlns:v="urn:schemas-microsoft-com:vml" xmlns:w10="urn:schemas-microsoft-com:office:word" xmlns:w="http://schemas.openxmlformats.org/wordprocessingml/2006/main" xmlns:ma14="http://schemas.microsoft.com/office/mac/drawingml/2011/main" xmlns:w16cid="http://schemas.microsoft.com/office/word/2016/wordml/cid" xmlns:am3d="http://schemas.microsoft.com/office/drawing/2017/model3d" xmlns:aink="http://schemas.microsoft.com/office/drawing/2016/ink" xmlns:cx8="http://schemas.microsoft.com/office/drawing/2016/5/14/chartex" xmlns:cx7="http://schemas.microsoft.com/office/drawing/2016/5/13/chartex" xmlns:cx6="http://schemas.microsoft.com/office/drawing/2016/5/12/chartex" xmlns:cx5="http://schemas.microsoft.com/office/drawing/2016/5/11/chartex" xmlns:cx4="http://schemas.microsoft.com/office/drawing/2016/5/10/chartex" xmlns:cx3="http://schemas.microsoft.com/office/drawing/2016/5/9/chartex" xmlns:cx2="http://schemas.microsoft.com/office/drawing/2015/10/21/chartex"/>
                         </a:ext>
                       </a:extLst>
                     </wps:spPr>
@@ -24544,7 +25597,7 @@
         <w:sz w:val="18"/>
         <w:szCs w:val="18"/>
       </w:rPr>
-      <w:t>13</w:t>
+      <w:t>3</w:t>
     </w:r>
     <w:r>
       <w:rPr>
@@ -24592,7 +25645,7 @@
         <w:sz w:val="18"/>
         <w:szCs w:val="18"/>
       </w:rPr>
-      <w:t>13</w:t>
+      <w:t>15</w:t>
     </w:r>
     <w:r>
       <w:rPr>
@@ -24678,7 +25731,7 @@
             </wp:anchor>
           </w:drawing>
         </mc:Choice>
-        <mc:Fallback xmlns:cx2="http://schemas.microsoft.com/office/drawing/2015/10/21/chartex" xmlns:cx3="http://schemas.microsoft.com/office/drawing/2016/5/9/chartex" xmlns:cx4="http://schemas.microsoft.com/office/drawing/2016/5/10/chartex" xmlns:cx5="http://schemas.microsoft.com/office/drawing/2016/5/11/chartex" xmlns:cx6="http://schemas.microsoft.com/office/drawing/2016/5/12/chartex" xmlns:cx7="http://schemas.microsoft.com/office/drawing/2016/5/13/chartex" xmlns:cx8="http://schemas.microsoft.com/office/drawing/2016/5/14/chartex" xmlns:aink="http://schemas.microsoft.com/office/drawing/2016/ink" xmlns:am3d="http://schemas.microsoft.com/office/drawing/2017/model3d" xmlns:w16cid="http://schemas.microsoft.com/office/word/2016/wordml/cid">
+        <mc:Fallback xmlns:w16cid="http://schemas.microsoft.com/office/word/2016/wordml/cid" xmlns:am3d="http://schemas.microsoft.com/office/drawing/2017/model3d" xmlns:aink="http://schemas.microsoft.com/office/drawing/2016/ink" xmlns:cx8="http://schemas.microsoft.com/office/drawing/2016/5/14/chartex" xmlns:cx7="http://schemas.microsoft.com/office/drawing/2016/5/13/chartex" xmlns:cx6="http://schemas.microsoft.com/office/drawing/2016/5/12/chartex" xmlns:cx5="http://schemas.microsoft.com/office/drawing/2016/5/11/chartex" xmlns:cx4="http://schemas.microsoft.com/office/drawing/2016/5/10/chartex" xmlns:cx3="http://schemas.microsoft.com/office/drawing/2016/5/9/chartex" xmlns:cx2="http://schemas.microsoft.com/office/drawing/2015/10/21/chartex">
           <w:pict>
             <v:line w14:anchorId="5C8D349C" id="Straight Connector 45" o:spid="_x0000_s1026" style="position:absolute;z-index:251695104;visibility:visible;mso-wrap-style:square;mso-wrap-distance-left:9pt;mso-wrap-distance-top:0;mso-wrap-distance-right:9pt;mso-wrap-distance-bottom:0;mso-position-horizontal:absolute;mso-position-horizontal-relative:text;mso-position-vertical:absolute;mso-position-vertical-relative:text" from="2.65pt,4.25pt" to="453.4pt,4.25pt" o:gfxdata="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" strokecolor="black [3200]">
               <v:stroke dashstyle="dash"/>
@@ -26871,6 +27924,7 @@
     <w:rsid w:val="0094253E"/>
     <w:rsid w:val="00DC225B"/>
     <w:rsid w:val="00DD15DC"/>
+    <w:rsid w:val="00EF5096"/>
   </w:rsids>
   <m:mathPr>
     <m:mathFont m:val="Cambria Math"/>
@@ -27550,18 +28604,18 @@
 </file>
 
 <file path=customXml/item1.xml><?xml version="1.0" encoding="utf-8"?>
+<p:properties xmlns:p="http://schemas.microsoft.com/office/2006/metadata/properties" xmlns:xsi="http://www.w3.org/2001/XMLSchema-instance" xmlns:pc="http://schemas.microsoft.com/office/infopath/2007/PartnerControls">
+  <documentManagement/>
+</p:properties>
+</file>
+
+<file path=customXml/item2.xml><?xml version="1.0" encoding="utf-8"?>
 <?mso-contentType ?>
 <FormTemplates xmlns="http://schemas.microsoft.com/sharepoint/v3/contenttype/forms">
   <Display>DocumentLibraryForm</Display>
   <Edit>DocumentLibraryForm</Edit>
   <New>DocumentLibraryForm</New>
 </FormTemplates>
-</file>
-
-<file path=customXml/item2.xml><?xml version="1.0" encoding="utf-8"?>
-<p:properties xmlns:p="http://schemas.microsoft.com/office/2006/metadata/properties" xmlns:xsi="http://www.w3.org/2001/XMLSchema-instance" xmlns:pc="http://schemas.microsoft.com/office/infopath/2007/PartnerControls">
-  <documentManagement/>
-</p:properties>
 </file>
 
 <file path=customXml/item3.xml><?xml version="1.0" encoding="utf-8"?>
@@ -27774,18 +28828,18 @@
 </file>
 
 <file path=customXml/itemProps1.xml><?xml version="1.0" encoding="utf-8"?>
-<ds:datastoreItem xmlns:ds="http://schemas.openxmlformats.org/officeDocument/2006/customXml" ds:itemID="{742AC6A9-68FE-4016-BD1A-ED62B6CC0688}">
+<ds:datastoreItem xmlns:ds="http://schemas.openxmlformats.org/officeDocument/2006/customXml" ds:itemID="{0C8E24DD-B30F-42B5-9DFE-A260E1893E51}">
   <ds:schemaRefs>
-    <ds:schemaRef ds:uri="http://schemas.microsoft.com/sharepoint/v3/contenttype/forms"/>
+    <ds:schemaRef ds:uri="http://schemas.microsoft.com/office/2006/metadata/properties"/>
+    <ds:schemaRef ds:uri="http://schemas.microsoft.com/office/infopath/2007/PartnerControls"/>
   </ds:schemaRefs>
 </ds:datastoreItem>
 </file>
 
 <file path=customXml/itemProps2.xml><?xml version="1.0" encoding="utf-8"?>
-<ds:datastoreItem xmlns:ds="http://schemas.openxmlformats.org/officeDocument/2006/customXml" ds:itemID="{0C8E24DD-B30F-42B5-9DFE-A260E1893E51}">
+<ds:datastoreItem xmlns:ds="http://schemas.openxmlformats.org/officeDocument/2006/customXml" ds:itemID="{742AC6A9-68FE-4016-BD1A-ED62B6CC0688}">
   <ds:schemaRefs>
-    <ds:schemaRef ds:uri="http://schemas.microsoft.com/office/2006/metadata/properties"/>
-    <ds:schemaRef ds:uri="http://schemas.microsoft.com/office/infopath/2007/PartnerControls"/>
+    <ds:schemaRef ds:uri="http://schemas.microsoft.com/sharepoint/v3/contenttype/forms"/>
   </ds:schemaRefs>
 </ds:datastoreItem>
 </file>
@@ -27810,7 +28864,7 @@
 </file>
 
 <file path=customXml/itemProps4.xml><?xml version="1.0" encoding="utf-8"?>
-<ds:datastoreItem xmlns:ds="http://schemas.openxmlformats.org/officeDocument/2006/customXml" ds:itemID="{F7DE1EEC-246E-4C14-A3D8-91C3964A7EEA}">
+<ds:datastoreItem xmlns:ds="http://schemas.openxmlformats.org/officeDocument/2006/customXml" ds:itemID="{CA1404D3-24BC-4403-8E9C-428DE6818353}">
   <ds:schemaRefs>
     <ds:schemaRef ds:uri="http://schemas.openxmlformats.org/officeDocument/2006/bibliography"/>
   </ds:schemaRefs>

</xml_diff>